<commit_message>
Action Plans and bitly URL in email template, accordion_steps, docx and updating .feature files
</commit_message>
<xml_diff>
--- a/docassemble/ChangingChildCustody/data/templates/changing_child_custody_action_plan.docx
+++ b/docassemble/ChangingChildCustody/data/templates/changing_child_custody_action_plan.docx
@@ -806,12 +806,6 @@
               <w:t xml:space="preserve"> </w:t>
             </w:r>
             <w:r>
-              <w:t>Personal</w:t>
-            </w:r>
-            <w:r>
-              <w:t xml:space="preserve"> </w:t>
-            </w:r>
-            <w:r>
               <w:t>Action</w:t>
             </w:r>
             <w:r>
@@ -937,13 +931,8 @@
               <w:t xml:space="preserve">or </w:t>
             </w:r>
             <w:r>
-              <w:t>(unknown_final_date.true_values())|</w:t>
-            </w:r>
-            <w:proofErr w:type="spellStart"/>
-            <w:r>
-              <w:t>list|length</w:t>
-            </w:r>
-            <w:proofErr w:type="spellEnd"/>
+              <w:t>(unknown_final_date.true_values())|list|length</w:t>
+            </w:r>
             <w:r>
               <w:t xml:space="preserve"> </w:t>
             </w:r>
@@ -977,11 +966,9 @@
             <w:pPr>
               <w:pStyle w:val="Body"/>
             </w:pPr>
-            <w:proofErr w:type="spellStart"/>
             <w:r>
               <w:t>pick_a_step_step</w:t>
             </w:r>
-            <w:proofErr w:type="spellEnd"/>
             <w:r>
               <w:t xml:space="preserve"> in </w:t>
             </w:r>
@@ -1012,27 +999,14 @@
             <w:r>
               <w:t xml:space="preserve"> </w:t>
             </w:r>
-            <w:r>
-              <w:fldChar w:fldCharType="begin"/>
-            </w:r>
-            <w:r>
-              <w:instrText xml:space="preserve"> SEQ stepList  \* MERGEFORMAT  \* MERGEFORMAT </w:instrText>
-            </w:r>
-            <w:r>
-              <w:fldChar w:fldCharType="separate"/>
-            </w:r>
-            <w:r>
-              <w:rPr>
-                <w:noProof/>
-              </w:rPr>
-              <w:t>1</w:t>
-            </w:r>
-            <w:r>
-              <w:rPr>
-                <w:noProof/>
-              </w:rPr>
-              <w:fldChar w:fldCharType="end"/>
-            </w:r>
+            <w:fldSimple w:instr=" SEQ stepList  \* MERGEFORMAT  \* MERGEFORMAT ">
+              <w:r>
+                <w:rPr>
+                  <w:noProof/>
+                </w:rPr>
+                <w:t>1</w:t>
+              </w:r>
+            </w:fldSimple>
             <w:r>
               <w:t>:</w:t>
             </w:r>
@@ -1064,6 +1038,7 @@
               <w:t xml:space="preserve"> </w:t>
             </w:r>
             <w:r>
+              <w:lastRenderedPageBreak/>
               <w:t>want</w:t>
             </w:r>
             <w:r>
@@ -1101,6 +1076,7 @@
               <w:rPr>
                 <w:color w:val="FF0000"/>
               </w:rPr>
+              <w:lastRenderedPageBreak/>
               <w:t>{%</w:t>
             </w:r>
             <w:r>
@@ -1410,6 +1386,7 @@
               <w:rPr>
                 <w:color w:val="FF0000"/>
               </w:rPr>
+              <w:lastRenderedPageBreak/>
               <w:t>==</w:t>
             </w:r>
             <w:r>
@@ -1746,7 +1723,6 @@
               <w:t xml:space="preserve"> </w:t>
             </w:r>
             <w:r>
-              <w:lastRenderedPageBreak/>
               <w:t>judge</w:t>
             </w:r>
             <w:r>
@@ -2057,11 +2033,9 @@
             <w:r>
               <w:t xml:space="preserve">  and </w:t>
             </w:r>
-            <w:proofErr w:type="spellStart"/>
             <w:r>
               <w:t>tell_the_court_step</w:t>
             </w:r>
-            <w:proofErr w:type="spellEnd"/>
             <w:r>
               <w:t xml:space="preserve"> in </w:t>
             </w:r>
@@ -3191,6 +3165,7 @@
               <w:ind w:left="405"/>
             </w:pPr>
             <w:r>
+              <w:lastRenderedPageBreak/>
               <w:t>E</w:t>
             </w:r>
             <w:r>
@@ -3250,11 +3225,7 @@
               <w:pStyle w:val="BodyText"/>
             </w:pPr>
             <w:r>
-              <w:t xml:space="preserve">Alaska courts offer mediation in cases in which parents need to create a parenting plan. The mediator helps parents resolve disputes about access and visitation concerns and create workable co-parenting </w:t>
-            </w:r>
-            <w:r>
-              <w:lastRenderedPageBreak/>
-              <w:t>plans. There is no fee for this service unless parents wish to mediate additional issues or require more time than allowed by program.</w:t>
+              <w:t>Alaska courts offer mediation in cases in which parents need to create a parenting plan. The mediator helps parents resolve disputes about access and visitation concerns and create workable co-parenting plans. There is no fee for this service unless parents wish to mediate additional issues or require more time than allowed by program.</w:t>
             </w:r>
           </w:p>
           <w:p>
@@ -4678,6 +4649,7 @@
               <w:ind w:left="405"/>
             </w:pPr>
             <w:r>
+              <w:lastRenderedPageBreak/>
               <w:t>If</w:t>
             </w:r>
             <w:r>
@@ -5051,11 +5023,7 @@
               <w:ind w:left="405"/>
             </w:pPr>
             <w:r>
-              <w:t xml:space="preserve">Be sure you agree with the change before sending it to the judge. If you tell the court you agree to a change and the judge signs the agreement, it is a new court order and you are required to follow </w:t>
-            </w:r>
-            <w:r>
-              <w:lastRenderedPageBreak/>
-              <w:t>it. It can only be changed if:</w:t>
+              <w:t>Be sure you agree with the change before sending it to the judge. If you tell the court you agree to a change and the judge signs the agreement, it is a new court order and you are required to follow it. It can only be changed if:</w:t>
             </w:r>
           </w:p>
           <w:p>
@@ -5719,6 +5687,7 @@
               <w:br/>
             </w:r>
             <w:r>
+              <w:lastRenderedPageBreak/>
               <w:t>as</w:t>
             </w:r>
             <w:r>
@@ -6040,7 +6009,6 @@
               <w:rPr>
                 <w:b/>
               </w:rPr>
-              <w:lastRenderedPageBreak/>
               <w:t>Agreement</w:t>
             </w:r>
             <w:r>
@@ -7231,6 +7199,7 @@
                 <w:rPr>
                   <w:rStyle w:val="Hyperlink"/>
                 </w:rPr>
+                <w:lastRenderedPageBreak/>
                 <w:t>PDF</w:t>
               </w:r>
             </w:hyperlink>
@@ -7651,11 +7620,9 @@
             <w:pPr>
               <w:pStyle w:val="Body"/>
             </w:pPr>
-            <w:proofErr w:type="spellStart"/>
             <w:r>
               <w:t>foreign_order_step</w:t>
             </w:r>
-            <w:proofErr w:type="spellEnd"/>
             <w:r>
               <w:t xml:space="preserve"> in </w:t>
             </w:r>
@@ -7667,11 +7634,9 @@
             <w:pPr>
               <w:pStyle w:val="Body"/>
             </w:pPr>
-            <w:proofErr w:type="spellStart"/>
             <w:r>
               <w:t>ak_jurisdiction_step</w:t>
             </w:r>
-            <w:proofErr w:type="spellEnd"/>
             <w:r>
               <w:t xml:space="preserve"> in </w:t>
             </w:r>
@@ -7683,11 +7648,9 @@
             <w:pPr>
               <w:pStyle w:val="Body"/>
             </w:pPr>
-            <w:proofErr w:type="spellStart"/>
             <w:r>
               <w:t>register_order_step</w:t>
             </w:r>
-            <w:proofErr w:type="spellEnd"/>
             <w:r>
               <w:t xml:space="preserve"> in </w:t>
             </w:r>
@@ -7713,35 +7676,20 @@
               <w:outlineLvl w:val="1"/>
             </w:pPr>
             <w:r>
-              <w:lastRenderedPageBreak/>
               <w:t>Step</w:t>
             </w:r>
             <w:r>
               <w:t xml:space="preserve"> </w:t>
             </w:r>
-            <w:r>
-              <w:fldChar w:fldCharType="begin"/>
-            </w:r>
-            <w:r>
-              <w:instrText xml:space="preserve"> SEQ stepList \* Arabic \* MERGEFORMAT </w:instrText>
-            </w:r>
-            <w:r>
-              <w:fldChar w:fldCharType="separate"/>
-            </w:r>
-            <w:r>
-              <w:rPr>
-                <w:noProof/>
-                <w:shd w:val="clear" w:color="auto" w:fill="FFFFFF"/>
-              </w:rPr>
-              <w:t>4</w:t>
-            </w:r>
-            <w:r>
-              <w:rPr>
-                <w:noProof/>
-                <w:shd w:val="clear" w:color="auto" w:fill="FFFFFF"/>
-              </w:rPr>
-              <w:fldChar w:fldCharType="end"/>
-            </w:r>
+            <w:fldSimple w:instr=" SEQ stepList \* Arabic \* MERGEFORMAT ">
+              <w:r>
+                <w:rPr>
+                  <w:noProof/>
+                  <w:shd w:val="clear" w:color="auto" w:fill="FFFFFF"/>
+                </w:rPr>
+                <w:t>4</w:t>
+              </w:r>
+            </w:fldSimple>
             <w:r>
               <w:t>:</w:t>
             </w:r>
@@ -8093,6 +8041,7 @@
               <w:rPr>
                 <w:shd w:val="clear" w:color="auto" w:fill="FFFFFF"/>
               </w:rPr>
+              <w:lastRenderedPageBreak/>
               <w:t>Step</w:t>
             </w:r>
             <w:r>
@@ -9017,7 +8966,6 @@
               <w:rPr>
                 <w:shd w:val="clear" w:color="auto" w:fill="FFFFFF"/>
               </w:rPr>
-              <w:lastRenderedPageBreak/>
               <w:t>Step</w:t>
             </w:r>
             <w:r>
@@ -9842,6 +9790,7 @@
               <w:rPr>
                 <w:color w:val="000000"/>
               </w:rPr>
+              <w:lastRenderedPageBreak/>
               <w:t>courts.alaska.gov/shc/family/docs/shc-1510n.pdf</w:t>
             </w:r>
           </w:p>
@@ -10823,7 +10772,6 @@
               <w:br/>
             </w:r>
             <w:r>
-              <w:lastRenderedPageBreak/>
               <w:t>public.courts.alaska.gov/web/forms/docs/dr-343.pdf</w:t>
             </w:r>
           </w:p>
@@ -11370,6 +11318,7 @@
               <w:pStyle w:val="BodyText"/>
             </w:pPr>
             <w:r>
+              <w:lastRenderedPageBreak/>
               <w:t>The options are:</w:t>
             </w:r>
           </w:p>
@@ -11682,7 +11631,6 @@
               <w:ind w:left="1320"/>
             </w:pPr>
             <w:r>
-              <w:lastRenderedPageBreak/>
               <w:t>the filled-out mailing forms for certified mail, restricted delivery, return receipt requested from the Post Office for each of the people listed in the certificate of distribution on the Notice of Registration Order.</w:t>
             </w:r>
             <w:r>
@@ -11761,7 +11709,11 @@
               <w:ind w:left="870"/>
             </w:pPr>
             <w:r>
-              <w:t>service instructions for the specific process server you want the court to use. Read the instructions about "Personal Service By Process Server" in CIV-106.</w:t>
+              <w:t xml:space="preserve">service instructions for the specific process server you want </w:t>
+            </w:r>
+            <w:r>
+              <w:lastRenderedPageBreak/>
+              <w:t>the court to use. Read the instructions about "Personal Service By Process Server" in CIV-106.</w:t>
             </w:r>
           </w:p>
           <w:p>
@@ -12143,100 +12095,101 @@
               <w:rPr>
                 <w:color w:val="FFC000"/>
               </w:rPr>
-              <w:t xml:space="preserve">change </w:t>
+              <w:t xml:space="preserve">change divorce order' </w:t>
             </w:r>
             <w:r>
               <w:rPr>
                 <w:color w:val="FFC000"/>
               </w:rPr>
+              <w:t xml:space="preserve">and </w:t>
+            </w:r>
+            <w:r>
+              <w:rPr>
+                <w:color w:val="FFC000"/>
+                <w:shd w:val="clear" w:color="auto" w:fill="FFFFFF"/>
+              </w:rPr>
+              <w:t>type_of_final_order['custody order'] and</w:t>
+            </w:r>
+            <w:r>
+              <w:rPr>
+                <w:color w:val="FFC000"/>
+              </w:rPr>
+              <w:t xml:space="preserve"> why_change in('review', </w:t>
+            </w:r>
+            <w:r>
+              <w:rPr>
+                <w:color w:val="FFC000"/>
+              </w:rPr>
+              <w:t>'schedule')</w:t>
+            </w:r>
+            <w:r>
+              <w:rPr>
+                <w:color w:val="FF0000"/>
+              </w:rPr>
+              <w:t>)</w:t>
+            </w:r>
+            <w:r>
+              <w:rPr>
+                <w:color w:val="FF0000"/>
+              </w:rPr>
+              <w:t xml:space="preserve"> or (</w:t>
+            </w:r>
+            <w:r>
+              <w:rPr>
+                <w:color w:val="FFC000"/>
+                <w:shd w:val="clear" w:color="auto" w:fill="FFFFFF"/>
+              </w:rPr>
+              <w:t>user_need</w:t>
+            </w:r>
+            <w:r>
+              <w:rPr>
+                <w:color w:val="FFC000"/>
+                <w:shd w:val="clear" w:color="auto" w:fill="FFFFFF"/>
+              </w:rPr>
+              <w:t xml:space="preserve"> </w:t>
+            </w:r>
+            <w:r>
+              <w:rPr>
+                <w:color w:val="FFC000"/>
+                <w:shd w:val="clear" w:color="auto" w:fill="FFFFFF"/>
+              </w:rPr>
+              <w:t>in('</w:t>
+            </w:r>
+            <w:r>
+              <w:rPr>
+                <w:color w:val="FFC000"/>
+                <w:shd w:val="clear" w:color="auto" w:fill="FFFFFF"/>
+              </w:rPr>
+              <w:t xml:space="preserve">respond to motion in </w:t>
+            </w:r>
+            <w:r>
+              <w:rPr>
+                <w:color w:val="FFC000"/>
+                <w:shd w:val="clear" w:color="auto" w:fill="FFFFFF"/>
+              </w:rPr>
+              <w:t>custody', '</w:t>
+            </w:r>
+            <w:r>
+              <w:rPr>
+                <w:color w:val="FFC000"/>
+                <w:shd w:val="clear" w:color="auto" w:fill="FFFFFF"/>
+              </w:rPr>
+              <w:t>respond to motion in divorce</w:t>
+            </w:r>
+            <w:r>
+              <w:rPr>
+                <w:color w:val="FFC000"/>
+                <w:shd w:val="clear" w:color="auto" w:fill="FFFFFF"/>
+              </w:rPr>
+              <w:t xml:space="preserve">') and type_of_response == 'modify' and </w:t>
+            </w:r>
+            <w:r>
+              <w:rPr>
+                <w:color w:val="FFC000"/>
+                <w:shd w:val="clear" w:color="auto" w:fill="FFFFFF"/>
+              </w:rPr>
               <w:lastRenderedPageBreak/>
-              <w:t xml:space="preserve">divorce order' </w:t>
-            </w:r>
-            <w:r>
-              <w:rPr>
-                <w:color w:val="FFC000"/>
-              </w:rPr>
-              <w:t xml:space="preserve">and </w:t>
-            </w:r>
-            <w:r>
-              <w:rPr>
-                <w:color w:val="FFC000"/>
-                <w:shd w:val="clear" w:color="auto" w:fill="FFFFFF"/>
-              </w:rPr>
-              <w:t>type_of_final_order['custody order'] and</w:t>
-            </w:r>
-            <w:r>
-              <w:rPr>
-                <w:color w:val="FFC000"/>
-              </w:rPr>
-              <w:t xml:space="preserve"> why_change in('review', </w:t>
-            </w:r>
-            <w:r>
-              <w:rPr>
-                <w:color w:val="FFC000"/>
-              </w:rPr>
-              <w:t>'schedule')</w:t>
-            </w:r>
-            <w:r>
-              <w:rPr>
-                <w:color w:val="FF0000"/>
-              </w:rPr>
-              <w:t>)</w:t>
-            </w:r>
-            <w:r>
-              <w:rPr>
-                <w:color w:val="FF0000"/>
-              </w:rPr>
-              <w:t xml:space="preserve"> or (</w:t>
-            </w:r>
-            <w:r>
-              <w:rPr>
-                <w:color w:val="FFC000"/>
-                <w:shd w:val="clear" w:color="auto" w:fill="FFFFFF"/>
-              </w:rPr>
-              <w:t>user_need</w:t>
-            </w:r>
-            <w:r>
-              <w:rPr>
-                <w:color w:val="FFC000"/>
-                <w:shd w:val="clear" w:color="auto" w:fill="FFFFFF"/>
-              </w:rPr>
-              <w:t xml:space="preserve"> </w:t>
-            </w:r>
-            <w:r>
-              <w:rPr>
-                <w:color w:val="FFC000"/>
-                <w:shd w:val="clear" w:color="auto" w:fill="FFFFFF"/>
-              </w:rPr>
-              <w:t>in('</w:t>
-            </w:r>
-            <w:r>
-              <w:rPr>
-                <w:color w:val="FFC000"/>
-                <w:shd w:val="clear" w:color="auto" w:fill="FFFFFF"/>
-              </w:rPr>
-              <w:t xml:space="preserve">respond to motion in </w:t>
-            </w:r>
-            <w:r>
-              <w:rPr>
-                <w:color w:val="FFC000"/>
-                <w:shd w:val="clear" w:color="auto" w:fill="FFFFFF"/>
-              </w:rPr>
-              <w:t>custody', '</w:t>
-            </w:r>
-            <w:r>
-              <w:rPr>
-                <w:color w:val="FFC000"/>
-                <w:shd w:val="clear" w:color="auto" w:fill="FFFFFF"/>
-              </w:rPr>
-              <w:t>respond to motion in divorce</w:t>
-            </w:r>
-            <w:r>
-              <w:rPr>
-                <w:color w:val="FFC000"/>
-                <w:shd w:val="clear" w:color="auto" w:fill="FFFFFF"/>
-              </w:rPr>
-              <w:t>') and type_of_response == 'modify' and type_of_modification.any_true(</w:t>
+              <w:t>type_of_modification.any_true(</w:t>
             </w:r>
             <w:r>
               <w:rPr>
@@ -12475,32 +12428,32 @@
               <w:rPr>
                 <w:color w:val="C00000"/>
               </w:rPr>
-              <w:t xml:space="preserve">% elif user_need in('respond to motion in </w:t>
+              <w:t>% elif user_need in('respond to motion in custody', 'respond to motion in divorce')</w:t>
             </w:r>
             <w:r>
               <w:rPr>
                 <w:color w:val="C00000"/>
               </w:rPr>
+              <w:t xml:space="preserve"> %}</w:t>
+            </w:r>
+            <w:r>
+              <w:rPr>
+                <w:color w:val="FF0000"/>
+              </w:rPr>
+              <w:t>{</w:t>
+            </w:r>
+            <w:r>
+              <w:rPr>
+                <w:color w:val="FF0000"/>
+              </w:rPr>
+              <w:t>% if type_of_respons</w:t>
+            </w:r>
+            <w:r>
+              <w:rPr>
+                <w:color w:val="FF0000"/>
+              </w:rPr>
               <w:lastRenderedPageBreak/>
-              <w:t>custody', 'respond to motion in divorce')</w:t>
-            </w:r>
-            <w:r>
-              <w:rPr>
-                <w:color w:val="C00000"/>
-              </w:rPr>
-              <w:t xml:space="preserve"> %}</w:t>
-            </w:r>
-            <w:r>
-              <w:rPr>
-                <w:color w:val="FF0000"/>
-              </w:rPr>
-              <w:t>{</w:t>
-            </w:r>
-            <w:r>
-              <w:rPr>
-                <w:color w:val="FF0000"/>
-              </w:rPr>
-              <w:t>% if type_of_response == 'modify' and type_of_modification['custody']</w:t>
+              <w:t>e == 'modify' and type_of_modification['custody']</w:t>
             </w:r>
             <w:r>
               <w:rPr>
@@ -12690,11 +12643,7 @@
               </w:numPr>
             </w:pPr>
             <w:r>
-              <w:t xml:space="preserve">Under the current parenting plan order, your children spend one week with you and the next week with the other parent. </w:t>
-            </w:r>
-            <w:r>
-              <w:lastRenderedPageBreak/>
-              <w:t>You are going to move out of state so the current schedule is impossible.</w:t>
+              <w:t>Under the current parenting plan order, your children spend one week with you and the next week with the other parent. You are going to move out of state so the current schedule is impossible.</w:t>
             </w:r>
           </w:p>
           <w:p>
@@ -12718,7 +12667,11 @@
               </w:numPr>
             </w:pPr>
             <w:r>
-              <w:t>There was a new act of domestic violence between you and the other parent when you were exchanging the children.</w:t>
+              <w:t xml:space="preserve">There was a new act of domestic violence between you and </w:t>
+            </w:r>
+            <w:r>
+              <w:lastRenderedPageBreak/>
+              <w:t>the other parent when you were exchanging the children.</w:t>
             </w:r>
           </w:p>
           <w:p>
@@ -13076,12 +13029,9 @@
             <w:r>
               <w:t xml:space="preserve"> </w:t>
             </w:r>
-            <w:proofErr w:type="spellStart"/>
-            <w:r>
-              <w:lastRenderedPageBreak/>
+            <w:r>
               <w:t>file_step_heading</w:t>
             </w:r>
-            <w:proofErr w:type="spellEnd"/>
             <w:r>
               <w:t xml:space="preserve"> </w:t>
             </w:r>
@@ -13130,7 +13080,11 @@
               </w:r>
             </w:hyperlink>
             <w:r>
-              <w:t xml:space="preserve"> about what types of circumstances amount to a change of circumstances allowing a modification.</w:t>
+              <w:t xml:space="preserve"> about what types of circumstances amount to a change of circumstances allowing </w:t>
+            </w:r>
+            <w:r>
+              <w:lastRenderedPageBreak/>
+              <w:t>a modification.</w:t>
             </w:r>
           </w:p>
           <w:p>
@@ -13191,13 +13145,8 @@
               <w:br/>
             </w:r>
             <w:r>
-              <w:t>courts.alaska.gov/shc/family/</w:t>
-            </w:r>
-            <w:proofErr w:type="spellStart"/>
-            <w:r>
-              <w:t>shclaws.htm#cases</w:t>
-            </w:r>
-            <w:proofErr w:type="spellEnd"/>
+              <w:t>courts.alaska.gov/shc/family/shclaws.htm#cases</w:t>
+            </w:r>
           </w:p>
         </w:tc>
       </w:tr>
@@ -14076,15 +14025,7 @@
               <w:br/>
             </w:r>
             <w:r>
-              <w:t>youtube.com/</w:t>
-            </w:r>
-            <w:proofErr w:type="spellStart"/>
-            <w:r>
-              <w:t>watch?v</w:t>
-            </w:r>
-            <w:proofErr w:type="spellEnd"/>
-            <w:r>
-              <w:t>=2irmxT0_0EA</w:t>
+              <w:t>youtube.com/watch?v=2irmxT0_0EA</w:t>
             </w:r>
           </w:p>
         </w:tc>
@@ -14469,7 +14410,11 @@
               <w:t>]</w:t>
             </w:r>
             <w:r>
-              <w:t>. Use this if both parents have primary physical custody of one or more children and neither parent has shared custody of any children.</w:t>
+              <w:t xml:space="preserve">. Use this if both parents have primary physical custody of one or more children and neither parent has shared </w:t>
+            </w:r>
+            <w:r>
+              <w:lastRenderedPageBreak/>
+              <w:t>custody of any children.</w:t>
             </w:r>
           </w:p>
           <w:p>
@@ -14505,7 +14450,6 @@
               <w:br/>
             </w:r>
             <w:r>
-              <w:lastRenderedPageBreak/>
               <w:t>public.courts.alaska.gov/web/forms/docs/dr-305.pdf</w:t>
             </w:r>
             <w:r>
@@ -14702,27 +14646,14 @@
               <w:lastRenderedPageBreak/>
               <w:t xml:space="preserve">Step </w:t>
             </w:r>
-            <w:r>
-              <w:fldChar w:fldCharType="begin"/>
-            </w:r>
-            <w:r>
-              <w:instrText xml:space="preserve"> SEQ stepList \* MERGEFORMAT </w:instrText>
-            </w:r>
-            <w:r>
-              <w:fldChar w:fldCharType="separate"/>
-            </w:r>
-            <w:r>
-              <w:rPr>
-                <w:noProof/>
-              </w:rPr>
-              <w:t>10</w:t>
-            </w:r>
-            <w:r>
-              <w:rPr>
-                <w:noProof/>
-              </w:rPr>
-              <w:fldChar w:fldCharType="end"/>
-            </w:r>
+            <w:fldSimple w:instr=" SEQ stepList \* MERGEFORMAT ">
+              <w:r>
+                <w:rPr>
+                  <w:noProof/>
+                </w:rPr>
+                <w:t>10</w:t>
+              </w:r>
+            </w:fldSimple>
             <w:r>
               <w:t xml:space="preserve">: </w:t>
             </w:r>
@@ -15191,7 +15122,11 @@
               </w:numPr>
             </w:pPr>
             <w:r>
-              <w:t>The judge agrees with your motion and signs a new custody and child support order September 1.</w:t>
+              <w:t xml:space="preserve">The judge agrees with your motion and signs a new custody </w:t>
+            </w:r>
+            <w:r>
+              <w:lastRenderedPageBreak/>
+              <w:t>and child support order September 1.</w:t>
             </w:r>
           </w:p>
           <w:p>
@@ -15474,19 +15409,15 @@
             <w:pPr>
               <w:pStyle w:val="Body"/>
             </w:pPr>
-            <w:proofErr w:type="spellStart"/>
             <w:r>
               <w:t>learn_reconsider_step</w:t>
             </w:r>
-            <w:proofErr w:type="spellEnd"/>
             <w:r>
               <w:t xml:space="preserve"> and </w:t>
             </w:r>
-            <w:proofErr w:type="spellStart"/>
             <w:r>
               <w:t>fill_reconsider_step</w:t>
             </w:r>
-            <w:proofErr w:type="spellEnd"/>
             <w:r>
               <w:t xml:space="preserve"> in </w:t>
             </w:r>
@@ -15514,27 +15445,14 @@
             <w:r>
               <w:t xml:space="preserve">Step </w:t>
             </w:r>
-            <w:r>
-              <w:fldChar w:fldCharType="begin"/>
-            </w:r>
-            <w:r>
-              <w:instrText xml:space="preserve"> SEQ stepList \* Arabic \* MERGEFORMAT </w:instrText>
-            </w:r>
-            <w:r>
-              <w:fldChar w:fldCharType="separate"/>
-            </w:r>
-            <w:r>
-              <w:rPr>
-                <w:noProof/>
-              </w:rPr>
-              <w:t>11</w:t>
-            </w:r>
-            <w:r>
-              <w:rPr>
-                <w:noProof/>
-              </w:rPr>
-              <w:fldChar w:fldCharType="end"/>
-            </w:r>
+            <w:fldSimple w:instr=" SEQ stepList \* Arabic \* MERGEFORMAT ">
+              <w:r>
+                <w:rPr>
+                  <w:noProof/>
+                </w:rPr>
+                <w:t>11</w:t>
+              </w:r>
+            </w:fldSimple>
             <w:r>
               <w:t xml:space="preserve">: </w:t>
             </w:r>
@@ -15988,6 +15906,7 @@
               <w:outlineLvl w:val="2"/>
             </w:pPr>
             <w:r>
+              <w:lastRenderedPageBreak/>
               <w:t xml:space="preserve">You can ask a judge to reconsider their decision for 4 reasons </w:t>
             </w:r>
           </w:p>
@@ -16212,7 +16131,6 @@
               <w:t xml:space="preserve"> </w:t>
             </w:r>
             <w:r>
-              <w:lastRenderedPageBreak/>
               <w:t>parent</w:t>
             </w:r>
             <w:r>
@@ -17784,6 +17702,7 @@
               <w:t xml:space="preserve"> </w:t>
             </w:r>
             <w:r>
+              <w:lastRenderedPageBreak/>
               <w:t>dad's</w:t>
             </w:r>
             <w:r>
@@ -18587,14 +18506,7 @@
               <w:rPr>
                 <w:iCs/>
               </w:rPr>
-              <w:t xml:space="preserve"> and did not </w:t>
-            </w:r>
-            <w:r>
-              <w:rPr>
-                <w:iCs/>
-              </w:rPr>
-              <w:lastRenderedPageBreak/>
-              <w:t xml:space="preserve">subtract the cost of the parent's </w:t>
+              <w:t xml:space="preserve"> and did not subtract the cost of the parent's </w:t>
             </w:r>
             <w:r>
               <w:rPr>
@@ -19433,6 +19345,7 @@
               <w:ind w:left="1081"/>
             </w:pPr>
             <w:r>
+              <w:lastRenderedPageBreak/>
               <w:t>Bring</w:t>
             </w:r>
             <w:r>
@@ -19858,7 +19771,6 @@
               <w:br/>
             </w:r>
             <w:r>
-              <w:lastRenderedPageBreak/>
               <w:t>public.courts.alaska.gov/web/forms/docs/tf-835.pdf</w:t>
             </w:r>
           </w:p>
@@ -20071,11 +19983,9 @@
             <w:pPr>
               <w:pStyle w:val="Body"/>
             </w:pPr>
-            <w:proofErr w:type="spellStart"/>
             <w:r>
               <w:t>standing_order_step</w:t>
             </w:r>
-            <w:proofErr w:type="spellEnd"/>
             <w:r>
               <w:t xml:space="preserve"> and </w:t>
             </w:r>
@@ -20083,21 +19993,7 @@
               <w:rPr>
                 <w:shd w:val="clear" w:color="auto" w:fill="FFFFFF"/>
               </w:rPr>
-              <w:t xml:space="preserve"> </w:t>
-            </w:r>
-            <w:proofErr w:type="spellStart"/>
-            <w:r>
-              <w:rPr>
-                <w:shd w:val="clear" w:color="auto" w:fill="FFFFFF"/>
-              </w:rPr>
-              <w:t>motion_forms_step</w:t>
-            </w:r>
-            <w:proofErr w:type="spellEnd"/>
-            <w:r>
-              <w:rPr>
-                <w:shd w:val="clear" w:color="auto" w:fill="FFFFFF"/>
-              </w:rPr>
-              <w:t xml:space="preserve"> </w:t>
+              <w:t xml:space="preserve"> motion_forms_step </w:t>
             </w:r>
             <w:r>
               <w:rPr>
@@ -20580,6 +20476,7 @@
               <w:ind w:left="405"/>
             </w:pPr>
             <w:r>
+              <w:lastRenderedPageBreak/>
               <w:t>The court expects both parents to follow it.</w:t>
             </w:r>
             <w:r>
@@ -20907,6 +20804,7 @@
               <w:rPr>
                 <w:shd w:val="clear" w:color="auto" w:fill="FFFFFF"/>
               </w:rPr>
+              <w:lastRenderedPageBreak/>
               <w:t>Step</w:t>
             </w:r>
             <w:r>
@@ -20974,7 +20872,6 @@
               <w:rPr>
                 <w:shd w:val="clear" w:color="auto" w:fill="FFFFFF"/>
               </w:rPr>
-              <w:lastRenderedPageBreak/>
               <w:t>type_of_interim_order</w:t>
             </w:r>
             <w:r>
@@ -21038,7 +20935,6 @@
               <w:rPr>
                 <w:color w:val="FF0000"/>
               </w:rPr>
-              <w:lastRenderedPageBreak/>
               <w:t>{%</w:t>
             </w:r>
             <w:r>
@@ -21114,11 +21010,7 @@
               <w:t>%}</w:t>
             </w:r>
             <w:r>
-              <w:t xml:space="preserve">If you or your spouse filed a motion and the judge made an interim order, but things have changed, </w:t>
-            </w:r>
-            <w:r>
-              <w:lastRenderedPageBreak/>
-              <w:t>you can file another motion.</w:t>
+              <w:t>If you or your spouse filed a motion and the judge made an interim order, but things have changed, you can file another motion.</w:t>
             </w:r>
           </w:p>
           <w:p>
@@ -21649,6 +21541,7 @@
               <w:rPr>
                 <w:color w:val="000000"/>
               </w:rPr>
+              <w:lastRenderedPageBreak/>
               <w:t>courts.alaska.gov/shc/family/docs/shc-1302.doc</w:t>
             </w:r>
             <w:r>
@@ -21798,13 +21691,8 @@
             <w:pPr>
               <w:pStyle w:val="Body"/>
             </w:pPr>
-            <w:proofErr w:type="spellStart"/>
-            <w:r>
-              <w:t>appeal_step</w:t>
-            </w:r>
-            <w:proofErr w:type="spellEnd"/>
-            <w:r>
-              <w:t xml:space="preserve"> in aka2j_mod_cust_div_templates.yml</w:t>
+            <w:r>
+              <w:t>appeal_step in aka2j_mod_cust_div_templates.yml</w:t>
             </w:r>
           </w:p>
         </w:tc>
@@ -22370,7 +22258,6 @@
               <w:pStyle w:val="Body"/>
             </w:pPr>
             <w:r>
-              <w:lastRenderedPageBreak/>
               <w:t>If you cannot file on time, call the Appellate Courts Customer Service: (907) 264-0612. They may be able to help you file late.</w:t>
             </w:r>
           </w:p>
@@ -23116,6 +23003,7 @@
               </w:rPr>
             </w:pPr>
             <w:r>
+              <w:lastRenderedPageBreak/>
               <w:t>a</w:t>
             </w:r>
             <w:r>
@@ -23890,11 +23778,7 @@
               <w:pStyle w:val="Body"/>
             </w:pPr>
             <w:r>
-              <w:t xml:space="preserve">{%tr if user_need == "change custody order" and why_change == </w:t>
-            </w:r>
-            <w:r>
-              <w:lastRenderedPageBreak/>
-              <w:t>'problem' and not final_order_date_within_10_days and (not defined('unknown_final_date') or unknown_final_date['set aside']) %}</w:t>
+              <w:t>{%tr if user_need == "change custody order" and why_change == 'problem' and not final_order_date_within_10_days and (not defined('unknown_final_date') or unknown_final_date['set aside']) %}</w:t>
             </w:r>
           </w:p>
         </w:tc>
@@ -23911,20 +23795,15 @@
             <w:pPr>
               <w:pStyle w:val="Body"/>
             </w:pPr>
-            <w:proofErr w:type="spellStart"/>
-            <w:r>
-              <w:lastRenderedPageBreak/>
+            <w:r>
               <w:t>learn_set_aside_step</w:t>
             </w:r>
-            <w:proofErr w:type="spellEnd"/>
             <w:r>
               <w:t xml:space="preserve"> and </w:t>
             </w:r>
-            <w:proofErr w:type="spellStart"/>
             <w:r>
               <w:t>fill_set_aside_step</w:t>
             </w:r>
-            <w:proofErr w:type="spellEnd"/>
             <w:r>
               <w:t xml:space="preserve"> in </w:t>
             </w:r>
@@ -24044,6 +23923,7 @@
               <w:t xml:space="preserve"> </w:t>
             </w:r>
             <w:r>
+              <w:lastRenderedPageBreak/>
               <w:t>Judgment</w:t>
             </w:r>
             <w:r>
@@ -24075,6 +23955,7 @@
               <w:spacing w:before="240"/>
             </w:pPr>
             <w:r>
+              <w:lastRenderedPageBreak/>
               <w:t xml:space="preserve">A </w:t>
             </w:r>
             <w:r>
@@ -24182,6 +24063,7 @@
               <w:ind w:left="405"/>
             </w:pPr>
             <w:r>
+              <w:lastRenderedPageBreak/>
               <w:t>Start your case all over again.</w:t>
             </w:r>
           </w:p>
@@ -24716,7 +24598,6 @@
               <w:t xml:space="preserve"> </w:t>
             </w:r>
             <w:r>
-              <w:lastRenderedPageBreak/>
               <w:t>a</w:t>
             </w:r>
             <w:r>
@@ -24861,6 +24742,7 @@
               <w:pStyle w:val="BodyText"/>
             </w:pPr>
             <w:r>
+              <w:lastRenderedPageBreak/>
               <w:t xml:space="preserve">For the first 3 types of mistakes, you must file your </w:t>
             </w:r>
             <w:r>
@@ -26212,7 +26094,6 @@
               <w:t xml:space="preserve"> </w:t>
             </w:r>
             <w:r>
-              <w:lastRenderedPageBreak/>
               <w:t>evidence</w:t>
             </w:r>
             <w:r>
@@ -26438,6 +26319,7 @@
               </w:rPr>
             </w:pPr>
             <w:r>
+              <w:lastRenderedPageBreak/>
               <w:t>For</w:t>
             </w:r>
             <w:r>
@@ -27823,7 +27705,6 @@
               <w:t xml:space="preserve"> </w:t>
             </w:r>
             <w:r>
-              <w:lastRenderedPageBreak/>
               <w:t>has</w:t>
             </w:r>
             <w:r>
@@ -27952,6 +27833,7 @@
               <w:ind w:left="1081"/>
             </w:pPr>
             <w:r>
+              <w:lastRenderedPageBreak/>
               <w:t>Bring</w:t>
             </w:r>
             <w:r>
@@ -28710,7 +28592,6 @@
               <w:t xml:space="preserve"> </w:t>
             </w:r>
             <w:hyperlink r:id="rId103" w:history="1">
-              <w:proofErr w:type="spellStart"/>
               <w:r>
                 <w:rPr>
                   <w:rStyle w:val="Hyperlink"/>
@@ -28721,14 +28602,7 @@
                 <w:rPr>
                   <w:rStyle w:val="Hyperlink"/>
                 </w:rPr>
-                <w:t>f</w:t>
-              </w:r>
-              <w:proofErr w:type="spellEnd"/>
-              <w:r>
-                <w:rPr>
-                  <w:rStyle w:val="Hyperlink"/>
-                </w:rPr>
-                <w:t xml:space="preserve"> file</w:t>
+                <w:t>f file</w:t>
               </w:r>
             </w:hyperlink>
             <w:r>
@@ -28879,15 +28753,7 @@
               <w:br/>
             </w:r>
             <w:r>
-              <w:t>youtube.com/</w:t>
-            </w:r>
-            <w:proofErr w:type="spellStart"/>
-            <w:r>
-              <w:t>watch?v</w:t>
-            </w:r>
-            <w:proofErr w:type="spellEnd"/>
-            <w:r>
-              <w:t>=2irmxT0_0EA</w:t>
+              <w:t>youtube.com/watch?v=2irmxT0_0EA</w:t>
             </w:r>
           </w:p>
         </w:tc>
@@ -28952,6 +28818,7 @@
               <w:rPr>
                 <w:shd w:val="clear" w:color="auto" w:fill="FFFFFF"/>
               </w:rPr>
+              <w:lastRenderedPageBreak/>
               <w:t xml:space="preserve">{%tr if </w:t>
             </w:r>
             <w:r>
@@ -28966,15 +28833,7 @@
                 <w:shd w:val="clear" w:color="auto" w:fill="FFFFFF"/>
                 <w:lang w:val="en"/>
               </w:rPr>
-              <w:t xml:space="preserve"> </w:t>
-            </w:r>
-            <w:r>
-              <w:rPr>
-                <w:shd w:val="clear" w:color="auto" w:fill="FFFFFF"/>
-                <w:lang w:val="en"/>
-              </w:rPr>
-              <w:lastRenderedPageBreak/>
-              <w:t>== '</w:t>
+              <w:t xml:space="preserve"> == '</w:t>
             </w:r>
             <w:r>
               <w:rPr>
@@ -29011,12 +28870,9 @@
             <w:pPr>
               <w:pStyle w:val="Body"/>
             </w:pPr>
-            <w:proofErr w:type="spellStart"/>
-            <w:r>
-              <w:lastRenderedPageBreak/>
+            <w:r>
               <w:t>expect_reconsider_step</w:t>
             </w:r>
-            <w:proofErr w:type="spellEnd"/>
             <w:r>
               <w:t xml:space="preserve"> in </w:t>
             </w:r>
@@ -29425,15 +29281,7 @@
               <w:ind w:left="420"/>
             </w:pPr>
             <w:r>
-              <w:t xml:space="preserve">If the </w:t>
-            </w:r>
-            <w:proofErr w:type="spellStart"/>
-            <w:r>
-              <w:t>judget</w:t>
-            </w:r>
-            <w:proofErr w:type="spellEnd"/>
-            <w:r>
-              <w:t xml:space="preserve"> grants the </w:t>
+              <w:t xml:space="preserve">If the judget grants the </w:t>
             </w:r>
             <w:r>
               <w:rPr>
@@ -29792,7 +29640,14 @@
               <w:rPr>
                 <w:shd w:val="clear" w:color="auto" w:fill="FFFFFF"/>
               </w:rPr>
-              <w:t>modify == 'agree' or respond_to_set_aside == 'agree'%}</w:t>
+              <w:t xml:space="preserve">modify == 'agree' or respond_to_set_aside </w:t>
+            </w:r>
+            <w:r>
+              <w:rPr>
+                <w:shd w:val="clear" w:color="auto" w:fill="FFFFFF"/>
+              </w:rPr>
+              <w:lastRenderedPageBreak/>
+              <w:t>== 'agree'%}</w:t>
             </w:r>
           </w:p>
         </w:tc>
@@ -29809,11 +29664,10 @@
             <w:pPr>
               <w:pStyle w:val="Body"/>
             </w:pPr>
-            <w:proofErr w:type="spellStart"/>
-            <w:r>
+            <w:r>
+              <w:lastRenderedPageBreak/>
               <w:t>let_court_party_know_you_agree_step</w:t>
             </w:r>
-            <w:proofErr w:type="spellEnd"/>
             <w:r>
               <w:t xml:space="preserve"> in </w:t>
             </w:r>
@@ -29906,14 +29760,7 @@
               <w:rPr>
                 <w:shd w:val="clear" w:color="auto" w:fill="FFFFFF"/>
               </w:rPr>
-              <w:t xml:space="preserve"> {{ </w:t>
-            </w:r>
-            <w:r>
-              <w:rPr>
-                <w:shd w:val="clear" w:color="auto" w:fill="FFFFFF"/>
-              </w:rPr>
-              <w:lastRenderedPageBreak/>
-              <w:t xml:space="preserve">other_party_in_case }} </w:t>
+              <w:t xml:space="preserve"> {{ other_party_in_case }} </w:t>
             </w:r>
             <w:r>
               <w:rPr>
@@ -30160,7 +30007,6 @@
               <w:outlineLvl w:val="2"/>
             </w:pPr>
             <w:r>
-              <w:lastRenderedPageBreak/>
               <w:t>Options</w:t>
             </w:r>
           </w:p>
@@ -30169,16 +30015,7 @@
               <w:pStyle w:val="Body"/>
             </w:pPr>
             <w:r>
-              <w:lastRenderedPageBreak/>
-              <w:t xml:space="preserve">{% if type_of_response == 'modify' and type_of_modification.any_true('child support', 'custody') and type_of_modification.all_false('spousal </w:t>
-            </w:r>
-            <w:proofErr w:type="spellStart"/>
-            <w:r>
-              <w:t>support','property</w:t>
-            </w:r>
-            <w:proofErr w:type="spellEnd"/>
-            <w:r>
-              <w:t xml:space="preserve"> or debt', 'other')</w:t>
+              <w:t>{% if type_of_response == 'modify' and type_of_modification.any_true('child support', 'custody') and type_of_modification.all_false('spousal support','property or debt', 'other')</w:t>
             </w:r>
             <w:r>
               <w:t xml:space="preserve"> %}</w:t>
@@ -31395,11 +31232,9 @@
             <w:pPr>
               <w:pStyle w:val="Body"/>
             </w:pPr>
-            <w:proofErr w:type="spellStart"/>
             <w:r>
               <w:t>respond_in_writing_step</w:t>
             </w:r>
-            <w:proofErr w:type="spellEnd"/>
             <w:r>
               <w:t xml:space="preserve"> in </w:t>
             </w:r>
@@ -31485,69 +31320,65 @@
               <w:t xml:space="preserve"> </w:t>
             </w:r>
             <w:r>
-              <w:t xml:space="preserve">Fill out </w:t>
-            </w:r>
-            <w:r>
+              <w:t xml:space="preserve">Fill out a response that states you </w:t>
+            </w:r>
+            <w:r>
+              <w:rPr>
+                <w:color w:val="C00000"/>
+              </w:rPr>
+              <w:t xml:space="preserve">{% if (type_of_response == 'modify' and respond_to_modify == 'agree') or (middle_of_case == 'no' and type_of_response == 'set aside' and </w:t>
+            </w:r>
+            <w:r>
+              <w:rPr>
+                <w:color w:val="C00000"/>
+              </w:rPr>
+              <w:t>respond_to_set_aside == 'agree') %}</w:t>
+            </w:r>
+            <w:r>
+              <w:t xml:space="preserve"> </w:t>
+            </w:r>
+            <w:r>
+              <w:t>agree</w:t>
+            </w:r>
+            <w:r>
+              <w:rPr>
+                <w:color w:val="C00000"/>
+              </w:rPr>
+              <w:t xml:space="preserve">{% </w:t>
+            </w:r>
+            <w:r>
+              <w:rPr>
+                <w:color w:val="C00000"/>
+              </w:rPr>
+              <w:t>el</w:t>
+            </w:r>
+            <w:r>
+              <w:rPr>
+                <w:color w:val="C00000"/>
+              </w:rPr>
+              <w:t>if type_of_response == 'modify' and respond_to_mo</w:t>
+            </w:r>
+            <w:r>
+              <w:rPr>
+                <w:color w:val="C00000"/>
+              </w:rPr>
               <w:lastRenderedPageBreak/>
-              <w:t xml:space="preserve">a response that states you </w:t>
+              <w:t>dify in('some', 'none')</w:t>
             </w:r>
             <w:r>
               <w:rPr>
                 <w:color w:val="C00000"/>
               </w:rPr>
-              <w:t xml:space="preserve">{% if (type_of_response == 'modify' and respond_to_modify == 'agree') or (middle_of_case == 'no' and type_of_response == 'set aside' and </w:t>
+              <w:t xml:space="preserve"> %}</w:t>
+            </w:r>
+            <w:r>
+              <w:t>do not agree with the proposed changes</w:t>
             </w:r>
             <w:r>
               <w:rPr>
                 <w:color w:val="C00000"/>
               </w:rPr>
-              <w:t>respond_to_set_aside == 'agree') %}</w:t>
-            </w:r>
-            <w:r>
-              <w:t xml:space="preserve"> </w:t>
-            </w:r>
-            <w:r>
-              <w:t>agree</w:t>
-            </w:r>
-            <w:r>
-              <w:rPr>
-                <w:color w:val="C00000"/>
-              </w:rPr>
-              <w:t xml:space="preserve">{% </w:t>
-            </w:r>
-            <w:r>
-              <w:rPr>
-                <w:color w:val="C00000"/>
-              </w:rPr>
-              <w:t>el</w:t>
-            </w:r>
-            <w:r>
-              <w:rPr>
-                <w:color w:val="C00000"/>
-              </w:rPr>
-              <w:t>if type_of_response == 'modify' and respond_to_modify in('some', 'none')</w:t>
-            </w:r>
-            <w:r>
-              <w:rPr>
-                <w:color w:val="C00000"/>
-              </w:rPr>
-              <w:t xml:space="preserve"> %}</w:t>
-            </w:r>
-            <w:r>
-              <w:t>do not agree with the proposed changes</w:t>
-            </w:r>
-            <w:r>
-              <w:rPr>
-                <w:color w:val="C00000"/>
-              </w:rPr>
-              <w:t>{% elif middle_of_case == 'no' and type_of_respons</w:t>
-            </w:r>
-            <w:r>
-              <w:rPr>
-                <w:color w:val="C00000"/>
-              </w:rPr>
-              <w:lastRenderedPageBreak/>
-              <w:t>e == 'set aside' and respond_to_set_aside in('some', 'none')</w:t>
+              <w:t>{% elif middle_of_case == 'no' and type_of_response == 'set aside' and respond_to_set_aside in('some', 'none')</w:t>
             </w:r>
             <w:r>
               <w:rPr>
@@ -31596,14 +31427,7 @@
                 <w:color w:val="C00000"/>
               </w:rPr>
               <w:lastRenderedPageBreak/>
-              <w:t xml:space="preserve">{% if (type_of_response == 'modify' and respond_to_modify == </w:t>
-            </w:r>
-            <w:r>
-              <w:rPr>
-                <w:color w:val="C00000"/>
-              </w:rPr>
-              <w:lastRenderedPageBreak/>
-              <w:t>'agree') or (middle_of_case == 'no' and type_of_response == 'set aside' and respond_to_set_aside == 'agree') %}</w:t>
+              <w:t>{% if (type_of_response == 'modify' and respond_to_modify == 'agree') or (middle_of_case == 'no' and type_of_response == 'set aside' and respond_to_set_aside == 'agree') %}</w:t>
             </w:r>
             <w:r>
               <w:t>If you agree with everything {{ other_party_in_case }} wrote in their motion, you can state that in your response.</w:t>
@@ -31750,7 +31574,14 @@
               <w:rPr>
                 <w:color w:val="00B050"/>
               </w:rPr>
-              <w:t>{% if type_of_response == 'modify' and type_of_modification.any_true('custody', 'child support') %}</w:t>
+              <w:t xml:space="preserve">{% if type_of_response == 'modify' and </w:t>
+            </w:r>
+            <w:r>
+              <w:rPr>
+                <w:color w:val="00B050"/>
+              </w:rPr>
+              <w:lastRenderedPageBreak/>
+              <w:t>type_of_modification.any_true('custody', 'child support') %}</w:t>
             </w:r>
             <w:r>
               <w:rPr>
@@ -32188,7 +32019,6 @@
                 <w:sz w:val="25"/>
                 <w:szCs w:val="25"/>
               </w:rPr>
-              <w:lastRenderedPageBreak/>
               <w:t>Choose</w:t>
             </w:r>
             <w:r>
@@ -32772,15 +32602,7 @@
               <w:br/>
             </w:r>
             <w:r>
-              <w:t>youtube.com/</w:t>
-            </w:r>
-            <w:proofErr w:type="spellStart"/>
-            <w:r>
-              <w:t>watch?v</w:t>
-            </w:r>
-            <w:proofErr w:type="spellEnd"/>
-            <w:r>
-              <w:t>=E7cYJyRciBg</w:t>
+              <w:t>youtube.com/watch?v=E7cYJyRciBg</w:t>
             </w:r>
           </w:p>
         </w:tc>
@@ -32910,7 +32732,14 @@
               <w:rPr>
                 <w:shd w:val="clear" w:color="auto" w:fill="FFFFFF"/>
               </w:rPr>
-              <w:t>.all_true</w:t>
+              <w:t>.all_t</w:t>
+            </w:r>
+            <w:r>
+              <w:rPr>
+                <w:shd w:val="clear" w:color="auto" w:fill="FFFFFF"/>
+              </w:rPr>
+              <w:lastRenderedPageBreak/>
+              <w:t>rue</w:t>
             </w:r>
             <w:r>
               <w:rPr>
@@ -33042,11 +32871,10 @@
             <w:pPr>
               <w:pStyle w:val="Body"/>
             </w:pPr>
-            <w:proofErr w:type="spellStart"/>
-            <w:r>
+            <w:r>
+              <w:lastRenderedPageBreak/>
               <w:t>respond_to_reconsider_step</w:t>
             </w:r>
-            <w:proofErr w:type="spellEnd"/>
             <w:r>
               <w:t xml:space="preserve"> in </w:t>
             </w:r>
@@ -33101,11 +32929,7 @@
             </w:r>
             <w:bookmarkEnd w:id="4"/>
             <w:r>
-              <w:t xml:space="preserve">: {% if type_of_response == 'reconsider' </w:t>
-            </w:r>
-            <w:r>
-              <w:lastRenderedPageBreak/>
-              <w:t>%}If the judge asks you to respond to the Motion to Reconsider, fill out the Certificate of Service{% else %}Fill out the Certificate of Service{% endif %}</w:t>
+              <w:t>: {% if type_of_response == 'reconsider' %}If the judge asks you to respond to the Motion to Reconsider, fill out the Certificate of Service{% else %}Fill out the Certificate of Service{% endif %}</w:t>
             </w:r>
           </w:p>
         </w:tc>
@@ -33125,7 +32949,6 @@
               <w:ind w:left="43"/>
             </w:pPr>
             <w:r>
-              <w:lastRenderedPageBreak/>
               <w:t>You must give {{ other_party_in_case }} 1 copy of everything you file with the court. This is called “service.”</w:t>
             </w:r>
           </w:p>
@@ -33152,7 +32975,6 @@
               <w:ind w:left="765"/>
             </w:pPr>
             <w:r>
-              <w:lastRenderedPageBreak/>
               <w:t>You can send the copy you made for them by regular, 1</w:t>
             </w:r>
             <w:r>
@@ -33352,7 +33174,15 @@
                 <w:bCs/>
                 <w:color w:val="00B0F0"/>
               </w:rPr>
-              <w:t xml:space="preserve"> if user_need in('answer custody', 'answer divorce', 'respond to motion in custody', 'respond to motion in divorce')%}</w:t>
+              <w:t xml:space="preserve"> if user_need in('answer custody', 'answer divorce', 'respond to motion in </w:t>
+            </w:r>
+            <w:r>
+              <w:rPr>
+                <w:bCs/>
+                <w:color w:val="00B0F0"/>
+              </w:rPr>
+              <w:lastRenderedPageBreak/>
+              <w:t>custody', 'respond to motion in divorce')%}</w:t>
             </w:r>
           </w:p>
           <w:p>
@@ -33536,13 +33366,8 @@
               <w:br/>
             </w:r>
             <w:r>
-              <w:t>courts.alaska.gov/</w:t>
-            </w:r>
-            <w:proofErr w:type="spellStart"/>
-            <w:r>
-              <w:t>efile</w:t>
-            </w:r>
-            <w:proofErr w:type="spellEnd"/>
+              <w:t>courts.alaska.gov/efile</w:t>
+            </w:r>
           </w:p>
         </w:tc>
       </w:tr>
@@ -33795,45 +33620,43 @@
               <w:rPr>
                 <w:color w:val="FF0000"/>
               </w:rPr>
-              <w:t xml:space="preserve"> if defined('</w:t>
-            </w:r>
-            <w:proofErr w:type="spellStart"/>
+              <w:t xml:space="preserve"> if defined('file_step_heading') %}</w:t>
+            </w:r>
+            <w:r>
+              <w:t>{{</w:t>
+            </w:r>
+            <w:r>
+              <w:t xml:space="preserve"> </w:t>
+            </w:r>
+            <w:r>
+              <w:t>file_step_heading</w:t>
+            </w:r>
+            <w:r>
+              <w:t xml:space="preserve"> </w:t>
+            </w:r>
+            <w:r>
+              <w:t>}}</w:t>
+            </w:r>
             <w:r>
               <w:rPr>
                 <w:color w:val="FF0000"/>
-              </w:rPr>
-              <w:t>file_step_heading</w:t>
-            </w:r>
-            <w:proofErr w:type="spellEnd"/>
+                <w:shd w:val="clear" w:color="auto" w:fill="FFFFFF"/>
+              </w:rPr>
+              <w:t>{%</w:t>
+            </w:r>
             <w:r>
               <w:rPr>
                 <w:color w:val="FF0000"/>
-              </w:rPr>
-              <w:t>') %}</w:t>
-            </w:r>
-            <w:r>
-              <w:t>{{</w:t>
-            </w:r>
-            <w:r>
-              <w:t xml:space="preserve"> </w:t>
-            </w:r>
-            <w:proofErr w:type="spellStart"/>
-            <w:r>
-              <w:t>file_step_heading</w:t>
-            </w:r>
-            <w:proofErr w:type="spellEnd"/>
-            <w:r>
-              <w:t xml:space="preserve"> </w:t>
-            </w:r>
-            <w:r>
-              <w:t>}}</w:t>
+                <w:shd w:val="clear" w:color="auto" w:fill="FFFFFF"/>
+              </w:rPr>
+              <w:t xml:space="preserve"> </w:t>
             </w:r>
             <w:r>
               <w:rPr>
                 <w:color w:val="FF0000"/>
                 <w:shd w:val="clear" w:color="auto" w:fill="FFFFFF"/>
               </w:rPr>
-              <w:t>{%</w:t>
+              <w:t>else</w:t>
             </w:r>
             <w:r>
               <w:rPr>
@@ -33847,20 +33670,7 @@
                 <w:color w:val="FF0000"/>
                 <w:shd w:val="clear" w:color="auto" w:fill="FFFFFF"/>
               </w:rPr>
-              <w:t>else</w:t>
-            </w:r>
-            <w:r>
-              <w:rPr>
-                <w:color w:val="FF0000"/>
-                <w:shd w:val="clear" w:color="auto" w:fill="FFFFFF"/>
-              </w:rPr>
-              <w:t xml:space="preserve"> </w:t>
-            </w:r>
-            <w:r>
-              <w:rPr>
-                <w:color w:val="FF0000"/>
-                <w:shd w:val="clear" w:color="auto" w:fill="FFFFFF"/>
-              </w:rPr>
+              <w:lastRenderedPageBreak/>
               <w:t>%}</w:t>
             </w:r>
             <w:r>
@@ -33923,49 +33733,14 @@
               <w:pStyle w:val="Body"/>
             </w:pPr>
             <w:r>
-              <w:t xml:space="preserve">{{ </w:t>
-            </w:r>
-            <w:proofErr w:type="spellStart"/>
-            <w:r>
-              <w:t>file_motion_to_enforce</w:t>
-            </w:r>
-            <w:proofErr w:type="spellEnd"/>
-            <w:r>
-              <w:t xml:space="preserve"> }}</w:t>
+              <w:lastRenderedPageBreak/>
+              <w:t>{{ file_motion_to_enforce }}</w:t>
             </w:r>
             <w:r>
               <w:rPr>
                 <w:color w:val="00B0F0"/>
               </w:rPr>
-              <w:t>{% if defined('</w:t>
-            </w:r>
-            <w:proofErr w:type="spellStart"/>
-            <w:r>
-              <w:rPr>
-                <w:color w:val="00B0F0"/>
-              </w:rPr>
-              <w:t>file_step_heading</w:t>
-            </w:r>
-            <w:proofErr w:type="spellEnd"/>
-            <w:r>
-              <w:rPr>
-                <w:color w:val="00B0F0"/>
-              </w:rPr>
-              <w:t xml:space="preserve">') and </w:t>
-            </w:r>
-            <w:proofErr w:type="spellStart"/>
-            <w:r>
-              <w:rPr>
-                <w:color w:val="00B0F0"/>
-              </w:rPr>
-              <w:t>file_step_heading</w:t>
-            </w:r>
-            <w:proofErr w:type="spellEnd"/>
-            <w:r>
-              <w:rPr>
-                <w:color w:val="00B0F0"/>
-              </w:rPr>
-              <w:t xml:space="preserve"> == 'File your Motion to Set Aside' %}</w:t>
+              <w:t>{% if defined('file_step_heading') and file_step_heading == 'File your Motion to Set Aside' %}</w:t>
             </w:r>
             <w:r>
               <w:t xml:space="preserve">If you decide that a </w:t>
@@ -34026,6 +33801,7 @@
               </w:numPr>
             </w:pPr>
             <w:r>
+              <w:lastRenderedPageBreak/>
               <w:t>Deliver the documents to the court yourself.</w:t>
             </w:r>
           </w:p>
@@ -34318,7 +34094,6 @@
                 <w:rPr>
                   <w:rStyle w:val="Hyperlink"/>
                 </w:rPr>
-                <w:lastRenderedPageBreak/>
                 <w:t>PDF</w:t>
               </w:r>
             </w:hyperlink>
@@ -34377,27 +34152,37 @@
               <w:rPr>
                 <w:color w:val="FFC000"/>
               </w:rPr>
-              <w:t>type_of_final_order.any_true('</w:t>
-            </w:r>
-            <w:proofErr w:type="spellStart"/>
+              <w:t>type_of_final_order.any_true('custody','child support') and why_</w:t>
+            </w:r>
             <w:r>
               <w:rPr>
                 <w:color w:val="FFC000"/>
               </w:rPr>
-              <w:t>custody','child</w:t>
-            </w:r>
-            <w:proofErr w:type="spellEnd"/>
+              <w:t>change in ('review', 'schedule', 'income')</w:t>
+            </w:r>
             <w:r>
               <w:rPr>
                 <w:color w:val="FFC000"/>
               </w:rPr>
-              <w:t xml:space="preserve"> support') and why_</w:t>
+              <w:t xml:space="preserve"> </w:t>
             </w:r>
             <w:r>
               <w:rPr>
                 <w:color w:val="FFC000"/>
               </w:rPr>
-              <w:t>change in ('review', 'schedule', 'income')</w:t>
+              <w:t xml:space="preserve">and </w:t>
+            </w:r>
+            <w:r>
+              <w:rPr>
+                <w:color w:val="92D050"/>
+              </w:rPr>
+              <w:t>(</w:t>
+            </w:r>
+            <w:r>
+              <w:rPr>
+                <w:color w:val="92D050"/>
+              </w:rPr>
+              <w:t>type_of_final_order.all_false('spousal support', 'property or debt')</w:t>
             </w:r>
             <w:r>
               <w:rPr>
@@ -34407,115 +34192,69 @@
             </w:r>
             <w:r>
               <w:rPr>
+                <w:color w:val="92D050"/>
+              </w:rPr>
+              <w:t>or</w:t>
+            </w:r>
+            <w:r>
+              <w:rPr>
                 <w:color w:val="FFC000"/>
               </w:rPr>
-              <w:t xml:space="preserve">and </w:t>
+              <w:t xml:space="preserve"> </w:t>
+            </w:r>
+            <w:r>
+              <w:rPr>
+                <w:color w:val="00B050"/>
+              </w:rPr>
+              <w:t>(</w:t>
+            </w:r>
+            <w:r>
+              <w:rPr>
+                <w:color w:val="00B050"/>
+              </w:rPr>
+              <w:t>type_of_final_order.any_true('spousal support', 'property or debt') and why_change_divorce_order != 'changed circumstances'</w:t>
+            </w:r>
+            <w:r>
+              <w:rPr>
+                <w:color w:val="00B050"/>
+              </w:rPr>
+              <w:t>)</w:t>
             </w:r>
             <w:r>
               <w:rPr>
                 <w:color w:val="92D050"/>
               </w:rPr>
-              <w:t>(</w:t>
-            </w:r>
-            <w:proofErr w:type="spellStart"/>
+              <w:t>)</w:t>
+            </w:r>
+            <w:r>
+              <w:rPr>
+                <w:color w:val="FFC000"/>
+              </w:rPr>
+              <w:t>)</w:t>
+            </w:r>
+            <w:r>
+              <w:rPr>
+                <w:color w:val="FFC000"/>
+              </w:rPr>
+              <w:t xml:space="preserve"> </w:t>
+            </w:r>
+            <w:r>
+              <w:rPr>
+                <w:color w:val="7030A0"/>
+              </w:rPr>
+              <w:t>or</w:t>
+            </w:r>
+            <w:r>
+              <w:rPr>
+                <w:color w:val="FFC000"/>
+              </w:rPr>
+              <w:t xml:space="preserve"> (type_of_final_order.any_true('spousal support', 'property or debt ') and why_change_divorce_order == 'changed circumstances' and </w:t>
+            </w:r>
             <w:r>
               <w:rPr>
                 <w:color w:val="92D050"/>
               </w:rPr>
-              <w:t>type_of_final_order.all_false</w:t>
-            </w:r>
-            <w:proofErr w:type="spellEnd"/>
-            <w:r>
-              <w:rPr>
-                <w:color w:val="92D050"/>
-              </w:rPr>
-              <w:t>('spousal support', 'property or debt')</w:t>
-            </w:r>
-            <w:r>
-              <w:rPr>
-                <w:color w:val="FFC000"/>
-              </w:rPr>
-              <w:t xml:space="preserve"> </w:t>
-            </w:r>
-            <w:r>
-              <w:rPr>
-                <w:color w:val="92D050"/>
-              </w:rPr>
-              <w:t>or</w:t>
-            </w:r>
-            <w:r>
-              <w:rPr>
-                <w:color w:val="FFC000"/>
-              </w:rPr>
-              <w:t xml:space="preserve"> </w:t>
-            </w:r>
-            <w:r>
-              <w:rPr>
-                <w:color w:val="00B050"/>
-              </w:rPr>
-              <w:t>(</w:t>
-            </w:r>
-            <w:r>
-              <w:rPr>
-                <w:color w:val="00B050"/>
-              </w:rPr>
-              <w:t>type_of_final_order.any_true('spousal support', 'property or debt') and why_change_divorce_order != 'changed circumstances'</w:t>
-            </w:r>
-            <w:r>
-              <w:rPr>
-                <w:color w:val="00B050"/>
-              </w:rPr>
-              <w:t>)</w:t>
-            </w:r>
-            <w:r>
-              <w:rPr>
-                <w:color w:val="92D050"/>
-              </w:rPr>
-              <w:t>)</w:t>
-            </w:r>
-            <w:r>
-              <w:rPr>
-                <w:color w:val="FFC000"/>
-              </w:rPr>
-              <w:t>)</w:t>
-            </w:r>
-            <w:r>
-              <w:rPr>
-                <w:color w:val="FFC000"/>
-              </w:rPr>
-              <w:t xml:space="preserve"> </w:t>
-            </w:r>
-            <w:r>
-              <w:rPr>
-                <w:color w:val="7030A0"/>
-              </w:rPr>
-              <w:t>or</w:t>
-            </w:r>
-            <w:r>
-              <w:rPr>
-                <w:color w:val="FFC000"/>
-              </w:rPr>
-              <w:t xml:space="preserve"> (type_of_final_order.any_true('spousal support', 'property or debt ') and why_change_divorce_order == 'changed circumstances' and </w:t>
-            </w:r>
-            <w:r>
-              <w:rPr>
-                <w:color w:val="92D050"/>
-              </w:rPr>
-              <w:t>(</w:t>
-            </w:r>
-            <w:proofErr w:type="spellStart"/>
-            <w:r>
-              <w:rPr>
-                <w:color w:val="92D050"/>
-              </w:rPr>
-              <w:t>type_of_final_order.all_false</w:t>
-            </w:r>
-            <w:proofErr w:type="spellEnd"/>
-            <w:r>
-              <w:rPr>
-                <w:color w:val="92D050"/>
-              </w:rPr>
-              <w:t xml:space="preserve">('child support', 'custody') or </w:t>
+              <w:t xml:space="preserve">(type_of_final_order.all_false('child support', 'custody') or </w:t>
             </w:r>
             <w:r>
               <w:rPr>
@@ -34615,6 +34354,7 @@
               <w:br/>
             </w:r>
             <w:r>
+              <w:lastRenderedPageBreak/>
               <w:t>(866)279-0851</w:t>
             </w:r>
             <w:r>
@@ -35028,21 +34768,8 @@
               <w:br/>
             </w:r>
             <w:r>
-              <w:t>courts.alaska.gov/</w:t>
-            </w:r>
-            <w:proofErr w:type="spellStart"/>
-            <w:r>
-              <w:t>efile</w:t>
-            </w:r>
-            <w:proofErr w:type="spellEnd"/>
-            <w:r>
-              <w:t>/</w:t>
-            </w:r>
-            <w:proofErr w:type="spellStart"/>
-            <w:r>
-              <w:t>index.htm#current-courts</w:t>
-            </w:r>
-            <w:proofErr w:type="spellEnd"/>
+              <w:t>courts.alaska.gov/efile/index.htm#current-courts</w:t>
+            </w:r>
           </w:p>
           <w:p>
             <w:pPr>
@@ -35058,15 +34785,7 @@
             </w:hyperlink>
             <w:r>
               <w:br/>
-              <w:t>courts.alaska.gov/</w:t>
-            </w:r>
-            <w:proofErr w:type="spellStart"/>
-            <w:r>
-              <w:t>courtdir</w:t>
-            </w:r>
-            <w:proofErr w:type="spellEnd"/>
-            <w:r>
-              <w:t>/efiling.htm</w:t>
+              <w:t>courts.alaska.gov/courtdir/efiling.htm</w:t>
             </w:r>
           </w:p>
         </w:tc>
@@ -35173,11 +34892,9 @@
             </w:tcMar>
           </w:tcPr>
           <w:p>
-            <w:proofErr w:type="spellStart"/>
             <w:r>
               <w:t>file_response_step</w:t>
             </w:r>
-            <w:proofErr w:type="spellEnd"/>
             <w:r>
               <w:t xml:space="preserve"> in </w:t>
             </w:r>
@@ -35241,7 +34958,11 @@
               <w:t xml:space="preserve"> </w:t>
             </w:r>
             <w:r>
-              <w:t>{% if type_of_response == 'reconsider' %} If the judge asks you to respond to the Motion to Reconsider, file your response }}</w:t>
+              <w:t>{% if type_of_respons</w:t>
+            </w:r>
+            <w:r>
+              <w:lastRenderedPageBreak/>
+              <w:t>e == 'reconsider' %} If the judge asks you to respond to the Motion to Reconsider, file your response }}</w:t>
             </w:r>
             <w:r>
               <w:rPr>
@@ -35304,6 +35025,7 @@
               <w:rPr>
                 <w:color w:val="00B0F0"/>
               </w:rPr>
+              <w:lastRenderedPageBreak/>
               <w:t>{% if not (user_need in(</w:t>
             </w:r>
             <w:r>
@@ -35319,7 +35041,11 @@
               <w:t>) and  type_of_response == 'reconsider') %}</w:t>
             </w:r>
             <w:r>
-              <w:t>If {{ other_party_in_case }} mailed a copy of the motion to you, you have 13 days to file and serve your response. Use the date of the postmark on the envelope.</w:t>
+              <w:t xml:space="preserve">If {{ other_party_in_case }} mailed a copy of the motion to you, you have 13 days to file and serve your response. Use the date of the postmark </w:t>
+            </w:r>
+            <w:r>
+              <w:lastRenderedPageBreak/>
+              <w:t>on the envelope.</w:t>
             </w:r>
           </w:p>
           <w:p>
@@ -35404,16 +35130,8 @@
                 <w:rPr>
                   <w:rStyle w:val="Hyperlink"/>
                 </w:rPr>
-                <w:t xml:space="preserve">See if your court uses </w:t>
+                <w:t>See if your court uses Truefiling</w:t>
               </w:r>
-              <w:proofErr w:type="spellStart"/>
-              <w:r>
-                <w:rPr>
-                  <w:rStyle w:val="Hyperlink"/>
-                </w:rPr>
-                <w:t>Truefiling</w:t>
-              </w:r>
-              <w:proofErr w:type="spellEnd"/>
             </w:hyperlink>
             <w:r>
               <w:t>. Or</w:t>
@@ -35532,34 +35250,13 @@
                 <w:rPr>
                   <w:rStyle w:val="Hyperlink"/>
                 </w:rPr>
-                <w:t xml:space="preserve">See if your court uses </w:t>
+                <w:t>See if your court uses Truefiling</w:t>
               </w:r>
-              <w:proofErr w:type="spellStart"/>
-              <w:r>
-                <w:rPr>
-                  <w:rStyle w:val="Hyperlink"/>
-                </w:rPr>
-                <w:t>Truefiling</w:t>
-              </w:r>
-              <w:proofErr w:type="spellEnd"/>
             </w:hyperlink>
             <w:r>
               <w:br/>
-              <w:t>courts.alaska.gov/</w:t>
-            </w:r>
-            <w:proofErr w:type="spellStart"/>
-            <w:r>
-              <w:t>efile</w:t>
-            </w:r>
-            <w:proofErr w:type="spellEnd"/>
-            <w:r>
-              <w:t>/</w:t>
-            </w:r>
-            <w:proofErr w:type="spellStart"/>
-            <w:r>
-              <w:t>index.htm#current-courts</w:t>
-            </w:r>
-            <w:proofErr w:type="spellEnd"/>
+              <w:t>courts.alaska.gov/efile/index.htm#current-courts</w:t>
+            </w:r>
           </w:p>
           <w:p>
             <w:pPr>
@@ -35575,15 +35272,7 @@
             </w:hyperlink>
             <w:r>
               <w:br/>
-              <w:t>courts.alaska.gov/</w:t>
-            </w:r>
-            <w:proofErr w:type="spellStart"/>
-            <w:r>
-              <w:t>courtdir</w:t>
-            </w:r>
-            <w:proofErr w:type="spellEnd"/>
-            <w:r>
-              <w:t>/efiling.htm</w:t>
+              <w:t>courts.alaska.gov/courtdir/efiling.htm</w:t>
             </w:r>
           </w:p>
         </w:tc>
@@ -35603,6 +35292,7 @@
               <w:pStyle w:val="Body"/>
             </w:pPr>
             <w:r>
+              <w:lastRenderedPageBreak/>
               <w:t>{%tr</w:t>
             </w:r>
             <w:r>
@@ -35653,52 +35343,58 @@
               <w:rPr>
                 <w:shd w:val="clear" w:color="auto" w:fill="FFFFFF"/>
               </w:rPr>
+              <w:t xml:space="preserve">{%tr if user_need == 'change foreign custody order' or </w:t>
+            </w:r>
+            <w:r>
+              <w:rPr>
+                <w:color w:val="FF0000"/>
+                <w:shd w:val="clear" w:color="auto" w:fill="FFFFFF"/>
+              </w:rPr>
+              <w:t>(</w:t>
+            </w:r>
+            <w:r>
+              <w:rPr>
+                <w:shd w:val="clear" w:color="auto" w:fill="FFFFFF"/>
+              </w:rPr>
+              <w:t xml:space="preserve">user_need in('change custody order', 'change divorce order') and not </w:t>
+            </w:r>
+            <w:r>
+              <w:rPr>
+                <w:shd w:val="clear" w:color="auto" w:fill="FFFFFF"/>
+              </w:rPr>
+              <w:t>unknown_final_date</w:t>
+            </w:r>
+            <w:r>
+              <w:rPr>
+                <w:shd w:val="clear" w:color="auto" w:fill="FFFFFF"/>
+              </w:rPr>
+              <w:t>.all_true</w:t>
+            </w:r>
+            <w:r>
+              <w:rPr>
+                <w:color w:val="00B0F0"/>
+                <w:shd w:val="clear" w:color="auto" w:fill="FFFFFF"/>
+              </w:rPr>
+              <w:t>(</w:t>
+            </w:r>
+            <w:r>
+              <w:rPr>
+                <w:shd w:val="clear" w:color="auto" w:fill="FFFFFF"/>
+              </w:rPr>
+              <w:t>'appeal'</w:t>
+            </w:r>
+            <w:r>
+              <w:rPr>
+                <w:shd w:val="clear" w:color="auto" w:fill="FFFFFF"/>
+              </w:rPr>
+              <w:t xml:space="preserve">, exclusive = </w:t>
+            </w:r>
+            <w:r>
+              <w:rPr>
+                <w:shd w:val="clear" w:color="auto" w:fill="FFFFFF"/>
+              </w:rPr>
               <w:lastRenderedPageBreak/>
-              <w:t xml:space="preserve">{%tr if user_need == 'change foreign custody order' or </w:t>
-            </w:r>
-            <w:r>
-              <w:rPr>
-                <w:color w:val="FF0000"/>
-                <w:shd w:val="clear" w:color="auto" w:fill="FFFFFF"/>
-              </w:rPr>
-              <w:t>(</w:t>
-            </w:r>
-            <w:r>
-              <w:rPr>
-                <w:shd w:val="clear" w:color="auto" w:fill="FFFFFF"/>
-              </w:rPr>
-              <w:t xml:space="preserve">user_need in('change custody order', 'change divorce order') and not </w:t>
-            </w:r>
-            <w:r>
-              <w:rPr>
-                <w:shd w:val="clear" w:color="auto" w:fill="FFFFFF"/>
-              </w:rPr>
-              <w:t>unknown_final_date</w:t>
-            </w:r>
-            <w:r>
-              <w:rPr>
-                <w:shd w:val="clear" w:color="auto" w:fill="FFFFFF"/>
-              </w:rPr>
-              <w:t>.all_true</w:t>
-            </w:r>
-            <w:r>
-              <w:rPr>
-                <w:color w:val="00B0F0"/>
-                <w:shd w:val="clear" w:color="auto" w:fill="FFFFFF"/>
-              </w:rPr>
-              <w:t>(</w:t>
-            </w:r>
-            <w:r>
-              <w:rPr>
-                <w:shd w:val="clear" w:color="auto" w:fill="FFFFFF"/>
-              </w:rPr>
-              <w:t>'appeal'</w:t>
-            </w:r>
-            <w:r>
-              <w:rPr>
-                <w:shd w:val="clear" w:color="auto" w:fill="FFFFFF"/>
-              </w:rPr>
-              <w:t>, exclusive = True</w:t>
+              <w:t>True</w:t>
             </w:r>
             <w:r>
               <w:rPr>
@@ -35742,11 +35438,10 @@
             <w:pPr>
               <w:pStyle w:val="Body"/>
             </w:pPr>
-            <w:proofErr w:type="spellStart"/>
-            <w:r>
+            <w:r>
+              <w:lastRenderedPageBreak/>
               <w:t>serve_motion_response_step</w:t>
             </w:r>
-            <w:proofErr w:type="spellEnd"/>
             <w:r>
               <w:t xml:space="preserve"> in </w:t>
             </w:r>
@@ -36060,132 +35755,116 @@
               </w:rPr>
             </w:pPr>
             <w:r>
-              <w:t xml:space="preserve">{%tr if user_need in('change custody order', 'change foreign </w:t>
+              <w:t xml:space="preserve">{%tr if user_need in('change custody order', 'change foreign custody order') and not </w:t>
+            </w:r>
+            <w:r>
+              <w:rPr>
+                <w:color w:val="92D050"/>
+              </w:rPr>
+              <w:t>(</w:t>
+            </w:r>
+            <w:r>
+              <w:t>interim_order_date_within_10_days or final_order_date_within_10_days</w:t>
+            </w:r>
+            <w:r>
+              <w:rPr>
+                <w:color w:val="92D050"/>
+              </w:rPr>
+              <w:t>) and (</w:t>
+            </w:r>
+            <w:r>
+              <w:t xml:space="preserve">not </w:t>
             </w:r>
             <w:r>
               <w:lastRenderedPageBreak/>
-              <w:t xml:space="preserve">custody order') and not </w:t>
-            </w:r>
-            <w:r>
-              <w:rPr>
-                <w:color w:val="92D050"/>
+              <w:t xml:space="preserve">defined('unknown_final_date') </w:t>
+            </w:r>
+            <w:r>
+              <w:rPr>
+                <w:color w:val="FFC000"/>
+              </w:rPr>
+              <w:t>or</w:t>
+            </w:r>
+            <w:r>
+              <w:t xml:space="preserve"> </w:t>
+            </w:r>
+            <w:r>
+              <w:rPr>
+                <w:color w:val="FFC000"/>
               </w:rPr>
               <w:t>(</w:t>
             </w:r>
             <w:r>
-              <w:t>interim_order_date_within_10_days or final_order_date_within_10_days</w:t>
-            </w:r>
-            <w:r>
-              <w:rPr>
-                <w:color w:val="92D050"/>
-              </w:rPr>
-              <w:t>) and (</w:t>
-            </w:r>
-            <w:r>
-              <w:t xml:space="preserve">not defined('unknown_final_date') </w:t>
+              <w:rPr>
+                <w:color w:val="FF0000"/>
+              </w:rPr>
+              <w:t>(</w:t>
+            </w:r>
+            <w:r>
+              <w:t>unknown_final_date.true_values()</w:t>
+            </w:r>
+            <w:r>
+              <w:rPr>
+                <w:color w:val="FF0000"/>
+              </w:rPr>
+              <w:t>)</w:t>
+            </w:r>
+            <w:r>
+              <w:t xml:space="preserve">|list|length == 1 </w:t>
             </w:r>
             <w:r>
               <w:rPr>
                 <w:color w:val="FFC000"/>
               </w:rPr>
-              <w:t>or</w:t>
-            </w:r>
-            <w:r>
-              <w:t xml:space="preserve"> </w:t>
+              <w:t xml:space="preserve">and not </w:t>
+            </w:r>
+            <w:r>
+              <w:rPr>
+                <w:color w:val="FF0000"/>
+              </w:rPr>
+              <w:t>(</w:t>
+            </w:r>
+            <w:r>
+              <w:t xml:space="preserve">unknown_final_date['reconsider'] </w:t>
+            </w:r>
+            <w:r>
+              <w:rPr>
+                <w:color w:val="FF0000"/>
+              </w:rPr>
+              <w:t xml:space="preserve">or </w:t>
+            </w:r>
+            <w:r>
+              <w:t>unknown_final_date['appeal'])</w:t>
+            </w:r>
+            <w:r>
+              <w:rPr>
+                <w:color w:val="FF0000"/>
+              </w:rPr>
+              <w:t>)</w:t>
             </w:r>
             <w:r>
               <w:rPr>
                 <w:color w:val="FFC000"/>
               </w:rPr>
+              <w:t xml:space="preserve"> or (</w:t>
+            </w:r>
+            <w:r>
+              <w:rPr>
+                <w:color w:val="FF0000"/>
+              </w:rPr>
               <w:t>(</w:t>
             </w:r>
             <w:r>
+              <w:t>unknown_final_date.true_values()</w:t>
+            </w:r>
+            <w:r>
               <w:rPr>
                 <w:color w:val="FF0000"/>
               </w:rPr>
-              <w:t>(</w:t>
-            </w:r>
-            <w:r>
-              <w:t>unknown_final_date.true_values()</w:t>
-            </w:r>
-            <w:r>
-              <w:rPr>
-                <w:color w:val="FF0000"/>
-              </w:rPr>
               <w:t>)</w:t>
             </w:r>
             <w:r>
-              <w:t>|</w:t>
-            </w:r>
-            <w:proofErr w:type="spellStart"/>
-            <w:r>
-              <w:t>list|length</w:t>
-            </w:r>
-            <w:proofErr w:type="spellEnd"/>
-            <w:r>
-              <w:t xml:space="preserve"> == 1 </w:t>
-            </w:r>
-            <w:r>
-              <w:rPr>
-                <w:color w:val="FFC000"/>
-              </w:rPr>
-              <w:t xml:space="preserve">and not </w:t>
-            </w:r>
-            <w:r>
-              <w:rPr>
-                <w:color w:val="FF0000"/>
-              </w:rPr>
-              <w:t>(</w:t>
-            </w:r>
-            <w:r>
-              <w:t xml:space="preserve">unknown_final_date['reconsider'] </w:t>
-            </w:r>
-            <w:r>
-              <w:rPr>
-                <w:color w:val="FF0000"/>
-              </w:rPr>
-              <w:t xml:space="preserve">or </w:t>
-            </w:r>
-            <w:r>
-              <w:t>unknown_final_date['appeal'])</w:t>
-            </w:r>
-            <w:r>
-              <w:rPr>
-                <w:color w:val="FF0000"/>
-              </w:rPr>
-              <w:t>)</w:t>
-            </w:r>
-            <w:r>
-              <w:rPr>
-                <w:color w:val="FFC000"/>
-              </w:rPr>
-              <w:t xml:space="preserve"> or (</w:t>
-            </w:r>
-            <w:r>
-              <w:rPr>
-                <w:color w:val="FF0000"/>
-              </w:rPr>
-              <w:t>(</w:t>
-            </w:r>
-            <w:r>
-              <w:t>unknown_final_date.true_values()</w:t>
-            </w:r>
-            <w:r>
-              <w:rPr>
-                <w:color w:val="FF0000"/>
-              </w:rPr>
-              <w:t>)</w:t>
-            </w:r>
-            <w:r>
-              <w:t>|</w:t>
-            </w:r>
-            <w:proofErr w:type="spellStart"/>
-            <w:r>
-              <w:t>list|length</w:t>
-            </w:r>
-            <w:proofErr w:type="spellEnd"/>
-            <w:r>
-              <w:t xml:space="preserve"> &gt;= 2 </w:t>
+              <w:t xml:space="preserve">|list|length &gt;= 2 </w:t>
             </w:r>
             <w:r>
               <w:rPr>
@@ -36500,7 +36179,6 @@
               <w:rPr>
                 <w:color w:val="FF0000"/>
               </w:rPr>
-              <w:lastRenderedPageBreak/>
               <w:t>{% endif %}</w:t>
             </w:r>
             <w:r>
@@ -36528,6 +36206,7 @@
               <w:outlineLvl w:val="2"/>
             </w:pPr>
             <w:r>
+              <w:lastRenderedPageBreak/>
               <w:t>You can reply to their response</w:t>
             </w:r>
           </w:p>
@@ -36966,7 +36645,14 @@
               <w:rPr>
                 <w:color w:val="FF0000"/>
               </w:rPr>
-              <w:t>{% if user_need in('change foreign order', 'change foreign custody order') or (user_need in('change AK order', 'change custody order', 'change divorce order') and middle_of_case == 'no') %}</w:t>
+              <w:t xml:space="preserve">{% if user_need in('change foreign order', 'change foreign custody order') or (user_need in('change AK order', 'change custody order', 'change divorce </w:t>
+            </w:r>
+            <w:r>
+              <w:rPr>
+                <w:color w:val="FF0000"/>
+              </w:rPr>
+              <w:lastRenderedPageBreak/>
+              <w:t>order') and middle_of_case == 'no') %}</w:t>
             </w:r>
           </w:p>
           <w:p>
@@ -36979,7 +36665,6 @@
               <w:ind w:left="403"/>
             </w:pPr>
             <w:r>
-              <w:lastRenderedPageBreak/>
               <w:t>Keep following your court order unless the judge grants your motion and issues a new order.</w:t>
             </w:r>
           </w:p>
@@ -37046,21 +36731,8 @@
               </w:r>
             </w:hyperlink>
             <w:r>
-              <w:t>youtube.com/</w:t>
-            </w:r>
-            <w:proofErr w:type="spellStart"/>
-            <w:r>
-              <w:t>watch?v</w:t>
-            </w:r>
-            <w:proofErr w:type="spellEnd"/>
-            <w:r>
-              <w:t>=</w:t>
-            </w:r>
-            <w:proofErr w:type="spellStart"/>
-            <w:r>
-              <w:t>egoBeRFB_Uw</w:t>
-            </w:r>
-            <w:proofErr w:type="spellEnd"/>
+              <w:t>youtube.com/watch?v=egoBeRFB_Uw</w:t>
+            </w:r>
           </w:p>
           <w:p>
             <w:pPr>
@@ -37095,13 +36767,8 @@
             </w:hyperlink>
             <w:r>
               <w:br/>
-              <w:t>courts.alaska.gov/shc/family/</w:t>
-            </w:r>
-            <w:proofErr w:type="spellStart"/>
-            <w:r>
-              <w:t>motions.htm#reply</w:t>
-            </w:r>
-            <w:proofErr w:type="spellEnd"/>
+              <w:t>courts.alaska.gov/shc/family/motions.htm#reply</w:t>
+            </w:r>
           </w:p>
           <w:p>
             <w:pPr>
@@ -37275,11 +36942,9 @@
             </w:tcMar>
           </w:tcPr>
           <w:p>
-            <w:proofErr w:type="spellStart"/>
             <w:r>
               <w:t>expect_reconsider_step</w:t>
             </w:r>
-            <w:proofErr w:type="spellEnd"/>
             <w:r>
               <w:t xml:space="preserve"> in </w:t>
             </w:r>
@@ -37357,6 +37022,7 @@
               <w:rPr>
                 <w:iCs/>
               </w:rPr>
+              <w:lastRenderedPageBreak/>
               <w:t>Reconsider</w:t>
             </w:r>
           </w:p>
@@ -37375,6 +37041,7 @@
               <w:pStyle w:val="Body"/>
             </w:pPr>
             <w:r>
+              <w:lastRenderedPageBreak/>
               <w:t xml:space="preserve"> </w:t>
             </w:r>
             <w:r>
@@ -37475,7 +37142,11 @@
               <w:pStyle w:val="Body"/>
             </w:pPr>
             <w:r>
-              <w:t>If the judge agrees to reconsider their decision, they may ask {{ other_party_in_case }} to respond in writing or they may change the decision. Usually, the judge only changes their decision after they ask {{ other_party_in_case }} for a written response.</w:t>
+              <w:t xml:space="preserve">If the judge agrees to reconsider their decision, they may ask {{ </w:t>
+            </w:r>
+            <w:r>
+              <w:lastRenderedPageBreak/>
+              <w:t>other_party_in_case }} to respond in writing or they may change the decision. Usually, the judge only changes their decision after they ask {{ other_party_in_case }} for a written response.</w:t>
             </w:r>
           </w:p>
           <w:p>
@@ -37486,11 +37157,7 @@
               </w:rPr>
             </w:pPr>
             <w:r>
-              <w:t xml:space="preserve">If the judge does nothing for 30 days, it means the judge is not going </w:t>
-            </w:r>
-            <w:r>
-              <w:lastRenderedPageBreak/>
-              <w:t xml:space="preserve">to grant your </w:t>
+              <w:t xml:space="preserve">If the judge does nothing for 30 days, it means the judge is not going to grant your </w:t>
             </w:r>
             <w:r>
               <w:rPr>
@@ -37919,14 +37586,12 @@
             </w:tcMar>
           </w:tcPr>
           <w:p>
-            <w:proofErr w:type="spellStart"/>
             <w:r>
               <w:rPr>
                 <w:shd w:val="clear" w:color="auto" w:fill="FFFFFF"/>
               </w:rPr>
               <w:t>expect_after_response_step</w:t>
             </w:r>
-            <w:proofErr w:type="spellEnd"/>
             <w:r>
               <w:rPr>
                 <w:shd w:val="clear" w:color="auto" w:fill="FFFFFF"/>
@@ -38369,7 +38034,11 @@
               <w:t>.</w:t>
             </w:r>
             <w:r>
-              <w:t xml:space="preserve"> If they do, you will get a copy of the new order.</w:t>
+              <w:t xml:space="preserve"> If they do, you will </w:t>
+            </w:r>
+            <w:r>
+              <w:lastRenderedPageBreak/>
+              <w:t>get a copy of the new order.</w:t>
             </w:r>
           </w:p>
           <w:p>
@@ -38496,7 +38165,6 @@
               <w:pStyle w:val="Body"/>
             </w:pPr>
             <w:r>
-              <w:lastRenderedPageBreak/>
               <w:t>Either</w:t>
             </w:r>
             <w:r>
@@ -38745,22 +38413,15 @@
             </w:tcMar>
           </w:tcPr>
           <w:p>
-            <w:proofErr w:type="spellStart"/>
             <w:r>
               <w:t>contact_other_party_step</w:t>
             </w:r>
             <w:r>
-              <w:t>and</w:t>
-            </w:r>
-            <w:proofErr w:type="spellEnd"/>
-            <w:r>
-              <w:t xml:space="preserve"> </w:t>
-            </w:r>
-            <w:proofErr w:type="spellStart"/>
+              <w:t xml:space="preserve">and </w:t>
+            </w:r>
             <w:r>
               <w:t>file_agreement_step</w:t>
             </w:r>
-            <w:proofErr w:type="spellEnd"/>
             <w:r>
               <w:t xml:space="preserve"> in </w:t>
             </w:r>
@@ -39255,6 +38916,7 @@
                 <w:b/>
                 <w:color w:val="000000"/>
               </w:rPr>
+              <w:lastRenderedPageBreak/>
               <w:t>Agreement &amp; Order for Custody and Visitation, SHC-1126</w:t>
             </w:r>
             <w:r>
@@ -39576,7 +39238,6 @@
               <w:rPr>
                 <w:color w:val="00B050"/>
               </w:rPr>
-              <w:lastRenderedPageBreak/>
               <w:t>type_of_</w:t>
             </w:r>
             <w:r>
@@ -40237,6 +39898,9 @@
             </w:r>
             <w:r>
               <w:br/>
+            </w:r>
+            <w:r>
+              <w:lastRenderedPageBreak/>
               <w:t xml:space="preserve">as a </w:t>
             </w:r>
             <w:hyperlink r:id="rId166" w:tgtFrame="_blank" w:history="1">
@@ -40431,11 +40095,7 @@
               <w:t>{% endif %}</w:t>
             </w:r>
             <w:r>
-              <w:t xml:space="preserve">Be sure you agree with the change before sending it to the judge. If you tell the court you agree to a change and the judge signs </w:t>
-            </w:r>
-            <w:r>
-              <w:lastRenderedPageBreak/>
-              <w:t>the agreement, it is a new court order and you are required to follow it. It can only be changed if:</w:t>
+              <w:t>Be sure you agree with the change before sending it to the judge. If you tell the court you agree to a change and the judge signs the agreement, it is a new court order and you are required to follow it. It can only be changed if:</w:t>
             </w:r>
           </w:p>
           <w:p>
@@ -40670,9 +40330,9 @@
                 <w:color w:val="00B0F0"/>
                 <w:shd w:val="clear" w:color="auto" w:fill="FFFFFF"/>
               </w:rPr>
+              <w:lastRenderedPageBreak/>
               <w:t xml:space="preserve">{%tr if </w:t>
             </w:r>
-            <w:proofErr w:type="spellStart"/>
             <w:r>
               <w:rPr>
                 <w:color w:val="00B0F0"/>
@@ -40681,29 +40341,12 @@
               </w:rPr>
               <w:t>respond_to_appeal</w:t>
             </w:r>
-            <w:proofErr w:type="spellEnd"/>
             <w:r>
               <w:rPr>
                 <w:color w:val="00B0F0"/>
                 <w:shd w:val="clear" w:color="auto" w:fill="FFFFFF"/>
               </w:rPr>
-              <w:t xml:space="preserve"> in ('</w:t>
-            </w:r>
-            <w:proofErr w:type="spellStart"/>
-            <w:r>
-              <w:rPr>
-                <w:color w:val="00B0F0"/>
-                <w:shd w:val="clear" w:color="auto" w:fill="FFFFFF"/>
-              </w:rPr>
-              <w:t>agree','some</w:t>
-            </w:r>
-            <w:proofErr w:type="spellEnd"/>
-            <w:r>
-              <w:rPr>
-                <w:color w:val="00B0F0"/>
-                <w:shd w:val="clear" w:color="auto" w:fill="FFFFFF"/>
-              </w:rPr>
-              <w:t>', 'none') %}</w:t>
+              <w:t xml:space="preserve"> in ('agree','some', 'none') %}</w:t>
             </w:r>
           </w:p>
         </w:tc>
@@ -40717,11 +40360,9 @@
             </w:tcMar>
           </w:tcPr>
           <w:p>
-            <w:proofErr w:type="spellStart"/>
             <w:r>
               <w:t>appeal_response_step</w:t>
             </w:r>
-            <w:proofErr w:type="spellEnd"/>
             <w:r>
               <w:t xml:space="preserve"> in </w:t>
             </w:r>
@@ -40806,23 +40447,7 @@
                 <w:color w:val="00B0F0"/>
                 <w:shd w:val="clear" w:color="auto" w:fill="FFFFFF"/>
               </w:rPr>
-              <w:t xml:space="preserve">{% if </w:t>
-            </w:r>
-            <w:proofErr w:type="spellStart"/>
-            <w:r>
-              <w:rPr>
-                <w:color w:val="00B0F0"/>
-                <w:shd w:val="clear" w:color="auto" w:fill="FFFFFF"/>
-              </w:rPr>
-              <w:t>respond_to_appeal</w:t>
-            </w:r>
-            <w:proofErr w:type="spellEnd"/>
-            <w:r>
-              <w:rPr>
-                <w:color w:val="00B0F0"/>
-                <w:shd w:val="clear" w:color="auto" w:fill="FFFFFF"/>
-              </w:rPr>
-              <w:t xml:space="preserve"> == 'agree' %}</w:t>
+              <w:t>{% if respond_to_appeal == 'agree' %}</w:t>
             </w:r>
             <w:r>
               <w:rPr>
@@ -40936,7 +40561,6 @@
               <w:rPr>
                 <w:shd w:val="clear" w:color="auto" w:fill="FFFFFF"/>
               </w:rPr>
-              <w:lastRenderedPageBreak/>
               <w:t>Appeal</w:t>
             </w:r>
             <w:r>
@@ -41120,7 +40744,6 @@
               <w:spacing w:before="240"/>
             </w:pPr>
             <w:r>
-              <w:lastRenderedPageBreak/>
               <w:t>An</w:t>
             </w:r>
             <w:r>
@@ -41754,7 +41377,6 @@
               <w:t xml:space="preserve"> </w:t>
             </w:r>
             <w:r>
-              <w:lastRenderedPageBreak/>
               <w:t>court</w:t>
             </w:r>
             <w:r>
@@ -41925,14 +41547,12 @@
               </w:rPr>
               <w:t xml:space="preserve"> </w:t>
             </w:r>
-            <w:proofErr w:type="spellStart"/>
             <w:r>
               <w:rPr>
                 <w:color w:val="FF0000"/>
               </w:rPr>
               <w:t>respond_to_appeal</w:t>
             </w:r>
-            <w:proofErr w:type="spellEnd"/>
             <w:r>
               <w:rPr>
                 <w:color w:val="FF0000"/>
@@ -43200,7 +42820,6 @@
               <w:t xml:space="preserve"> </w:t>
             </w:r>
             <w:r>
-              <w:lastRenderedPageBreak/>
               <w:t>the</w:t>
             </w:r>
             <w:r>
@@ -43532,13 +43151,8 @@
               <w:br/>
             </w:r>
             <w:r>
-              <w:t>courts.alaska.gov/shc/appeals/</w:t>
-            </w:r>
-            <w:proofErr w:type="spellStart"/>
-            <w:r>
-              <w:t>appealsglossary.htm#supremecourt</w:t>
-            </w:r>
-            <w:proofErr w:type="spellEnd"/>
+              <w:t>courts.alaska.gov/shc/appeals/appealsglossary.htm#supremecourt</w:t>
+            </w:r>
           </w:p>
           <w:p>
             <w:pPr>
@@ -43557,13 +43171,8 @@
               <w:br/>
             </w:r>
             <w:r>
-              <w:t>courts.alaska.gov/shc/appeals/</w:t>
-            </w:r>
-            <w:proofErr w:type="spellStart"/>
-            <w:r>
-              <w:t>appealsglossary.htm#justice</w:t>
-            </w:r>
-            <w:proofErr w:type="spellEnd"/>
+              <w:t>courts.alaska.gov/shc/appeals/appealsglossary.htm#justice</w:t>
+            </w:r>
           </w:p>
           <w:p>
             <w:pPr>
@@ -43682,15 +43291,14 @@
               </w:rPr>
               <w:t xml:space="preserve">{%tr if </w:t>
             </w:r>
-            <w:proofErr w:type="spellStart"/>
             <w:r>
               <w:rPr>
                 <w:shd w:val="clear" w:color="auto" w:fill="FFFFFF"/>
                 <w:lang w:val="en"/>
               </w:rPr>
+              <w:lastRenderedPageBreak/>
               <w:t>respond_to_appeal</w:t>
             </w:r>
-            <w:proofErr w:type="spellEnd"/>
             <w:r>
               <w:rPr>
                 <w:shd w:val="clear" w:color="auto" w:fill="FFFFFF"/>
@@ -43715,26 +43323,21 @@
                 <w:shd w:val="clear" w:color="auto" w:fill="FFFFFF"/>
               </w:rPr>
             </w:pPr>
-            <w:proofErr w:type="spellStart"/>
-            <w:r>
+            <w:r>
+              <w:lastRenderedPageBreak/>
               <w:t>appeal_contact_parent_step</w:t>
             </w:r>
-            <w:proofErr w:type="spellEnd"/>
             <w:r>
               <w:t xml:space="preserve"> and </w:t>
             </w:r>
-            <w:proofErr w:type="spellStart"/>
-            <w:r>
-              <w:t>tell_supreme_court_step</w:t>
-            </w:r>
-            <w:proofErr w:type="spellEnd"/>
-            <w:r>
-              <w:t xml:space="preserve"> </w:t>
+            <w:r>
+              <w:t xml:space="preserve">tell_supreme_court_step </w:t>
             </w:r>
             <w:r>
               <w:t xml:space="preserve">in </w:t>
             </w:r>
             <w:r>
+              <w:lastRenderedPageBreak/>
               <w:t>aka2j_motion_response_templates.yml</w:t>
             </w:r>
           </w:p>
@@ -43762,6 +43365,7 @@
               <w:rPr>
                 <w:shd w:val="clear" w:color="auto" w:fill="FFFFFF"/>
               </w:rPr>
+              <w:lastRenderedPageBreak/>
               <w:t>Step</w:t>
             </w:r>
             <w:r>
@@ -44283,7 +43887,6 @@
               <w:outlineLvl w:val="2"/>
             </w:pPr>
             <w:r>
-              <w:lastRenderedPageBreak/>
               <w:t>In</w:t>
             </w:r>
             <w:r>
@@ -44782,59 +44385,65 @@
               <w:rPr>
                 <w:shd w:val="clear" w:color="auto" w:fill="FFFFFF"/>
               </w:rPr>
+              <w:t>Step</w:t>
+            </w:r>
+            <w:r>
+              <w:rPr>
+                <w:shd w:val="clear" w:color="auto" w:fill="FFFFFF"/>
+              </w:rPr>
+              <w:t xml:space="preserve"> </w:t>
+            </w:r>
+            <w:bookmarkStart w:id="12" w:name="TellSupremeCourt"/>
+            <w:r>
+              <w:rPr>
+                <w:shd w:val="clear" w:color="auto" w:fill="FFFFFF"/>
+              </w:rPr>
+              <w:fldChar w:fldCharType="begin"/>
+            </w:r>
+            <w:r>
+              <w:rPr>
+                <w:shd w:val="clear" w:color="auto" w:fill="FFFFFF"/>
+              </w:rPr>
+              <w:instrText xml:space="preserve"> SEQ stepList \* Arabic \* MERGEFORMAT </w:instrText>
+            </w:r>
+            <w:r>
+              <w:rPr>
+                <w:shd w:val="clear" w:color="auto" w:fill="FFFFFF"/>
+              </w:rPr>
+              <w:fldChar w:fldCharType="separate"/>
+            </w:r>
+            <w:r>
+              <w:rPr>
+                <w:noProof/>
+                <w:shd w:val="clear" w:color="auto" w:fill="FFFFFF"/>
+              </w:rPr>
+              <w:t>32</w:t>
+            </w:r>
+            <w:r>
+              <w:rPr>
+                <w:shd w:val="clear" w:color="auto" w:fill="FFFFFF"/>
+              </w:rPr>
+              <w:fldChar w:fldCharType="end"/>
+            </w:r>
+            <w:bookmarkEnd w:id="12"/>
+            <w:r>
+              <w:rPr>
+                <w:shd w:val="clear" w:color="auto" w:fill="FFFFFF"/>
+              </w:rPr>
+              <w:t>:</w:t>
+            </w:r>
+            <w:r>
+              <w:rPr>
+                <w:shd w:val="clear" w:color="auto" w:fill="FFFFFF"/>
+              </w:rPr>
+              <w:t xml:space="preserve"> Tell the </w:t>
+            </w:r>
+            <w:r>
+              <w:rPr>
+                <w:shd w:val="clear" w:color="auto" w:fill="FFFFFF"/>
+              </w:rPr>
               <w:lastRenderedPageBreak/>
-              <w:t>Step</w:t>
-            </w:r>
-            <w:r>
-              <w:rPr>
-                <w:shd w:val="clear" w:color="auto" w:fill="FFFFFF"/>
-              </w:rPr>
-              <w:t xml:space="preserve"> </w:t>
-            </w:r>
-            <w:bookmarkStart w:id="12" w:name="TellSupremeCourt"/>
-            <w:r>
-              <w:rPr>
-                <w:shd w:val="clear" w:color="auto" w:fill="FFFFFF"/>
-              </w:rPr>
-              <w:fldChar w:fldCharType="begin"/>
-            </w:r>
-            <w:r>
-              <w:rPr>
-                <w:shd w:val="clear" w:color="auto" w:fill="FFFFFF"/>
-              </w:rPr>
-              <w:instrText xml:space="preserve"> SEQ stepList \* Arabic \* MERGEFORMAT </w:instrText>
-            </w:r>
-            <w:r>
-              <w:rPr>
-                <w:shd w:val="clear" w:color="auto" w:fill="FFFFFF"/>
-              </w:rPr>
-              <w:fldChar w:fldCharType="separate"/>
-            </w:r>
-            <w:r>
-              <w:rPr>
-                <w:noProof/>
-                <w:shd w:val="clear" w:color="auto" w:fill="FFFFFF"/>
-              </w:rPr>
-              <w:t>32</w:t>
-            </w:r>
-            <w:r>
-              <w:rPr>
-                <w:shd w:val="clear" w:color="auto" w:fill="FFFFFF"/>
-              </w:rPr>
-              <w:fldChar w:fldCharType="end"/>
-            </w:r>
-            <w:bookmarkEnd w:id="12"/>
-            <w:r>
-              <w:rPr>
-                <w:shd w:val="clear" w:color="auto" w:fill="FFFFFF"/>
-              </w:rPr>
-              <w:t>:</w:t>
-            </w:r>
-            <w:r>
-              <w:rPr>
-                <w:shd w:val="clear" w:color="auto" w:fill="FFFFFF"/>
-              </w:rPr>
-              <w:t xml:space="preserve"> Tell the Alaska Supreme Court</w:t>
+              <w:t>Alaska Supreme Court</w:t>
             </w:r>
           </w:p>
         </w:tc>
@@ -44860,6 +44469,7 @@
                 <w:color w:val="000000"/>
                 <w:shd w:val="clear" w:color="auto" w:fill="FFFFFF"/>
               </w:rPr>
+              <w:lastRenderedPageBreak/>
               <w:t>Fill</w:t>
             </w:r>
             <w:r>
@@ -45089,6 +44699,7 @@
               <w:rPr>
                 <w:shd w:val="clear" w:color="auto" w:fill="FFFFFF"/>
               </w:rPr>
+              <w:lastRenderedPageBreak/>
               <w:t>Make</w:t>
             </w:r>
             <w:r>
@@ -45805,6 +45416,7 @@
               <w:rPr>
                 <w:shd w:val="clear" w:color="auto" w:fill="FFFFFF"/>
               </w:rPr>
+              <w:lastRenderedPageBreak/>
               <w:t>{%tr endif %}</w:t>
             </w:r>
           </w:p>
@@ -45819,13 +45431,8 @@
             </w:tcMar>
           </w:tcPr>
           <w:p>
-            <w:proofErr w:type="spellStart"/>
-            <w:r>
-              <w:t>get_help</w:t>
-            </w:r>
-            <w:proofErr w:type="spellEnd"/>
-            <w:r>
-              <w:t xml:space="preserve"> in </w:t>
+            <w:r>
+              <w:t xml:space="preserve">get_help in </w:t>
             </w:r>
             <w:r>
               <w:t>aka2j_templates.yml</w:t>
@@ -45975,7 +45582,6 @@
               <w:pStyle w:val="Body"/>
             </w:pPr>
             <w:r>
-              <w:lastRenderedPageBreak/>
               <w:t xml:space="preserve">Depending on your income and circumstances, you may qualify for a free lawyer from </w:t>
             </w:r>
             <w:hyperlink r:id="rId201" w:history="1">
@@ -46083,12 +45689,16 @@
         <w:spacing w:before="0" w:beforeAutospacing="0" w:after="0" w:afterAutospacing="0"/>
       </w:pPr>
       <w:r>
-        <w:lastRenderedPageBreak/>
         <w:br w:type="textWrapping" w:clear="all"/>
       </w:r>
     </w:p>
     <w:sectPr>
-      <w:footerReference w:type="default" r:id="rId206"/>
+      <w:headerReference w:type="even" r:id="rId206"/>
+      <w:headerReference w:type="default" r:id="rId207"/>
+      <w:footerReference w:type="even" r:id="rId208"/>
+      <w:footerReference w:type="default" r:id="rId209"/>
+      <w:headerReference w:type="first" r:id="rId210"/>
+      <w:footerReference w:type="first" r:id="rId211"/>
       <w:pgSz w:w="12240" w:h="15840"/>
       <w:pgMar w:top="245" w:right="1440" w:bottom="274" w:left="1440" w:header="720" w:footer="720" w:gutter="0"/>
       <w:cols w:space="720"/>
@@ -46129,6 +45739,16 @@
   <w:p>
     <w:pPr>
       <w:pStyle w:val="Footer"/>
+    </w:pPr>
+  </w:p>
+</w:ftr>
+</file>
+
+<file path=word/footer2.xml><?xml version="1.0" encoding="utf-8"?>
+<w:ftr xmlns:wpc="http://schemas.microsoft.com/office/word/2010/wordprocessingCanvas" xmlns:cx="http://schemas.microsoft.com/office/drawing/2014/chartex" xmlns:cx1="http://schemas.microsoft.com/office/drawing/2015/9/8/chartex" xmlns:cx2="http://schemas.microsoft.com/office/drawing/2015/10/21/chartex" xmlns:cx3="http://schemas.microsoft.com/office/drawing/2016/5/9/chartex" xmlns:cx4="http://schemas.microsoft.com/office/drawing/2016/5/10/chartex" xmlns:cx5="http://schemas.microsoft.com/office/drawing/2016/5/11/chartex" xmlns:cx6="http://schemas.microsoft.com/office/drawing/2016/5/12/chartex" xmlns:cx7="http://schemas.microsoft.com/office/drawing/2016/5/13/chartex" xmlns:cx8="http://schemas.microsoft.com/office/drawing/2016/5/14/chartex" xmlns:mc="http://schemas.openxmlformats.org/markup-compatibility/2006" xmlns:aink="http://schemas.microsoft.com/office/drawing/2016/ink" xmlns:am3d="http://schemas.microsoft.com/office/drawing/2017/model3d" xmlns:o="urn:schemas-microsoft-com:office:office" xmlns:r="http://schemas.openxmlformats.org/officeDocument/2006/relationships" xmlns:m="http://schemas.openxmlformats.org/officeDocument/2006/math" xmlns:v="urn:schemas-microsoft-com:vml" xmlns:wp14="http://schemas.microsoft.com/office/word/2010/wordprocessingDrawing" xmlns:wp="http://schemas.openxmlformats.org/drawingml/2006/wordprocessingDrawing" xmlns:w10="urn:schemas-microsoft-com:office:word" xmlns:w="http://schemas.openxmlformats.org/wordprocessingml/2006/main" xmlns:w14="http://schemas.microsoft.com/office/word/2010/wordml" xmlns:w15="http://schemas.microsoft.com/office/word/2012/wordml" xmlns:w16cex="http://schemas.microsoft.com/office/word/2018/wordml/cex" xmlns:w16cid="http://schemas.microsoft.com/office/word/2016/wordml/cid" xmlns:w16="http://schemas.microsoft.com/office/word/2018/wordml" xmlns:w16sdtdh="http://schemas.microsoft.com/office/word/2020/wordml/sdtdatahash" xmlns:w16se="http://schemas.microsoft.com/office/word/2015/wordml/symex" xmlns:wpg="http://schemas.microsoft.com/office/word/2010/wordprocessingGroup" xmlns:wpi="http://schemas.microsoft.com/office/word/2010/wordprocessingInk" xmlns:wne="http://schemas.microsoft.com/office/word/2006/wordml" xmlns:wps="http://schemas.microsoft.com/office/word/2010/wordprocessingShape" mc:Ignorable="w14 w15 w16se w16cid w16 w16cex w16sdtdh wp14">
+  <w:p>
+    <w:pPr>
+      <w:pStyle w:val="Footer"/>
       <w:spacing w:before="0" w:beforeAutospacing="0" w:after="0" w:afterAutospacing="0"/>
       <w:jc w:val="right"/>
     </w:pPr>
@@ -46153,27 +45773,14 @@
     <w:r>
       <w:t xml:space="preserve"> of </w:t>
     </w:r>
-    <w:r>
-      <w:fldChar w:fldCharType="begin"/>
-    </w:r>
-    <w:r>
-      <w:instrText xml:space="preserve"> NUMPAGES  \* Arabic  \* MERGEFORMAT </w:instrText>
-    </w:r>
-    <w:r>
-      <w:fldChar w:fldCharType="separate"/>
-    </w:r>
-    <w:r>
-      <w:rPr>
-        <w:noProof/>
-      </w:rPr>
-      <w:t>45</w:t>
-    </w:r>
-    <w:r>
-      <w:rPr>
-        <w:noProof/>
-      </w:rPr>
-      <w:fldChar w:fldCharType="end"/>
-    </w:r>
+    <w:fldSimple w:instr=" NUMPAGES  \* Arabic  \* MERGEFORMAT ">
+      <w:r>
+        <w:rPr>
+          <w:noProof/>
+        </w:rPr>
+        <w:t>45</w:t>
+      </w:r>
+    </w:fldSimple>
     <w:r>
       <w:t xml:space="preserve"> pages</w:t>
     </w:r>
@@ -46190,11 +45797,21 @@
       <w:t xml:space="preserve"> </w:t>
     </w:r>
     <w:r>
-      <w:t>7</w:t>
+      <w:t>12</w:t>
     </w:r>
     <w:r>
       <w:t>, 2024</w:t>
     </w:r>
+  </w:p>
+</w:ftr>
+</file>
+
+<file path=word/footer3.xml><?xml version="1.0" encoding="utf-8"?>
+<w:ftr xmlns:wpc="http://schemas.microsoft.com/office/word/2010/wordprocessingCanvas" xmlns:cx="http://schemas.microsoft.com/office/drawing/2014/chartex" xmlns:cx1="http://schemas.microsoft.com/office/drawing/2015/9/8/chartex" xmlns:cx2="http://schemas.microsoft.com/office/drawing/2015/10/21/chartex" xmlns:cx3="http://schemas.microsoft.com/office/drawing/2016/5/9/chartex" xmlns:cx4="http://schemas.microsoft.com/office/drawing/2016/5/10/chartex" xmlns:cx5="http://schemas.microsoft.com/office/drawing/2016/5/11/chartex" xmlns:cx6="http://schemas.microsoft.com/office/drawing/2016/5/12/chartex" xmlns:cx7="http://schemas.microsoft.com/office/drawing/2016/5/13/chartex" xmlns:cx8="http://schemas.microsoft.com/office/drawing/2016/5/14/chartex" xmlns:mc="http://schemas.openxmlformats.org/markup-compatibility/2006" xmlns:aink="http://schemas.microsoft.com/office/drawing/2016/ink" xmlns:am3d="http://schemas.microsoft.com/office/drawing/2017/model3d" xmlns:o="urn:schemas-microsoft-com:office:office" xmlns:r="http://schemas.openxmlformats.org/officeDocument/2006/relationships" xmlns:m="http://schemas.openxmlformats.org/officeDocument/2006/math" xmlns:v="urn:schemas-microsoft-com:vml" xmlns:wp14="http://schemas.microsoft.com/office/word/2010/wordprocessingDrawing" xmlns:wp="http://schemas.openxmlformats.org/drawingml/2006/wordprocessingDrawing" xmlns:w10="urn:schemas-microsoft-com:office:word" xmlns:w="http://schemas.openxmlformats.org/wordprocessingml/2006/main" xmlns:w14="http://schemas.microsoft.com/office/word/2010/wordml" xmlns:w15="http://schemas.microsoft.com/office/word/2012/wordml" xmlns:w16cex="http://schemas.microsoft.com/office/word/2018/wordml/cex" xmlns:w16cid="http://schemas.microsoft.com/office/word/2016/wordml/cid" xmlns:w16="http://schemas.microsoft.com/office/word/2018/wordml" xmlns:w16sdtdh="http://schemas.microsoft.com/office/word/2020/wordml/sdtdatahash" xmlns:w16se="http://schemas.microsoft.com/office/word/2015/wordml/symex" xmlns:wpg="http://schemas.microsoft.com/office/word/2010/wordprocessingGroup" xmlns:wpi="http://schemas.microsoft.com/office/word/2010/wordprocessingInk" xmlns:wne="http://schemas.microsoft.com/office/word/2006/wordml" xmlns:wps="http://schemas.microsoft.com/office/word/2010/wordprocessingShape" mc:Ignorable="w14 w15 w16se w16cid w16 w16cex w16sdtdh wp14">
+  <w:p>
+    <w:pPr>
+      <w:pStyle w:val="Footer"/>
+    </w:pPr>
   </w:p>
 </w:ftr>
 </file>
@@ -46223,6 +45840,36 @@
     </w:p>
   </w:footnote>
 </w:footnotes>
+</file>
+
+<file path=word/header1.xml><?xml version="1.0" encoding="utf-8"?>
+<w:hdr xmlns:wpc="http://schemas.microsoft.com/office/word/2010/wordprocessingCanvas" xmlns:cx="http://schemas.microsoft.com/office/drawing/2014/chartex" xmlns:cx1="http://schemas.microsoft.com/office/drawing/2015/9/8/chartex" xmlns:cx2="http://schemas.microsoft.com/office/drawing/2015/10/21/chartex" xmlns:cx3="http://schemas.microsoft.com/office/drawing/2016/5/9/chartex" xmlns:cx4="http://schemas.microsoft.com/office/drawing/2016/5/10/chartex" xmlns:cx5="http://schemas.microsoft.com/office/drawing/2016/5/11/chartex" xmlns:cx6="http://schemas.microsoft.com/office/drawing/2016/5/12/chartex" xmlns:cx7="http://schemas.microsoft.com/office/drawing/2016/5/13/chartex" xmlns:cx8="http://schemas.microsoft.com/office/drawing/2016/5/14/chartex" xmlns:mc="http://schemas.openxmlformats.org/markup-compatibility/2006" xmlns:aink="http://schemas.microsoft.com/office/drawing/2016/ink" xmlns:am3d="http://schemas.microsoft.com/office/drawing/2017/model3d" xmlns:o="urn:schemas-microsoft-com:office:office" xmlns:r="http://schemas.openxmlformats.org/officeDocument/2006/relationships" xmlns:m="http://schemas.openxmlformats.org/officeDocument/2006/math" xmlns:v="urn:schemas-microsoft-com:vml" xmlns:wp14="http://schemas.microsoft.com/office/word/2010/wordprocessingDrawing" xmlns:wp="http://schemas.openxmlformats.org/drawingml/2006/wordprocessingDrawing" xmlns:w10="urn:schemas-microsoft-com:office:word" xmlns:w="http://schemas.openxmlformats.org/wordprocessingml/2006/main" xmlns:w14="http://schemas.microsoft.com/office/word/2010/wordml" xmlns:w15="http://schemas.microsoft.com/office/word/2012/wordml" xmlns:w16cex="http://schemas.microsoft.com/office/word/2018/wordml/cex" xmlns:w16cid="http://schemas.microsoft.com/office/word/2016/wordml/cid" xmlns:w16="http://schemas.microsoft.com/office/word/2018/wordml" xmlns:w16sdtdh="http://schemas.microsoft.com/office/word/2020/wordml/sdtdatahash" xmlns:w16se="http://schemas.microsoft.com/office/word/2015/wordml/symex" xmlns:wpg="http://schemas.microsoft.com/office/word/2010/wordprocessingGroup" xmlns:wpi="http://schemas.microsoft.com/office/word/2010/wordprocessingInk" xmlns:wne="http://schemas.microsoft.com/office/word/2006/wordml" xmlns:wps="http://schemas.microsoft.com/office/word/2010/wordprocessingShape" mc:Ignorable="w14 w15 w16se w16cid w16 w16cex w16sdtdh wp14">
+  <w:p>
+    <w:pPr>
+      <w:pStyle w:val="Header"/>
+    </w:pPr>
+  </w:p>
+</w:hdr>
+</file>
+
+<file path=word/header2.xml><?xml version="1.0" encoding="utf-8"?>
+<w:hdr xmlns:wpc="http://schemas.microsoft.com/office/word/2010/wordprocessingCanvas" xmlns:cx="http://schemas.microsoft.com/office/drawing/2014/chartex" xmlns:cx1="http://schemas.microsoft.com/office/drawing/2015/9/8/chartex" xmlns:cx2="http://schemas.microsoft.com/office/drawing/2015/10/21/chartex" xmlns:cx3="http://schemas.microsoft.com/office/drawing/2016/5/9/chartex" xmlns:cx4="http://schemas.microsoft.com/office/drawing/2016/5/10/chartex" xmlns:cx5="http://schemas.microsoft.com/office/drawing/2016/5/11/chartex" xmlns:cx6="http://schemas.microsoft.com/office/drawing/2016/5/12/chartex" xmlns:cx7="http://schemas.microsoft.com/office/drawing/2016/5/13/chartex" xmlns:cx8="http://schemas.microsoft.com/office/drawing/2016/5/14/chartex" xmlns:mc="http://schemas.openxmlformats.org/markup-compatibility/2006" xmlns:aink="http://schemas.microsoft.com/office/drawing/2016/ink" xmlns:am3d="http://schemas.microsoft.com/office/drawing/2017/model3d" xmlns:o="urn:schemas-microsoft-com:office:office" xmlns:r="http://schemas.openxmlformats.org/officeDocument/2006/relationships" xmlns:m="http://schemas.openxmlformats.org/officeDocument/2006/math" xmlns:v="urn:schemas-microsoft-com:vml" xmlns:wp14="http://schemas.microsoft.com/office/word/2010/wordprocessingDrawing" xmlns:wp="http://schemas.openxmlformats.org/drawingml/2006/wordprocessingDrawing" xmlns:w10="urn:schemas-microsoft-com:office:word" xmlns:w="http://schemas.openxmlformats.org/wordprocessingml/2006/main" xmlns:w14="http://schemas.microsoft.com/office/word/2010/wordml" xmlns:w15="http://schemas.microsoft.com/office/word/2012/wordml" xmlns:w16cex="http://schemas.microsoft.com/office/word/2018/wordml/cex" xmlns:w16cid="http://schemas.microsoft.com/office/word/2016/wordml/cid" xmlns:w16="http://schemas.microsoft.com/office/word/2018/wordml" xmlns:w16sdtdh="http://schemas.microsoft.com/office/word/2020/wordml/sdtdatahash" xmlns:w16se="http://schemas.microsoft.com/office/word/2015/wordml/symex" xmlns:wpg="http://schemas.microsoft.com/office/word/2010/wordprocessingGroup" xmlns:wpi="http://schemas.microsoft.com/office/word/2010/wordprocessingInk" xmlns:wne="http://schemas.microsoft.com/office/word/2006/wordml" xmlns:wps="http://schemas.microsoft.com/office/word/2010/wordprocessingShape" mc:Ignorable="w14 w15 w16se w16cid w16 w16cex w16sdtdh wp14">
+  <w:p>
+    <w:pPr>
+      <w:pStyle w:val="Header"/>
+    </w:pPr>
+  </w:p>
+</w:hdr>
+</file>
+
+<file path=word/header3.xml><?xml version="1.0" encoding="utf-8"?>
+<w:hdr xmlns:wpc="http://schemas.microsoft.com/office/word/2010/wordprocessingCanvas" xmlns:cx="http://schemas.microsoft.com/office/drawing/2014/chartex" xmlns:cx1="http://schemas.microsoft.com/office/drawing/2015/9/8/chartex" xmlns:cx2="http://schemas.microsoft.com/office/drawing/2015/10/21/chartex" xmlns:cx3="http://schemas.microsoft.com/office/drawing/2016/5/9/chartex" xmlns:cx4="http://schemas.microsoft.com/office/drawing/2016/5/10/chartex" xmlns:cx5="http://schemas.microsoft.com/office/drawing/2016/5/11/chartex" xmlns:cx6="http://schemas.microsoft.com/office/drawing/2016/5/12/chartex" xmlns:cx7="http://schemas.microsoft.com/office/drawing/2016/5/13/chartex" xmlns:cx8="http://schemas.microsoft.com/office/drawing/2016/5/14/chartex" xmlns:mc="http://schemas.openxmlformats.org/markup-compatibility/2006" xmlns:aink="http://schemas.microsoft.com/office/drawing/2016/ink" xmlns:am3d="http://schemas.microsoft.com/office/drawing/2017/model3d" xmlns:o="urn:schemas-microsoft-com:office:office" xmlns:r="http://schemas.openxmlformats.org/officeDocument/2006/relationships" xmlns:m="http://schemas.openxmlformats.org/officeDocument/2006/math" xmlns:v="urn:schemas-microsoft-com:vml" xmlns:wp14="http://schemas.microsoft.com/office/word/2010/wordprocessingDrawing" xmlns:wp="http://schemas.openxmlformats.org/drawingml/2006/wordprocessingDrawing" xmlns:w10="urn:schemas-microsoft-com:office:word" xmlns:w="http://schemas.openxmlformats.org/wordprocessingml/2006/main" xmlns:w14="http://schemas.microsoft.com/office/word/2010/wordml" xmlns:w15="http://schemas.microsoft.com/office/word/2012/wordml" xmlns:w16cex="http://schemas.microsoft.com/office/word/2018/wordml/cex" xmlns:w16cid="http://schemas.microsoft.com/office/word/2016/wordml/cid" xmlns:w16="http://schemas.microsoft.com/office/word/2018/wordml" xmlns:w16sdtdh="http://schemas.microsoft.com/office/word/2020/wordml/sdtdatahash" xmlns:w16se="http://schemas.microsoft.com/office/word/2015/wordml/symex" xmlns:wpg="http://schemas.microsoft.com/office/word/2010/wordprocessingGroup" xmlns:wpi="http://schemas.microsoft.com/office/word/2010/wordprocessingInk" xmlns:wne="http://schemas.microsoft.com/office/word/2006/wordml" xmlns:wps="http://schemas.microsoft.com/office/word/2010/wordprocessingShape" mc:Ignorable="w14 w15 w16se w16cid w16 w16cex w16sdtdh wp14">
+  <w:p>
+    <w:pPr>
+      <w:pStyle w:val="Header"/>
+    </w:pPr>
+  </w:p>
+</w:hdr>
 </file>
 
 <file path=word/numbering.xml><?xml version="1.0" encoding="utf-8"?>

</xml_diff>

<commit_message>
2nd set of edits after meeting with JS today - learn_set_aside docx in conventions folder
</commit_message>
<xml_diff>
--- a/docassemble/ChangingChildCustody/data/templates/changing_child_custody_action_plan.docx
+++ b/docassemble/ChangingChildCustody/data/templates/changing_child_custody_action_plan.docx
@@ -513,7 +513,7 @@
                     </wp:anchor>
                   </w:drawing>
                 </mc:Choice>
-                <mc:Fallback xmlns:w16se="http://schemas.microsoft.com/office/word/2015/wordml/symex" xmlns:w16sdtdh="http://schemas.microsoft.com/office/word/2020/wordml/sdtdatahash" xmlns:w16="http://schemas.microsoft.com/office/word/2018/wordml" xmlns:w16cid="http://schemas.microsoft.com/office/word/2016/wordml/cid" xmlns:w16cex="http://schemas.microsoft.com/office/word/2018/wordml/cex" xmlns:w15="http://schemas.microsoft.com/office/word/2012/wordml" xmlns:am3d="http://schemas.microsoft.com/office/drawing/2017/model3d" xmlns:aink="http://schemas.microsoft.com/office/drawing/2016/ink" xmlns:cx8="http://schemas.microsoft.com/office/drawing/2016/5/14/chartex" xmlns:cx7="http://schemas.microsoft.com/office/drawing/2016/5/13/chartex" xmlns:cx6="http://schemas.microsoft.com/office/drawing/2016/5/12/chartex" xmlns:cx5="http://schemas.microsoft.com/office/drawing/2016/5/11/chartex" xmlns:cx4="http://schemas.microsoft.com/office/drawing/2016/5/10/chartex" xmlns:cx3="http://schemas.microsoft.com/office/drawing/2016/5/9/chartex" xmlns:cx2="http://schemas.microsoft.com/office/drawing/2015/10/21/chartex" xmlns:cx1="http://schemas.microsoft.com/office/drawing/2015/9/8/chartex" xmlns:cx="http://schemas.microsoft.com/office/drawing/2014/chartex">
+                <mc:Fallback xmlns:cx="http://schemas.microsoft.com/office/drawing/2014/chartex" xmlns:cx1="http://schemas.microsoft.com/office/drawing/2015/9/8/chartex" xmlns:cx2="http://schemas.microsoft.com/office/drawing/2015/10/21/chartex" xmlns:cx3="http://schemas.microsoft.com/office/drawing/2016/5/9/chartex" xmlns:cx4="http://schemas.microsoft.com/office/drawing/2016/5/10/chartex" xmlns:cx5="http://schemas.microsoft.com/office/drawing/2016/5/11/chartex" xmlns:cx6="http://schemas.microsoft.com/office/drawing/2016/5/12/chartex" xmlns:cx7="http://schemas.microsoft.com/office/drawing/2016/5/13/chartex" xmlns:cx8="http://schemas.microsoft.com/office/drawing/2016/5/14/chartex" xmlns:aink="http://schemas.microsoft.com/office/drawing/2016/ink" xmlns:am3d="http://schemas.microsoft.com/office/drawing/2017/model3d" xmlns:w15="http://schemas.microsoft.com/office/word/2012/wordml" xmlns:w16cex="http://schemas.microsoft.com/office/word/2018/wordml/cex" xmlns:w16cid="http://schemas.microsoft.com/office/word/2016/wordml/cid" xmlns:w16="http://schemas.microsoft.com/office/word/2018/wordml" xmlns:w16sdtdh="http://schemas.microsoft.com/office/word/2020/wordml/sdtdatahash" xmlns:w16se="http://schemas.microsoft.com/office/word/2015/wordml/symex">
                   <w:pict>
                     <v:group id="shape_0" alt="Group 1" style="position:absolute;margin-left:0pt;margin-top:13.25pt;width:58.45pt;height:53.4pt" coordorigin="0,265" coordsize="1169,1068">
                       <v:group id="shape_0" alt="docshapegroup1" style="position:absolute;left:0;top:265;width:911;height:1068">
@@ -713,11 +713,21 @@
             <w:r>
               <w:t xml:space="preserve">Step </w:t>
             </w:r>
-            <w:fldSimple w:instr=" SEQ stepList \* ARABIC ">
-              <w:r>
-                <w:t>1</w:t>
-              </w:r>
-            </w:fldSimple>
+            <w:r>
+              <w:fldChar w:fldCharType="begin"/>
+            </w:r>
+            <w:r>
+              <w:instrText xml:space="preserve"> SEQ stepList \* ARABIC </w:instrText>
+            </w:r>
+            <w:r>
+              <w:fldChar w:fldCharType="separate"/>
+            </w:r>
+            <w:r>
+              <w:t>1</w:t>
+            </w:r>
+            <w:r>
+              <w:fldChar w:fldCharType="end"/>
+            </w:r>
             <w:r>
               <w:t>: Decide the steps you want to take</w:t>
             </w:r>
@@ -1006,47 +1016,53 @@
               <w:pStyle w:val="Heading2"/>
               <w:outlineLvl w:val="1"/>
             </w:pPr>
+            <w:r>
+              <w:t xml:space="preserve">Step </w:t>
+            </w:r>
+            <w:r>
+              <w:rPr>
+                <w:rStyle w:val="NumChar"/>
+              </w:rPr>
+              <w:fldChar w:fldCharType="begin"/>
+            </w:r>
+            <w:r>
+              <w:rPr>
+                <w:rStyle w:val="NumChar"/>
+              </w:rPr>
+              <w:instrText xml:space="preserve"> SEQ stepList \* ARABIC </w:instrText>
+            </w:r>
+            <w:r>
+              <w:rPr>
+                <w:rStyle w:val="NumChar"/>
+              </w:rPr>
+              <w:fldChar w:fldCharType="separate"/>
+            </w:r>
+            <w:r>
+              <w:rPr>
+                <w:rStyle w:val="NumChar"/>
+              </w:rPr>
+              <w:t>2</w:t>
+            </w:r>
+            <w:r>
+              <w:rPr>
+                <w:rStyle w:val="NumChar"/>
+              </w:rPr>
+              <w:fldChar w:fldCharType="end"/>
+            </w:r>
+            <w:r>
+              <w:t>: Find out if you and {</w:t>
+            </w:r>
             <w:proofErr w:type="gramStart"/>
             <w:r>
-              <w:t xml:space="preserve">Step </w:t>
+              <w:t xml:space="preserve">{ </w:t>
+            </w:r>
+            <w:proofErr w:type="spellStart"/>
+            <w:r>
+              <w:t>other</w:t>
             </w:r>
             <w:proofErr w:type="gramEnd"/>
             <w:r>
-              <w:rPr>
-                <w:rStyle w:val="NumChar"/>
-              </w:rPr>
-              <w:fldChar w:fldCharType="begin"/>
-            </w:r>
-            <w:r>
-              <w:rPr>
-                <w:rStyle w:val="NumChar"/>
-              </w:rPr>
-              <w:instrText xml:space="preserve"> SEQ stepList \* ARABIC </w:instrText>
-            </w:r>
-            <w:r>
-              <w:rPr>
-                <w:rStyle w:val="NumChar"/>
-              </w:rPr>
-              <w:fldChar w:fldCharType="separate"/>
-            </w:r>
-            <w:r>
-              <w:rPr>
-                <w:rStyle w:val="NumChar"/>
-              </w:rPr>
-              <w:t>2</w:t>
-            </w:r>
-            <w:r>
-              <w:rPr>
-                <w:rStyle w:val="NumChar"/>
-              </w:rPr>
-              <w:fldChar w:fldCharType="end"/>
-            </w:r>
-            <w:r>
-              <w:t xml:space="preserve">: Find out if you and {{ </w:t>
-            </w:r>
-            <w:proofErr w:type="spellStart"/>
-            <w:r>
-              <w:t>other_party_in_case</w:t>
+              <w:t>_party_in_case</w:t>
             </w:r>
             <w:proofErr w:type="spellEnd"/>
             <w:r>
@@ -3092,15 +3108,15 @@
               </w:r>
             </w:hyperlink>
             <w:r>
-              <w:t xml:space="preserve"> </w:t>
+              <w:t xml:space="preserve"> can help you decide which </w:t>
             </w:r>
             <w:proofErr w:type="gramStart"/>
             <w:r>
-              <w:t>can</w:t>
+              <w:t>is the best state for your case</w:t>
             </w:r>
             <w:proofErr w:type="gramEnd"/>
             <w:r>
-              <w:t xml:space="preserve"> help you decide which is the best state for your case.</w:t>
+              <w:t>.</w:t>
             </w:r>
           </w:p>
           <w:p>
@@ -5775,65 +5791,79 @@
               <w:pStyle w:val="Heading2"/>
               <w:outlineLvl w:val="1"/>
             </w:pPr>
+            <w:r>
+              <w:rPr>
+                <w:shd w:val="clear" w:color="auto" w:fill="FFFFFF"/>
+              </w:rPr>
+              <w:t xml:space="preserve">Step </w:t>
+            </w:r>
+            <w:r>
+              <w:rPr>
+                <w:shd w:val="clear" w:color="auto" w:fill="FFFFFF"/>
+              </w:rPr>
+              <w:fldChar w:fldCharType="begin"/>
+            </w:r>
+            <w:r>
+              <w:rPr>
+                <w:shd w:val="clear" w:color="auto" w:fill="FFFFFF"/>
+              </w:rPr>
+              <w:instrText xml:space="preserve"> SEQ stepList \* ARABIC </w:instrText>
+            </w:r>
+            <w:r>
+              <w:rPr>
+                <w:shd w:val="clear" w:color="auto" w:fill="FFFFFF"/>
+              </w:rPr>
+              <w:fldChar w:fldCharType="separate"/>
+            </w:r>
+            <w:r>
+              <w:rPr>
+                <w:shd w:val="clear" w:color="auto" w:fill="FFFFFF"/>
+              </w:rPr>
+              <w:t>8</w:t>
+            </w:r>
+            <w:r>
+              <w:rPr>
+                <w:shd w:val="clear" w:color="auto" w:fill="FFFFFF"/>
+              </w:rPr>
+              <w:fldChar w:fldCharType="end"/>
+            </w:r>
+            <w:r>
+              <w:rPr>
+                <w:shd w:val="clear" w:color="auto" w:fill="FFFFFF"/>
+              </w:rPr>
+              <w:t xml:space="preserve">: </w:t>
+            </w:r>
+            <w:r>
+              <w:t xml:space="preserve"> </w:t>
+            </w:r>
+            <w:r>
+              <w:rPr>
+                <w:color w:val="FFC000"/>
+              </w:rPr>
+              <w:t>{</w:t>
+            </w:r>
+            <w:r>
+              <w:rPr>
+                <w:color w:val="FFC000"/>
+                <w:shd w:val="clear" w:color="auto" w:fill="FFFFFF"/>
+              </w:rPr>
+              <w:t xml:space="preserve">% if user_need </w:t>
+            </w:r>
             <w:proofErr w:type="gramStart"/>
             <w:r>
               <w:rPr>
-                <w:shd w:val="clear" w:color="auto" w:fill="FFFFFF"/>
-              </w:rPr>
-              <w:t xml:space="preserve">Step </w:t>
+                <w:color w:val="FFC000"/>
+                <w:shd w:val="clear" w:color="auto" w:fill="FFFFFF"/>
+              </w:rPr>
+              <w:t>in(</w:t>
             </w:r>
             <w:proofErr w:type="gramEnd"/>
             <w:r>
               <w:rPr>
-                <w:shd w:val="clear" w:color="auto" w:fill="FFFFFF"/>
-              </w:rPr>
-              <w:fldChar w:fldCharType="begin"/>
-            </w:r>
-            <w:r>
-              <w:rPr>
-                <w:shd w:val="clear" w:color="auto" w:fill="FFFFFF"/>
-              </w:rPr>
-              <w:instrText xml:space="preserve"> SEQ stepList \* ARABIC </w:instrText>
-            </w:r>
-            <w:r>
-              <w:rPr>
-                <w:shd w:val="clear" w:color="auto" w:fill="FFFFFF"/>
-              </w:rPr>
-              <w:fldChar w:fldCharType="separate"/>
-            </w:r>
-            <w:r>
-              <w:rPr>
-                <w:shd w:val="clear" w:color="auto" w:fill="FFFFFF"/>
-              </w:rPr>
-              <w:t>8</w:t>
-            </w:r>
-            <w:r>
-              <w:rPr>
-                <w:shd w:val="clear" w:color="auto" w:fill="FFFFFF"/>
-              </w:rPr>
-              <w:fldChar w:fldCharType="end"/>
-            </w:r>
-            <w:r>
-              <w:rPr>
-                <w:shd w:val="clear" w:color="auto" w:fill="FFFFFF"/>
-              </w:rPr>
-              <w:t xml:space="preserve">: </w:t>
-            </w:r>
-            <w:r>
-              <w:t xml:space="preserve"> </w:t>
-            </w:r>
-            <w:r>
-              <w:rPr>
                 <w:color w:val="FFC000"/>
-              </w:rPr>
-              <w:t>{</w:t>
-            </w:r>
-            <w:r>
-              <w:rPr>
-                <w:color w:val="FFC000"/>
-                <w:shd w:val="clear" w:color="auto" w:fill="FFFFFF"/>
-              </w:rPr>
-              <w:t xml:space="preserve">% if user_need in('change child </w:t>
+                <w:shd w:val="clear" w:color="auto" w:fill="FFFFFF"/>
+              </w:rPr>
+              <w:t xml:space="preserve">'change child </w:t>
             </w:r>
             <w:proofErr w:type="spellStart"/>
             <w:r>
@@ -6787,11 +6817,21 @@
               <w:lastRenderedPageBreak/>
               <w:t xml:space="preserve">Step </w:t>
             </w:r>
-            <w:fldSimple w:instr=" SEQ stepList \* ARABIC ">
-              <w:r>
-                <w:t>10</w:t>
-              </w:r>
-            </w:fldSimple>
+            <w:r>
+              <w:fldChar w:fldCharType="begin"/>
+            </w:r>
+            <w:r>
+              <w:instrText xml:space="preserve"> SEQ stepList \* ARABIC </w:instrText>
+            </w:r>
+            <w:r>
+              <w:fldChar w:fldCharType="separate"/>
+            </w:r>
+            <w:r>
+              <w:t>10</w:t>
+            </w:r>
+            <w:r>
+              <w:fldChar w:fldCharType="end"/>
+            </w:r>
             <w:r>
               <w:t xml:space="preserve">: </w:t>
             </w:r>
@@ -7171,11 +7211,21 @@
               <w:lastRenderedPageBreak/>
               <w:t xml:space="preserve">Step </w:t>
             </w:r>
-            <w:fldSimple w:instr=" SEQ stepList \* ARABIC ">
-              <w:r>
-                <w:t>11</w:t>
-              </w:r>
-            </w:fldSimple>
+            <w:r>
+              <w:fldChar w:fldCharType="begin"/>
+            </w:r>
+            <w:r>
+              <w:instrText xml:space="preserve"> SEQ stepList \* ARABIC </w:instrText>
+            </w:r>
+            <w:r>
+              <w:fldChar w:fldCharType="separate"/>
+            </w:r>
+            <w:r>
+              <w:t>11</w:t>
+            </w:r>
+            <w:r>
+              <w:fldChar w:fldCharType="end"/>
+            </w:r>
             <w:r>
               <w:t>: Learn about Motions to Reconsider</w:t>
             </w:r>
@@ -7890,44 +7940,50 @@
               <w:pStyle w:val="Heading2"/>
               <w:outlineLvl w:val="1"/>
             </w:pPr>
-            <w:proofErr w:type="gramStart"/>
             <w:r>
               <w:lastRenderedPageBreak/>
               <w:t xml:space="preserve">Step </w:t>
             </w:r>
+            <w:r>
+              <w:rPr>
+                <w:rStyle w:val="NumChar"/>
+              </w:rPr>
+              <w:fldChar w:fldCharType="begin"/>
+            </w:r>
+            <w:r>
+              <w:rPr>
+                <w:rStyle w:val="NumChar"/>
+              </w:rPr>
+              <w:instrText xml:space="preserve"> SEQ stepList \* ARABIC </w:instrText>
+            </w:r>
+            <w:r>
+              <w:rPr>
+                <w:rStyle w:val="NumChar"/>
+              </w:rPr>
+              <w:fldChar w:fldCharType="separate"/>
+            </w:r>
+            <w:r>
+              <w:rPr>
+                <w:rStyle w:val="NumChar"/>
+              </w:rPr>
+              <w:t>12</w:t>
+            </w:r>
+            <w:r>
+              <w:rPr>
+                <w:rStyle w:val="NumChar"/>
+              </w:rPr>
+              <w:fldChar w:fldCharType="end"/>
+            </w:r>
+            <w:r>
+              <w:t xml:space="preserve">: Fill out the Motion to </w:t>
+            </w:r>
+            <w:proofErr w:type="gramStart"/>
+            <w:r>
+              <w:t>Reconsider</w:t>
+            </w:r>
             <w:proofErr w:type="gramEnd"/>
             <w:r>
-              <w:rPr>
-                <w:rStyle w:val="NumChar"/>
-              </w:rPr>
-              <w:fldChar w:fldCharType="begin"/>
-            </w:r>
-            <w:r>
-              <w:rPr>
-                <w:rStyle w:val="NumChar"/>
-              </w:rPr>
-              <w:instrText xml:space="preserve"> SEQ stepList \* ARABIC </w:instrText>
-            </w:r>
-            <w:r>
-              <w:rPr>
-                <w:rStyle w:val="NumChar"/>
-              </w:rPr>
-              <w:fldChar w:fldCharType="separate"/>
-            </w:r>
-            <w:r>
-              <w:rPr>
-                <w:rStyle w:val="NumChar"/>
-              </w:rPr>
-              <w:t>12</w:t>
-            </w:r>
-            <w:r>
-              <w:rPr>
-                <w:rStyle w:val="NumChar"/>
-              </w:rPr>
-              <w:fldChar w:fldCharType="end"/>
-            </w:r>
-            <w:r>
-              <w:t>: Fill out the Motion to Reconsider forms</w:t>
+              <w:t xml:space="preserve"> forms</w:t>
             </w:r>
           </w:p>
         </w:tc>
@@ -8943,70 +8999,82 @@
               <w:pStyle w:val="Heading2"/>
               <w:outlineLvl w:val="1"/>
             </w:pPr>
+            <w:r>
+              <w:rPr>
+                <w:shd w:val="clear" w:color="auto" w:fill="FFFFFF"/>
+              </w:rPr>
+              <w:t xml:space="preserve">Step </w:t>
+            </w:r>
+            <w:r>
+              <w:rPr>
+                <w:shd w:val="clear" w:color="auto" w:fill="FFFFFF"/>
+              </w:rPr>
+              <w:fldChar w:fldCharType="begin"/>
+            </w:r>
+            <w:r>
+              <w:rPr>
+                <w:shd w:val="clear" w:color="auto" w:fill="FFFFFF"/>
+              </w:rPr>
+              <w:instrText xml:space="preserve"> SEQ stepList \* ARABIC </w:instrText>
+            </w:r>
+            <w:r>
+              <w:rPr>
+                <w:shd w:val="clear" w:color="auto" w:fill="FFFFFF"/>
+              </w:rPr>
+              <w:fldChar w:fldCharType="separate"/>
+            </w:r>
+            <w:r>
+              <w:rPr>
+                <w:shd w:val="clear" w:color="auto" w:fill="FFFFFF"/>
+              </w:rPr>
+              <w:t>14</w:t>
+            </w:r>
+            <w:r>
+              <w:rPr>
+                <w:shd w:val="clear" w:color="auto" w:fill="FFFFFF"/>
+              </w:rPr>
+              <w:fldChar w:fldCharType="end"/>
+            </w:r>
+            <w:r>
+              <w:rPr>
+                <w:shd w:val="clear" w:color="auto" w:fill="FFFFFF"/>
+              </w:rPr>
+              <w:t xml:space="preserve">: {% if </w:t>
+            </w:r>
+            <w:proofErr w:type="spellStart"/>
+            <w:r>
+              <w:rPr>
+                <w:shd w:val="clear" w:color="auto" w:fill="FFFFFF"/>
+              </w:rPr>
+              <w:t>type_of_interim_order</w:t>
+            </w:r>
+            <w:proofErr w:type="spellEnd"/>
+            <w:r>
+              <w:rPr>
+                <w:shd w:val="clear" w:color="auto" w:fill="FFFFFF"/>
+              </w:rPr>
+              <w:t xml:space="preserve"> == </w:t>
+            </w:r>
+            <w:r>
+              <w:rPr>
+                <w:shd w:val="clear" w:color="auto" w:fill="FFFFFF"/>
+              </w:rPr>
+              <w:lastRenderedPageBreak/>
+              <w:t>'standing order' %</w:t>
+            </w:r>
             <w:proofErr w:type="gramStart"/>
             <w:r>
               <w:rPr>
                 <w:shd w:val="clear" w:color="auto" w:fill="FFFFFF"/>
               </w:rPr>
-              <w:t xml:space="preserve">Step </w:t>
+              <w:t>}Fill</w:t>
             </w:r>
             <w:proofErr w:type="gramEnd"/>
             <w:r>
               <w:rPr>
                 <w:shd w:val="clear" w:color="auto" w:fill="FFFFFF"/>
               </w:rPr>
-              <w:fldChar w:fldCharType="begin"/>
-            </w:r>
-            <w:r>
-              <w:rPr>
-                <w:shd w:val="clear" w:color="auto" w:fill="FFFFFF"/>
-              </w:rPr>
-              <w:instrText xml:space="preserve"> SEQ stepList \* ARABIC </w:instrText>
-            </w:r>
-            <w:r>
-              <w:rPr>
-                <w:shd w:val="clear" w:color="auto" w:fill="FFFFFF"/>
-              </w:rPr>
-              <w:fldChar w:fldCharType="separate"/>
-            </w:r>
-            <w:r>
-              <w:rPr>
-                <w:shd w:val="clear" w:color="auto" w:fill="FFFFFF"/>
-              </w:rPr>
-              <w:t>14</w:t>
-            </w:r>
-            <w:r>
-              <w:rPr>
-                <w:shd w:val="clear" w:color="auto" w:fill="FFFFFF"/>
-              </w:rPr>
-              <w:fldChar w:fldCharType="end"/>
-            </w:r>
-            <w:r>
-              <w:rPr>
-                <w:shd w:val="clear" w:color="auto" w:fill="FFFFFF"/>
-              </w:rPr>
-              <w:t xml:space="preserve">: {% if </w:t>
-            </w:r>
-            <w:proofErr w:type="spellStart"/>
-            <w:r>
-              <w:rPr>
-                <w:shd w:val="clear" w:color="auto" w:fill="FFFFFF"/>
-              </w:rPr>
-              <w:t>type_of_interim_order</w:t>
-            </w:r>
-            <w:proofErr w:type="spellEnd"/>
-            <w:r>
-              <w:rPr>
-                <w:shd w:val="clear" w:color="auto" w:fill="FFFFFF"/>
-              </w:rPr>
-              <w:t xml:space="preserve"> == </w:t>
-            </w:r>
-            <w:r>
-              <w:rPr>
-                <w:shd w:val="clear" w:color="auto" w:fill="FFFFFF"/>
-              </w:rPr>
-              <w:lastRenderedPageBreak/>
-              <w:t>'standing order' %}Fill out your motion forms{% else %}Ask the judge to change an interim order{% endif %}</w:t>
+              <w:t xml:space="preserve"> out your motion forms{% else %}Ask the judge to change an interim order{% endif %}</w:t>
             </w:r>
           </w:p>
         </w:tc>
@@ -9932,37 +10000,21 @@
               <w:pStyle w:val="Body"/>
             </w:pPr>
             <w:r>
-              <w:t xml:space="preserve">Learn more about filing an appeal on the court's web </w:t>
-            </w:r>
+              <w:t xml:space="preserve">Learn more about filing an appeal on the court's web pages </w:t>
+            </w:r>
+            <w:hyperlink r:id="rId88">
+              <w:r>
+                <w:rPr>
+                  <w:rStyle w:val="Hyperlink"/>
+                </w:rPr>
+                <w:t>Civil Appeal: Superior Court to Supreme Court</w:t>
+              </w:r>
+            </w:hyperlink>
             <w:proofErr w:type="gramStart"/>
             <w:r>
-              <w:t xml:space="preserve">pages </w:t>
+              <w:t>..</w:t>
             </w:r>
             <w:proofErr w:type="gramEnd"/>
-            <w:r>
-              <w:fldChar w:fldCharType="begin"/>
-            </w:r>
-            <w:r>
-              <w:instrText xml:space="preserve"> HYPERLINK "https://courts.alaska.gov/shc/appeals" \h </w:instrText>
-            </w:r>
-            <w:r>
-              <w:fldChar w:fldCharType="separate"/>
-            </w:r>
-            <w:r>
-              <w:rPr>
-                <w:rStyle w:val="Hyperlink"/>
-              </w:rPr>
-              <w:t>Civil Appeal: Superior Court to Supreme Court</w:t>
-            </w:r>
-            <w:r>
-              <w:rPr>
-                <w:rStyle w:val="Hyperlink"/>
-              </w:rPr>
-              <w:fldChar w:fldCharType="end"/>
-            </w:r>
-            <w:r>
-              <w:t>..</w:t>
-            </w:r>
           </w:p>
           <w:p>
             <w:pPr>
@@ -9983,7 +10035,7 @@
                 <w:shd w:val="clear" w:color="auto" w:fill="FFFFFF"/>
               </w:rPr>
             </w:pPr>
-            <w:hyperlink r:id="rId88" w:anchor="1" w:history="1">
+            <w:hyperlink r:id="rId89" w:anchor="1" w:history="1">
               <w:r>
                 <w:rPr>
                   <w:rStyle w:val="Hyperlink"/>
@@ -10046,7 +10098,7 @@
               </w:rPr>
               <w:t>,</w:t>
             </w:r>
-            <w:hyperlink r:id="rId89">
+            <w:hyperlink r:id="rId90">
               <w:r>
                 <w:rPr>
                   <w:rStyle w:val="Hyperlink"/>
@@ -10089,7 +10141,7 @@
             <w:pPr>
               <w:pStyle w:val="Body"/>
             </w:pPr>
-            <w:hyperlink r:id="rId90">
+            <w:hyperlink r:id="rId91">
               <w:r>
                 <w:rPr>
                   <w:rStyle w:val="Hyperlink"/>
@@ -10403,7 +10455,35 @@
             </w:r>
             <w:proofErr w:type="gramEnd"/>
             <w:r>
-              <w:t xml:space="preserve"> aside or undo the final decision in your case, and start your case all over again.</w:t>
+              <w:t xml:space="preserve"> aside or undo the final decision in your case, and </w:t>
+            </w:r>
+            <w:r>
+              <w:t>let</w:t>
+            </w:r>
+            <w:r>
+              <w:t xml:space="preserve"> you and {{ </w:t>
+            </w:r>
+            <w:proofErr w:type="spellStart"/>
+            <w:r>
+              <w:t>other_party_in_case</w:t>
+            </w:r>
+            <w:proofErr w:type="spellEnd"/>
+            <w:r>
+              <w:t xml:space="preserve"> </w:t>
+            </w:r>
+            <w:r>
+              <w:t>}}</w:t>
+            </w:r>
+            <w:bookmarkStart w:id="5" w:name="_GoBack"/>
+            <w:bookmarkEnd w:id="5"/>
+            <w:r>
+              <w:t xml:space="preserve"> present the issue again for a new decision</w:t>
+            </w:r>
+            <w:r>
+              <w:t xml:space="preserve"> (Civil Rule 60(b))</w:t>
+            </w:r>
+            <w:r>
+              <w:t>.</w:t>
             </w:r>
           </w:p>
           <w:p>
@@ -10411,7 +10491,7 @@
               <w:pStyle w:val="Body"/>
             </w:pPr>
             <w:r>
-              <w:t>Judges rarely agree to do undo a decision and start a case over.</w:t>
+              <w:t>Judges rarely agree to do undo a decision.</w:t>
             </w:r>
           </w:p>
           <w:p>
@@ -10526,6 +10606,7 @@
               <w:rPr>
                 <w:noProof/>
               </w:rPr>
+              <w:lastRenderedPageBreak/>
               <w:t xml:space="preserve">{% for image_data in </w:t>
             </w:r>
             <w:r>
@@ -10552,7 +10633,6 @@
               <w:rPr>
                 <w:noProof/>
               </w:rPr>
-              <w:lastRenderedPageBreak/>
               <w:t>{{ image_data['text'] }}</w:t>
             </w:r>
           </w:p>
@@ -10588,7 +10668,7 @@
                 <w:b/>
               </w:rPr>
             </w:pPr>
-            <w:bookmarkStart w:id="5" w:name="_Hlk136614505"/>
+            <w:bookmarkStart w:id="6" w:name="_Hlk136614505"/>
             <w:r>
               <w:t>Act quickly!</w:t>
             </w:r>
@@ -10711,7 +10791,7 @@
               <w:t>The order has the wrong birthday for one of your children. Or</w:t>
             </w:r>
           </w:p>
-          <w:bookmarkEnd w:id="5"/>
+          <w:bookmarkEnd w:id="6"/>
           <w:p>
             <w:pPr>
               <w:pStyle w:val="Body"/>
@@ -10846,6 +10926,7 @@
               <w:rPr>
                 <w:bCs/>
               </w:rPr>
+              <w:lastRenderedPageBreak/>
               <w:t>Inadvertence, surprise or excusable neglect:</w:t>
             </w:r>
           </w:p>
@@ -10873,7 +10954,6 @@
               <w:t xml:space="preserve"> -</w:t>
             </w:r>
             <w:r>
-              <w:lastRenderedPageBreak/>
               <w:t>inadvertence</w:t>
             </w:r>
             <w:r>
@@ -10999,7 +11079,7 @@
               </w:rPr>
               <w:t>Newly discovered evidence which could not have been discovered by taking reasonable steps within the 10 days allowed to request a new trial.</w:t>
             </w:r>
-            <w:bookmarkStart w:id="6" w:name="_Hlk14093121"/>
+            <w:bookmarkStart w:id="7" w:name="_Hlk14093121"/>
           </w:p>
           <w:p>
             <w:pPr>
@@ -11056,7 +11136,7 @@
               </w:rPr>
               <w:t xml:space="preserve"> learn your spouse did not pay the taxes.</w:t>
             </w:r>
-            <w:bookmarkEnd w:id="6"/>
+            <w:bookmarkEnd w:id="7"/>
           </w:p>
           <w:p>
             <w:pPr>
@@ -11129,6 +11209,7 @@
               </w:rPr>
             </w:pPr>
             <w:r>
+              <w:lastRenderedPageBreak/>
               <w:t>The judgment is void.</w:t>
             </w:r>
           </w:p>
@@ -11137,11 +11218,7 @@
               <w:pStyle w:val="Example"/>
             </w:pPr>
             <w:r>
-              <w:t xml:space="preserve">An example where the judge may agree to set aside a judgment or </w:t>
-            </w:r>
-            <w:r>
-              <w:lastRenderedPageBreak/>
-              <w:t>order</w:t>
+              <w:t>An example where the judge may agree to set aside a judgment or order</w:t>
             </w:r>
           </w:p>
           <w:p>
@@ -11460,7 +11537,7 @@
             <w:r>
               <w:t xml:space="preserve"> </w:t>
             </w:r>
-            <w:hyperlink r:id="rId91">
+            <w:hyperlink r:id="rId92">
               <w:r>
                 <w:rPr>
                   <w:rStyle w:val="Hyperlink"/>
@@ -11471,7 +11548,7 @@
             <w:r>
               <w:t xml:space="preserve"> | </w:t>
             </w:r>
-            <w:hyperlink r:id="rId92">
+            <w:hyperlink r:id="rId93">
               <w:r>
                 <w:rPr>
                   <w:rStyle w:val="Hyperlink"/>
@@ -11509,6 +11586,7 @@
                 <w:b/>
                 <w:bCs/>
               </w:rPr>
+              <w:lastRenderedPageBreak/>
               <w:t>Wait</w:t>
             </w:r>
             <w:r>
@@ -11540,7 +11618,6 @@
               <w:ind w:left="1081"/>
             </w:pPr>
             <w:r>
-              <w:lastRenderedPageBreak/>
               <w:t>Bring a valid photo ID with you.</w:t>
             </w:r>
           </w:p>
@@ -11581,7 +11658,7 @@
               </w:rPr>
               <w:t xml:space="preserve"> [</w:t>
             </w:r>
-            <w:hyperlink r:id="rId93">
+            <w:hyperlink r:id="rId94">
               <w:r>
                 <w:rPr>
                   <w:rStyle w:val="Hyperlink"/>
@@ -11620,7 +11697,7 @@
             <w:r>
               <w:t xml:space="preserve"> </w:t>
             </w:r>
-            <w:hyperlink r:id="rId94">
+            <w:hyperlink r:id="rId95">
               <w:r>
                 <w:rPr>
                   <w:rStyle w:val="Hyperlink"/>
@@ -11631,7 +11708,7 @@
             <w:r>
               <w:t xml:space="preserve"> | </w:t>
             </w:r>
-            <w:hyperlink r:id="rId95">
+            <w:hyperlink r:id="rId96">
               <w:r>
                 <w:rPr>
                   <w:rStyle w:val="Hyperlink"/>
@@ -11669,7 +11746,7 @@
               </w:rPr>
               <w:t xml:space="preserve"> </w:t>
             </w:r>
-            <w:hyperlink r:id="rId96" w:tgtFrame="_blank">
+            <w:hyperlink r:id="rId97" w:tgtFrame="_blank">
               <w:r>
                 <w:rPr>
                   <w:rStyle w:val="Hyperlink"/>
@@ -11684,7 +11761,7 @@
               </w:rPr>
               <w:t xml:space="preserve"> | </w:t>
             </w:r>
-            <w:hyperlink r:id="rId97" w:tgtFrame="_blank">
+            <w:hyperlink r:id="rId98" w:tgtFrame="_blank">
               <w:r>
                 <w:rPr>
                   <w:rStyle w:val="Hyperlink"/>
@@ -11707,7 +11784,7 @@
             <w:pPr>
               <w:pStyle w:val="Body"/>
             </w:pPr>
-            <w:hyperlink r:id="rId98">
+            <w:hyperlink r:id="rId99">
               <w:r>
                 <w:t xml:space="preserve">Motions Part 1: How to Ask the Court for Something </w:t>
               </w:r>
@@ -11745,7 +11822,7 @@
               <w:br/>
               <w:t xml:space="preserve">as a </w:t>
             </w:r>
-            <w:hyperlink r:id="rId99">
+            <w:hyperlink r:id="rId100">
               <w:r>
                 <w:rPr>
                   <w:rStyle w:val="Hyperlink"/>
@@ -11782,7 +11859,7 @@
               <w:br/>
               <w:t xml:space="preserve">as a | </w:t>
             </w:r>
-            <w:hyperlink r:id="rId100">
+            <w:hyperlink r:id="rId101">
               <w:r>
                 <w:rPr>
                   <w:rStyle w:val="Hyperlink"/>
@@ -11830,7 +11907,7 @@
               </w:rPr>
               <w:t xml:space="preserve"> [</w:t>
             </w:r>
-            <w:hyperlink r:id="rId101">
+            <w:hyperlink r:id="rId102">
               <w:r>
                 <w:rPr>
                   <w:rStyle w:val="Hyperlink"/>
@@ -11879,7 +11956,7 @@
               </w:rPr>
               <w:t xml:space="preserve">as a </w:t>
             </w:r>
-            <w:hyperlink r:id="rId102">
+            <w:hyperlink r:id="rId103">
               <w:r>
                 <w:rPr>
                   <w:rStyle w:val="Hyperlink"/>
@@ -11916,13 +11993,22 @@
               <w:br/>
               <w:t xml:space="preserve">as a </w:t>
             </w:r>
-            <w:hyperlink r:id="rId103">
+            <w:hyperlink r:id="rId104">
+              <w:proofErr w:type="spellStart"/>
               <w:r>
                 <w:rPr>
                   <w:rStyle w:val="Hyperlink"/>
                   <w:rFonts w:eastAsia="Calibri"/>
                 </w:rPr>
-                <w:t>PDf file</w:t>
+                <w:t>PDf</w:t>
+              </w:r>
+              <w:proofErr w:type="spellEnd"/>
+              <w:r>
+                <w:rPr>
+                  <w:rStyle w:val="Hyperlink"/>
+                  <w:rFonts w:eastAsia="Calibri"/>
+                </w:rPr>
+                <w:t xml:space="preserve"> file</w:t>
               </w:r>
             </w:hyperlink>
             <w:r>
@@ -11967,7 +12053,7 @@
               <w:br/>
               <w:t xml:space="preserve">as a </w:t>
             </w:r>
-            <w:hyperlink r:id="rId104" w:tgtFrame="_blank">
+            <w:hyperlink r:id="rId105" w:tgtFrame="_blank">
               <w:r>
                 <w:rPr>
                   <w:rStyle w:val="Hyperlink"/>
@@ -12010,7 +12096,7 @@
               <w:br/>
               <w:t xml:space="preserve">as a </w:t>
             </w:r>
-            <w:hyperlink r:id="rId105" w:tgtFrame="_blank">
+            <w:hyperlink r:id="rId106" w:tgtFrame="_blank">
               <w:r>
                 <w:rPr>
                   <w:rStyle w:val="Hyperlink"/>
@@ -12042,7 +12128,7 @@
             <w:pPr>
               <w:pStyle w:val="Body"/>
             </w:pPr>
-            <w:hyperlink r:id="rId106">
+            <w:hyperlink r:id="rId107">
               <w:r>
                 <w:rPr>
                   <w:rStyle w:val="Hyperlink"/>
@@ -12052,6 +12138,9 @@
             </w:hyperlink>
             <w:r>
               <w:br/>
+            </w:r>
+            <w:r>
+              <w:lastRenderedPageBreak/>
               <w:t>youtube.com/</w:t>
             </w:r>
             <w:proofErr w:type="spellStart"/>
@@ -12151,7 +12240,6 @@
               <w:rPr>
                 <w:shd w:val="clear" w:color="auto" w:fill="FFFFFF"/>
               </w:rPr>
-              <w:lastRenderedPageBreak/>
               <w:t>{%</w:t>
             </w:r>
             <w:proofErr w:type="spellStart"/>
@@ -12439,7 +12527,7 @@
             <w:pPr>
               <w:pStyle w:val="Body"/>
             </w:pPr>
-            <w:hyperlink r:id="rId107" w:tgtFrame="_blank">
+            <w:hyperlink r:id="rId108" w:tgtFrame="_blank">
               <w:r>
                 <w:rPr>
                   <w:rStyle w:val="Hyperlink"/>
@@ -12465,7 +12553,7 @@
             <w:pPr>
               <w:pStyle w:val="Body"/>
             </w:pPr>
-            <w:hyperlink r:id="rId108" w:tgtFrame="_blank">
+            <w:hyperlink r:id="rId109" w:tgtFrame="_blank">
               <w:r>
                 <w:rPr>
                   <w:rStyle w:val="Hyperlink"/>
@@ -12577,6 +12665,7 @@
               <w:rPr>
                 <w:shd w:val="clear" w:color="auto" w:fill="FFFFFF"/>
               </w:rPr>
+              <w:lastRenderedPageBreak/>
               <w:t>{%</w:t>
             </w:r>
             <w:proofErr w:type="spellStart"/>
@@ -12619,14 +12708,7 @@
               <w:rPr>
                 <w:shd w:val="clear" w:color="auto" w:fill="FFFFFF"/>
               </w:rPr>
-              <w:t xml:space="preserve"> </w:t>
-            </w:r>
-            <w:r>
-              <w:rPr>
-                <w:shd w:val="clear" w:color="auto" w:fill="FFFFFF"/>
-              </w:rPr>
-              <w:lastRenderedPageBreak/>
-              <w:t>== 'agree'%}</w:t>
+              <w:t xml:space="preserve"> == 'agree'%}</w:t>
             </w:r>
           </w:p>
         </w:tc>
@@ -12649,7 +12731,6 @@
             </w:pPr>
             <w:proofErr w:type="spellStart"/>
             <w:r>
-              <w:lastRenderedPageBreak/>
               <w:t>let_court_party_know_you_agree_step</w:t>
             </w:r>
             <w:proofErr w:type="spellEnd"/>
@@ -12681,57 +12762,68 @@
                 <w:shd w:val="clear" w:color="auto" w:fill="FFFFFF"/>
               </w:rPr>
             </w:pPr>
+            <w:r>
+              <w:rPr>
+                <w:shd w:val="clear" w:color="auto" w:fill="FFFFFF"/>
+              </w:rPr>
+              <w:t xml:space="preserve">Step </w:t>
+            </w:r>
+            <w:r>
+              <w:rPr>
+                <w:shd w:val="clear" w:color="auto" w:fill="FFFFFF"/>
+              </w:rPr>
+              <w:fldChar w:fldCharType="begin"/>
+            </w:r>
+            <w:r>
+              <w:rPr>
+                <w:shd w:val="clear" w:color="auto" w:fill="FFFFFF"/>
+              </w:rPr>
+              <w:instrText xml:space="preserve"> SEQ stepList \* ARABIC </w:instrText>
+            </w:r>
+            <w:r>
+              <w:rPr>
+                <w:shd w:val="clear" w:color="auto" w:fill="FFFFFF"/>
+              </w:rPr>
+              <w:fldChar w:fldCharType="separate"/>
+            </w:r>
+            <w:r>
+              <w:rPr>
+                <w:shd w:val="clear" w:color="auto" w:fill="FFFFFF"/>
+              </w:rPr>
+              <w:t>19</w:t>
+            </w:r>
+            <w:r>
+              <w:rPr>
+                <w:shd w:val="clear" w:color="auto" w:fill="FFFFFF"/>
+              </w:rPr>
+              <w:fldChar w:fldCharType="end"/>
+            </w:r>
+            <w:r>
+              <w:rPr>
+                <w:shd w:val="clear" w:color="auto" w:fill="FFFFFF"/>
+              </w:rPr>
+              <w:t>: Let {</w:t>
+            </w:r>
             <w:proofErr w:type="gramStart"/>
             <w:r>
               <w:rPr>
                 <w:shd w:val="clear" w:color="auto" w:fill="FFFFFF"/>
               </w:rPr>
-              <w:lastRenderedPageBreak/>
-              <w:t xml:space="preserve">Step </w:t>
+              <w:t xml:space="preserve">{ </w:t>
+            </w:r>
+            <w:proofErr w:type="spellStart"/>
+            <w:r>
+              <w:rPr>
+                <w:shd w:val="clear" w:color="auto" w:fill="FFFFFF"/>
+              </w:rPr>
+              <w:t>other</w:t>
             </w:r>
             <w:proofErr w:type="gramEnd"/>
             <w:r>
               <w:rPr>
                 <w:shd w:val="clear" w:color="auto" w:fill="FFFFFF"/>
               </w:rPr>
-              <w:fldChar w:fldCharType="begin"/>
-            </w:r>
-            <w:r>
-              <w:rPr>
-                <w:shd w:val="clear" w:color="auto" w:fill="FFFFFF"/>
-              </w:rPr>
-              <w:instrText xml:space="preserve"> SEQ stepList \* ARABIC </w:instrText>
-            </w:r>
-            <w:r>
-              <w:rPr>
-                <w:shd w:val="clear" w:color="auto" w:fill="FFFFFF"/>
-              </w:rPr>
-              <w:fldChar w:fldCharType="separate"/>
-            </w:r>
-            <w:r>
-              <w:rPr>
-                <w:shd w:val="clear" w:color="auto" w:fill="FFFFFF"/>
-              </w:rPr>
-              <w:t>19</w:t>
-            </w:r>
-            <w:r>
-              <w:rPr>
-                <w:shd w:val="clear" w:color="auto" w:fill="FFFFFF"/>
-              </w:rPr>
-              <w:fldChar w:fldCharType="end"/>
-            </w:r>
-            <w:r>
-              <w:rPr>
-                <w:shd w:val="clear" w:color="auto" w:fill="FFFFFF"/>
-              </w:rPr>
-              <w:t xml:space="preserve">: Let {{ </w:t>
-            </w:r>
-            <w:proofErr w:type="spellStart"/>
-            <w:r>
-              <w:rPr>
-                <w:shd w:val="clear" w:color="auto" w:fill="FFFFFF"/>
-              </w:rPr>
-              <w:t>other_party_in_case</w:t>
+              <w:t>_party_in_case</w:t>
             </w:r>
             <w:proofErr w:type="spellEnd"/>
             <w:r>
@@ -13166,7 +13258,11 @@
             </w:r>
             <w:proofErr w:type="spellEnd"/>
             <w:r>
-              <w:t xml:space="preserve"> }}, write out your agreement together, and file with the court. See Steps </w:t>
+              <w:t xml:space="preserve"> }}, write out your agreement </w:t>
+            </w:r>
+            <w:r>
+              <w:lastRenderedPageBreak/>
+              <w:t xml:space="preserve">together, and file with the court. See Steps </w:t>
             </w:r>
             <w:r>
               <w:fldChar w:fldCharType="begin"/>
@@ -13242,11 +13338,7 @@
               <w:pStyle w:val="Body"/>
             </w:pPr>
             <w:r>
-              <w:t xml:space="preserve">For both options, you must file all documents with the court within 10 days from the day the motion was hand delivered to you, or 13 days from the day it was mailed to you. You can see this date on the </w:t>
-            </w:r>
-            <w:r>
-              <w:lastRenderedPageBreak/>
-              <w:t>postmark of the envelope.</w:t>
+              <w:t>For both options, you must file all documents with the court within 10 days from the day the motion was hand delivered to you, or 13 days from the day it was mailed to you. You can see this date on the postmark of the envelope.</w:t>
             </w:r>
           </w:p>
         </w:tc>
@@ -13414,7 +13506,7 @@
               </w:rPr>
               <w:t xml:space="preserve">Step </w:t>
             </w:r>
-            <w:bookmarkStart w:id="7" w:name="RespondInWriting"/>
+            <w:bookmarkStart w:id="8" w:name="RespondInWriting"/>
             <w:r>
               <w:rPr>
                 <w:shd w:val="clear" w:color="auto" w:fill="FFFFFF"/>
@@ -13445,7 +13537,7 @@
               </w:rPr>
               <w:fldChar w:fldCharType="end"/>
             </w:r>
-            <w:bookmarkEnd w:id="7"/>
+            <w:bookmarkEnd w:id="8"/>
             <w:r>
               <w:rPr>
                 <w:shd w:val="clear" w:color="auto" w:fill="FFFFFF"/>
@@ -13510,14 +13602,20 @@
               <w:rPr>
                 <w:color w:val="C00000"/>
               </w:rPr>
-              <w:t xml:space="preserve">{% elif type_of_response == 'modify' and </w:t>
-            </w:r>
-            <w:proofErr w:type="spellStart"/>
+              <w:t xml:space="preserve">{% elif </w:t>
+            </w:r>
             <w:r>
               <w:rPr>
                 <w:color w:val="C00000"/>
               </w:rPr>
               <w:lastRenderedPageBreak/>
+              <w:t xml:space="preserve">type_of_response == 'modify' and </w:t>
+            </w:r>
+            <w:proofErr w:type="spellStart"/>
+            <w:r>
+              <w:rPr>
+                <w:color w:val="C00000"/>
+              </w:rPr>
               <w:t>respond_to_modify</w:t>
             </w:r>
             <w:proofErr w:type="spellEnd"/>
@@ -13815,6 +13913,7 @@
               <w:pStyle w:val="Body"/>
             </w:pPr>
             <w:r>
+              <w:lastRenderedPageBreak/>
               <w:t>Day 1 is the day after you delivered, emailed, or mailed it.  You can see the date something was mailed on the postmark of the envelope.</w:t>
             </w:r>
           </w:p>
@@ -13831,7 +13930,6 @@
               <w:pStyle w:val="Body"/>
             </w:pPr>
             <w:r>
-              <w:lastRenderedPageBreak/>
               <w:t xml:space="preserve">If the due date is a weekend or holiday your </w:t>
             </w:r>
             <w:proofErr w:type="gramStart"/>
@@ -13890,7 +13988,7 @@
               </w:rPr>
               <w:t xml:space="preserve">, </w:t>
             </w:r>
-            <w:hyperlink r:id="rId109">
+            <w:hyperlink r:id="rId110">
               <w:r>
                 <w:rPr>
                   <w:rStyle w:val="Hyperlink"/>
@@ -13924,75 +14022,6 @@
             </w:r>
             <w:r>
               <w:t>DR-305</w:t>
-            </w:r>
-            <w:r>
-              <w:rPr>
-                <w:color w:val="000000"/>
-              </w:rPr>
-              <w:t xml:space="preserve"> </w:t>
-            </w:r>
-            <w:r>
-              <w:rPr>
-                <w:rStyle w:val="small"/>
-                <w:color w:val="000000"/>
-                <w:sz w:val="19"/>
-                <w:szCs w:val="19"/>
-                <w:shd w:val="clear" w:color="auto" w:fill="FFFFFF"/>
-              </w:rPr>
-              <w:t>[</w:t>
-            </w:r>
-            <w:hyperlink r:id="rId110">
-              <w:r>
-                <w:rPr>
-                  <w:rStyle w:val="Hyperlink"/>
-                  <w:spacing w:val="0"/>
-                </w:rPr>
-                <w:t>Fill-In PDF</w:t>
-              </w:r>
-            </w:hyperlink>
-            <w:r>
-              <w:t>]</w:t>
-            </w:r>
-            <w:r>
-              <w:rPr>
-                <w:rStyle w:val="small"/>
-                <w:color w:val="000000"/>
-                <w:sz w:val="19"/>
-                <w:szCs w:val="19"/>
-                <w:shd w:val="clear" w:color="auto" w:fill="FFFFFF"/>
-              </w:rPr>
-              <w:br/>
-            </w:r>
-            <w:r>
-              <w:rPr>
-                <w:color w:val="000000"/>
-              </w:rPr>
-              <w:t xml:space="preserve">public.courts.alaska.gov/web/forms/docs/dr-305.pdf </w:t>
-            </w:r>
-            <w:r>
-              <w:br/>
-              <w:t>Each parent files their own</w:t>
-            </w:r>
-          </w:p>
-          <w:p>
-            <w:pPr>
-              <w:pStyle w:val="Body"/>
-            </w:pPr>
-            <w:r>
-              <w:rPr>
-                <w:b/>
-                <w:color w:val="000000"/>
-              </w:rPr>
-              <w:t>Child Custody Jurisdiction Affidavit</w:t>
-            </w:r>
-            <w:r>
-              <w:rPr>
-                <w:color w:val="000000"/>
-              </w:rPr>
-              <w:t xml:space="preserve">, </w:t>
-            </w:r>
-            <w:r>
-              <w:t>DR-150</w:t>
             </w:r>
             <w:r>
               <w:rPr>
@@ -14023,72 +14052,61 @@
               <w:t>]</w:t>
             </w:r>
             <w:r>
+              <w:rPr>
+                <w:rStyle w:val="small"/>
+                <w:color w:val="000000"/>
+                <w:sz w:val="19"/>
+                <w:szCs w:val="19"/>
+                <w:shd w:val="clear" w:color="auto" w:fill="FFFFFF"/>
+              </w:rPr>
               <w:br/>
             </w:r>
             <w:r>
               <w:rPr>
                 <w:color w:val="000000"/>
               </w:rPr>
-              <w:t xml:space="preserve">public.courts.alaska.gov/web/forms/docs/dr-150.pdf </w:t>
-            </w:r>
-            <w:r>
-              <w:rPr>
+              <w:t xml:space="preserve">public.courts.alaska.gov/web/forms/docs/dr-305.pdf </w:t>
+            </w:r>
+            <w:r>
+              <w:br/>
+              <w:t>Each parent files their own</w:t>
+            </w:r>
+          </w:p>
+          <w:p>
+            <w:pPr>
+              <w:pStyle w:val="Body"/>
+            </w:pPr>
+            <w:r>
+              <w:rPr>
+                <w:b/>
                 <w:color w:val="000000"/>
               </w:rPr>
-              <w:br/>
-            </w:r>
-            <w:r>
-              <w:rPr>
-                <w:iCs/>
-              </w:rPr>
-              <w:t>Each parent files their own</w:t>
-            </w:r>
-          </w:p>
-          <w:p>
-            <w:pPr>
-              <w:pStyle w:val="Heading3"/>
-              <w:ind w:left="240"/>
-              <w:outlineLvl w:val="2"/>
-            </w:pPr>
-            <w:r>
-              <w:t>Optional forms depending on your situation</w:t>
-            </w:r>
-          </w:p>
-          <w:p>
-            <w:pPr>
-              <w:pStyle w:val="Body"/>
-            </w:pPr>
-            <w:r>
-              <w:rPr>
-                <w:sz w:val="25"/>
-                <w:szCs w:val="25"/>
-              </w:rPr>
-              <w:t xml:space="preserve">Choose </w:t>
-            </w:r>
-            <w:r>
-              <w:t xml:space="preserve">1 form below based on the parenting schedule if it is not a primary custody calculation where children are with 1 parent </w:t>
-            </w:r>
-            <w:proofErr w:type="gramStart"/>
-            <w:r>
-              <w:t>for at least 256 overnights/year</w:t>
-            </w:r>
-            <w:proofErr w:type="gramEnd"/>
-            <w:r>
-              <w:t>.</w:t>
-            </w:r>
-          </w:p>
-          <w:p>
-            <w:pPr>
-              <w:pStyle w:val="Body"/>
-            </w:pPr>
-            <w:r>
-              <w:rPr>
-                <w:b/>
-              </w:rPr>
-              <w:t>Shared Custody Support Calculation</w:t>
-            </w:r>
-            <w:r>
-              <w:t>, DR-306 [</w:t>
+              <w:t>Child Custody Jurisdiction Affidavit</w:t>
+            </w:r>
+            <w:r>
+              <w:rPr>
+                <w:color w:val="000000"/>
+              </w:rPr>
+              <w:t xml:space="preserve">, </w:t>
+            </w:r>
+            <w:r>
+              <w:t>DR-150</w:t>
+            </w:r>
+            <w:r>
+              <w:rPr>
+                <w:color w:val="000000"/>
+              </w:rPr>
+              <w:t xml:space="preserve"> </w:t>
+            </w:r>
+            <w:r>
+              <w:rPr>
+                <w:rStyle w:val="small"/>
+                <w:color w:val="000000"/>
+                <w:sz w:val="19"/>
+                <w:szCs w:val="19"/>
+                <w:shd w:val="clear" w:color="auto" w:fill="FFFFFF"/>
+              </w:rPr>
+              <w:t>[</w:t>
             </w:r>
             <w:hyperlink r:id="rId112">
               <w:r>
@@ -14103,17 +14121,35 @@
               <w:t>]</w:t>
             </w:r>
             <w:r>
-              <w:rPr>
-                <w:rStyle w:val="small"/>
+              <w:br/>
+            </w:r>
+            <w:r>
+              <w:rPr>
                 <w:color w:val="000000"/>
-                <w:sz w:val="19"/>
-                <w:szCs w:val="19"/>
-                <w:shd w:val="clear" w:color="auto" w:fill="FFFFFF"/>
+              </w:rPr>
+              <w:t xml:space="preserve">public.courts.alaska.gov/web/forms/docs/dr-150.pdf </w:t>
+            </w:r>
+            <w:r>
+              <w:rPr>
+                <w:color w:val="000000"/>
               </w:rPr>
               <w:br/>
             </w:r>
             <w:r>
-              <w:t>public.courts.alaska.gov/web/forms/docs/dr-306.pdf</w:t>
+              <w:rPr>
+                <w:iCs/>
+              </w:rPr>
+              <w:t>Each parent files their own</w:t>
+            </w:r>
+          </w:p>
+          <w:p>
+            <w:pPr>
+              <w:pStyle w:val="Heading3"/>
+              <w:ind w:left="240"/>
+              <w:outlineLvl w:val="2"/>
+            </w:pPr>
+            <w:r>
+              <w:t>Optional forms depending on your situation</w:t>
             </w:r>
           </w:p>
           <w:p>
@@ -14122,28 +14158,35 @@
             </w:pPr>
             <w:r>
               <w:rPr>
+                <w:sz w:val="25"/>
+                <w:szCs w:val="25"/>
+              </w:rPr>
+              <w:t xml:space="preserve">Choose </w:t>
+            </w:r>
+            <w:r>
+              <w:t xml:space="preserve">1 form below based on the parenting schedule if it is not a primary custody calculation where children are with 1 parent </w:t>
+            </w:r>
+            <w:proofErr w:type="gramStart"/>
+            <w:r>
+              <w:t>for at least 256 overnights/year</w:t>
+            </w:r>
+            <w:proofErr w:type="gramEnd"/>
+            <w:r>
+              <w:t>.</w:t>
+            </w:r>
+          </w:p>
+          <w:p>
+            <w:pPr>
+              <w:pStyle w:val="Body"/>
+            </w:pPr>
+            <w:r>
+              <w:rPr>
                 <w:b/>
-                <w:color w:val="000000"/>
-              </w:rPr>
-              <w:t>Divided Custody Support Calculation</w:t>
-            </w:r>
-            <w:r>
-              <w:rPr>
-                <w:color w:val="000000"/>
-              </w:rPr>
-              <w:t xml:space="preserve">, </w:t>
-            </w:r>
-            <w:r>
-              <w:t>DR-307</w:t>
-            </w:r>
-            <w:r>
-              <w:rPr>
-                <w:color w:val="000000"/>
-              </w:rPr>
-              <w:t xml:space="preserve"> </w:t>
-            </w:r>
-            <w:r>
-              <w:t>[</w:t>
+              </w:rPr>
+              <w:t>Shared Custody Support Calculation</w:t>
+            </w:r>
+            <w:r>
+              <w:t>, DR-306 [</w:t>
             </w:r>
             <w:hyperlink r:id="rId113">
               <w:r>
@@ -14168,7 +14211,7 @@
               <w:br/>
             </w:r>
             <w:r>
-              <w:t>public.courts.alaska.gov/web/forms/docs/dr-307.pdf</w:t>
+              <w:t>public.courts.alaska.gov/web/forms/docs/dr-306.pdf</w:t>
             </w:r>
           </w:p>
           <w:p>
@@ -14178,22 +14221,22 @@
             <w:r>
               <w:rPr>
                 <w:b/>
-                <w:color w:val="222222"/>
-              </w:rPr>
-              <w:t>Hybrid Custody Child Support Calculation</w:t>
-            </w:r>
-            <w:r>
-              <w:rPr>
-                <w:color w:val="222222"/>
+                <w:color w:val="000000"/>
+              </w:rPr>
+              <w:t>Divided Custody Support Calculation</w:t>
+            </w:r>
+            <w:r>
+              <w:rPr>
+                <w:color w:val="000000"/>
               </w:rPr>
               <w:t xml:space="preserve">, </w:t>
             </w:r>
             <w:r>
-              <w:t>DR-308</w:t>
-            </w:r>
-            <w:r>
-              <w:rPr>
-                <w:color w:val="222222"/>
+              <w:t>DR-307</w:t>
+            </w:r>
+            <w:r>
+              <w:rPr>
+                <w:color w:val="000000"/>
               </w:rPr>
               <w:t xml:space="preserve"> </w:t>
             </w:r>
@@ -14223,8 +14266,63 @@
               <w:br/>
             </w:r>
             <w:r>
-              <w:rPr>
+              <w:t>public.courts.alaska.gov/web/forms/docs/dr-307.pdf</w:t>
+            </w:r>
+          </w:p>
+          <w:p>
+            <w:pPr>
+              <w:pStyle w:val="Body"/>
+            </w:pPr>
+            <w:r>
+              <w:rPr>
+                <w:b/>
+                <w:color w:val="222222"/>
+              </w:rPr>
+              <w:t>Hybrid Custody Child Support Calculation</w:t>
+            </w:r>
+            <w:r>
+              <w:rPr>
+                <w:color w:val="222222"/>
+              </w:rPr>
+              <w:t xml:space="preserve">, </w:t>
+            </w:r>
+            <w:r>
+              <w:t>DR-308</w:t>
+            </w:r>
+            <w:r>
+              <w:rPr>
+                <w:color w:val="222222"/>
+              </w:rPr>
+              <w:t xml:space="preserve"> </w:t>
+            </w:r>
+            <w:r>
+              <w:t>[</w:t>
+            </w:r>
+            <w:hyperlink r:id="rId115">
+              <w:r>
+                <w:rPr>
+                  <w:rStyle w:val="Hyperlink"/>
+                  <w:spacing w:val="0"/>
+                </w:rPr>
+                <w:t>Fill-In PDF</w:t>
+              </w:r>
+            </w:hyperlink>
+            <w:r>
+              <w:t>]</w:t>
+            </w:r>
+            <w:r>
+              <w:rPr>
+                <w:rStyle w:val="small"/>
                 <w:color w:val="000000"/>
+                <w:sz w:val="19"/>
+                <w:szCs w:val="19"/>
+                <w:shd w:val="clear" w:color="auto" w:fill="FFFFFF"/>
+              </w:rPr>
+              <w:br/>
+            </w:r>
+            <w:r>
+              <w:rPr>
+                <w:color w:val="000000"/>
               </w:rPr>
               <w:t>public.courts.alaska.gov/web/forms/docs/dr-308.pdf</w:t>
             </w:r>
@@ -14248,7 +14346,7 @@
             <w:r>
               <w:t xml:space="preserve"> (</w:t>
             </w:r>
-            <w:hyperlink r:id="rId115">
+            <w:hyperlink r:id="rId116">
               <w:r>
                 <w:rPr>
                   <w:rStyle w:val="Hyperlink"/>
@@ -14273,6 +14371,7 @@
               <w:br/>
             </w:r>
             <w:r>
+              <w:lastRenderedPageBreak/>
               <w:t>public.courts.alaska.gov/web/forms/docs/civ-808total.pdf</w:t>
             </w:r>
             <w:r>
@@ -14296,7 +14395,7 @@
             <w:pPr>
               <w:pStyle w:val="Body"/>
             </w:pPr>
-            <w:hyperlink r:id="rId116">
+            <w:hyperlink r:id="rId117">
               <w:r>
                 <w:rPr>
                   <w:rStyle w:val="Hyperlink"/>
@@ -14581,7 +14680,7 @@
             <w:r>
               <w:t xml:space="preserve">Step </w:t>
             </w:r>
-            <w:bookmarkStart w:id="8" w:name="CertificateOfService"/>
+            <w:bookmarkStart w:id="9" w:name="CertificateOfService"/>
             <w:r>
               <w:fldChar w:fldCharType="begin"/>
             </w:r>
@@ -14597,13 +14696,13 @@
             <w:r>
               <w:fldChar w:fldCharType="end"/>
             </w:r>
-            <w:bookmarkEnd w:id="8"/>
-            <w:r>
-              <w:t xml:space="preserve">: {% if type_of_response == 'reconsider' %}If the judge asks you to respond to the Motion to Reconsider, fill out the Certificate of Service{% else %}Fill out the Certificate of Service{% endif </w:t>
+            <w:bookmarkEnd w:id="9"/>
+            <w:r>
+              <w:t xml:space="preserve">: {% if type_of_response == 'reconsider' %}If the judge asks you to respond to the Motion to Reconsider, fill out the </w:t>
             </w:r>
             <w:r>
               <w:lastRenderedPageBreak/>
-              <w:t>%}</w:t>
+              <w:t>Certificate of Service{% else %}Fill out the Certificate of Service{% endif %}</w:t>
             </w:r>
           </w:p>
         </w:tc>
@@ -14739,7 +14838,7 @@
             <w:r>
               <w:t>If you use the court’s</w:t>
             </w:r>
-            <w:hyperlink r:id="rId117">
+            <w:hyperlink r:id="rId118">
               <w:r>
                 <w:rPr>
                   <w:rStyle w:val="Hyperlink"/>
@@ -14747,12 +14846,20 @@
                 <w:t xml:space="preserve"> </w:t>
               </w:r>
             </w:hyperlink>
-            <w:hyperlink r:id="rId118">
+            <w:hyperlink r:id="rId119">
+              <w:proofErr w:type="spellStart"/>
               <w:r>
                 <w:rPr>
                   <w:rStyle w:val="Hyperlink"/>
                 </w:rPr>
-                <w:t>TrueFiling eFiling system</w:t>
+                <w:t>TrueFiling</w:t>
+              </w:r>
+              <w:proofErr w:type="spellEnd"/>
+              <w:r>
+                <w:rPr>
+                  <w:rStyle w:val="Hyperlink"/>
+                </w:rPr>
+                <w:t xml:space="preserve"> eFiling system</w:t>
               </w:r>
             </w:hyperlink>
             <w:r>
@@ -14793,6 +14900,7 @@
               <w:spacing w:after="0"/>
             </w:pPr>
             <w:r>
+              <w:lastRenderedPageBreak/>
               <w:t>Decide the date you will serve {</w:t>
             </w:r>
             <w:proofErr w:type="gramStart"/>
@@ -14875,7 +14983,6 @@
               <w:outlineLvl w:val="3"/>
             </w:pPr>
             <w:r>
-              <w:lastRenderedPageBreak/>
               <w:t xml:space="preserve">Important </w:t>
             </w:r>
           </w:p>
@@ -15110,12 +15217,20 @@
             <w:pPr>
               <w:pStyle w:val="Body"/>
             </w:pPr>
-            <w:hyperlink r:id="rId119">
+            <w:hyperlink r:id="rId120">
+              <w:proofErr w:type="spellStart"/>
               <w:r>
                 <w:rPr>
                   <w:rStyle w:val="Hyperlink"/>
                 </w:rPr>
-                <w:t>TrueFiling eFiling system</w:t>
+                <w:t>TrueFiling</w:t>
+              </w:r>
+              <w:proofErr w:type="spellEnd"/>
+              <w:r>
+                <w:rPr>
+                  <w:rStyle w:val="Hyperlink"/>
+                </w:rPr>
+                <w:t xml:space="preserve"> eFiling system</w:t>
               </w:r>
             </w:hyperlink>
             <w:r>
@@ -15233,7 +15348,14 @@
               <w:rPr>
                 <w:shd w:val="clear" w:color="auto" w:fill="FFFFFF"/>
               </w:rPr>
-              <w:t xml:space="preserve"> if user_need == 'change foreign custody order' or (user_need in('change custody order', 'change divorce order') and not </w:t>
+              <w:t xml:space="preserve"> if user_need == 'change foreign custody order' or (user_need in('change custody </w:t>
+            </w:r>
+            <w:r>
+              <w:rPr>
+                <w:shd w:val="clear" w:color="auto" w:fill="FFFFFF"/>
+              </w:rPr>
+              <w:lastRenderedPageBreak/>
+              <w:t xml:space="preserve">order', 'change divorce order') and not </w:t>
             </w:r>
             <w:proofErr w:type="spellStart"/>
             <w:r>
@@ -15273,6 +15395,7 @@
             </w:pPr>
             <w:proofErr w:type="spellStart"/>
             <w:r>
+              <w:lastRenderedPageBreak/>
               <w:t>file_motion_step</w:t>
             </w:r>
             <w:proofErr w:type="spellEnd"/>
@@ -15304,61 +15427,67 @@
                 <w:shd w:val="clear" w:color="auto" w:fill="FFFFFF"/>
               </w:rPr>
             </w:pPr>
+            <w:r>
+              <w:lastRenderedPageBreak/>
+              <w:t xml:space="preserve">Step </w:t>
+            </w:r>
+            <w:bookmarkStart w:id="10" w:name="FileStep"/>
+            <w:r>
+              <w:rPr>
+                <w:rStyle w:val="NumChar"/>
+              </w:rPr>
+              <w:fldChar w:fldCharType="begin"/>
+            </w:r>
+            <w:r>
+              <w:rPr>
+                <w:rStyle w:val="NumChar"/>
+              </w:rPr>
+              <w:instrText xml:space="preserve"> SEQ stepList \* ARABIC </w:instrText>
+            </w:r>
+            <w:r>
+              <w:rPr>
+                <w:rStyle w:val="NumChar"/>
+              </w:rPr>
+              <w:fldChar w:fldCharType="separate"/>
+            </w:r>
+            <w:r>
+              <w:rPr>
+                <w:rStyle w:val="NumChar"/>
+              </w:rPr>
+              <w:t>22</w:t>
+            </w:r>
+            <w:r>
+              <w:rPr>
+                <w:rStyle w:val="NumChar"/>
+              </w:rPr>
+              <w:fldChar w:fldCharType="end"/>
+            </w:r>
+            <w:bookmarkEnd w:id="10"/>
+            <w:r>
+              <w:rPr>
+                <w:rStyle w:val="NumChar"/>
+              </w:rPr>
+              <w:t xml:space="preserve">: </w:t>
+            </w:r>
+            <w:r>
+              <w:rPr>
+                <w:color w:val="FF0000"/>
+              </w:rPr>
+              <w:t xml:space="preserve">{% if </w:t>
+            </w:r>
             <w:proofErr w:type="gramStart"/>
             <w:r>
-              <w:t xml:space="preserve">Step </w:t>
-            </w:r>
-            <w:bookmarkStart w:id="9" w:name="FileStep"/>
+              <w:rPr>
+                <w:color w:val="FF0000"/>
+              </w:rPr>
+              <w:t>defined(</w:t>
+            </w:r>
             <w:proofErr w:type="gramEnd"/>
             <w:r>
               <w:rPr>
-                <w:rStyle w:val="NumChar"/>
-              </w:rPr>
-              <w:fldChar w:fldCharType="begin"/>
-            </w:r>
-            <w:r>
-              <w:rPr>
-                <w:rStyle w:val="NumChar"/>
-              </w:rPr>
-              <w:instrText xml:space="preserve"> SEQ stepList \* ARABIC </w:instrText>
-            </w:r>
-            <w:r>
-              <w:rPr>
-                <w:rStyle w:val="NumChar"/>
-              </w:rPr>
-              <w:fldChar w:fldCharType="separate"/>
-            </w:r>
-            <w:r>
-              <w:rPr>
-                <w:rStyle w:val="NumChar"/>
-              </w:rPr>
-              <w:t>22</w:t>
-            </w:r>
-            <w:r>
-              <w:rPr>
-                <w:rStyle w:val="NumChar"/>
-              </w:rPr>
-              <w:fldChar w:fldCharType="end"/>
-            </w:r>
-            <w:bookmarkEnd w:id="9"/>
-            <w:r>
-              <w:rPr>
-                <w:rStyle w:val="NumChar"/>
-              </w:rPr>
-              <w:t xml:space="preserve">: </w:t>
-            </w:r>
-            <w:r>
-              <w:rPr>
                 <w:color w:val="FF0000"/>
               </w:rPr>
-              <w:t xml:space="preserve">{% if </w:t>
-            </w:r>
-            <w:r>
-              <w:rPr>
-                <w:color w:val="FF0000"/>
-              </w:rPr>
-              <w:lastRenderedPageBreak/>
-              <w:t>defined('</w:t>
+              <w:t>'</w:t>
             </w:r>
             <w:proofErr w:type="spellStart"/>
             <w:r>
@@ -15428,7 +15557,6 @@
               <w:pStyle w:val="Body"/>
             </w:pPr>
             <w:r>
-              <w:lastRenderedPageBreak/>
               <w:t xml:space="preserve">{{ </w:t>
             </w:r>
             <w:proofErr w:type="spellStart"/>
@@ -15464,7 +15592,6 @@
               <w:rPr>
                 <w:color w:val="00B0F0"/>
               </w:rPr>
-              <w:lastRenderedPageBreak/>
               <w:t>file_step_heading</w:t>
             </w:r>
             <w:proofErr w:type="spellEnd"/>
@@ -15574,7 +15701,7 @@
             <w:r>
               <w:t xml:space="preserve">. </w:t>
             </w:r>
-            <w:hyperlink r:id="rId120" w:anchor="current-courts" w:history="1">
+            <w:hyperlink r:id="rId121" w:anchor="current-courts" w:history="1">
               <w:r>
                 <w:rPr>
                   <w:rStyle w:val="Hyperlink"/>
@@ -15598,7 +15725,7 @@
             <w:r>
               <w:t xml:space="preserve">Email the documents, if your local court accepts email filings. </w:t>
             </w:r>
-            <w:hyperlink r:id="rId121">
+            <w:hyperlink r:id="rId122">
               <w:r>
                 <w:rPr>
                   <w:rStyle w:val="Hyperlink"/>
@@ -15708,7 +15835,7 @@
             <w:r>
               <w:t xml:space="preserve">Call the </w:t>
             </w:r>
-            <w:hyperlink r:id="rId122">
+            <w:hyperlink r:id="rId123">
               <w:r>
                 <w:rPr>
                   <w:rStyle w:val="Hyperlink"/>
@@ -15751,7 +15878,7 @@
               </w:rPr>
               <w:t xml:space="preserve">Exemption From the Payment of Fees, </w:t>
             </w:r>
-            <w:hyperlink r:id="rId123" w:tgtFrame="_blank">
+            <w:hyperlink r:id="rId124" w:tgtFrame="_blank">
               <w:r>
                 <w:rPr>
                   <w:b/>
@@ -15762,7 +15889,7 @@
             <w:r>
               <w:t xml:space="preserve"> [</w:t>
             </w:r>
-            <w:hyperlink r:id="rId124">
+            <w:hyperlink r:id="rId125">
               <w:r>
                 <w:rPr>
                   <w:rStyle w:val="Hyperlink"/>
@@ -15832,6 +15959,7 @@
               <w:rPr>
                 <w:color w:val="FFC000"/>
               </w:rPr>
+              <w:lastRenderedPageBreak/>
               <w:t>why_change</w:t>
             </w:r>
             <w:proofErr w:type="spellEnd"/>
@@ -15989,7 +16117,6 @@
               <w:rPr>
                 <w:color w:val="00B050"/>
               </w:rPr>
-              <w:lastRenderedPageBreak/>
               <w:t>(</w:t>
             </w:r>
             <w:proofErr w:type="spellStart"/>
@@ -16081,7 +16208,7 @@
             <w:r>
               <w:t xml:space="preserve">Call the </w:t>
             </w:r>
-            <w:hyperlink r:id="rId125">
+            <w:hyperlink r:id="rId126">
               <w:r>
                 <w:t>Family Law Self-Help Center</w:t>
               </w:r>
@@ -16121,7 +16248,7 @@
               </w:rPr>
               <w:t xml:space="preserve">Exemption From the Payment of Fees, </w:t>
             </w:r>
-            <w:hyperlink r:id="rId126" w:tgtFrame="_blank">
+            <w:hyperlink r:id="rId127" w:tgtFrame="_blank">
               <w:r>
                 <w:rPr>
                   <w:b/>
@@ -16132,7 +16259,7 @@
             <w:r>
               <w:t xml:space="preserve"> [</w:t>
             </w:r>
-            <w:hyperlink r:id="rId127">
+            <w:hyperlink r:id="rId128">
               <w:r>
                 <w:rPr>
                   <w:rStyle w:val="Hyperlink"/>
@@ -16345,7 +16472,7 @@
               </w:rPr>
               <w:t xml:space="preserve"> %}</w:t>
             </w:r>
-            <w:hyperlink r:id="rId128">
+            <w:hyperlink r:id="rId129">
               <w:r>
                 <w:rPr>
                   <w:rStyle w:val="Hyperlink"/>
@@ -16395,7 +16522,7 @@
               </w:rPr>
               <w:t xml:space="preserve">Exemption From the Payment of Fees, </w:t>
             </w:r>
-            <w:hyperlink r:id="rId129" w:tgtFrame="_blank">
+            <w:hyperlink r:id="rId130" w:tgtFrame="_blank">
               <w:r>
                 <w:rPr>
                   <w:b/>
@@ -16406,7 +16533,7 @@
             <w:r>
               <w:t> [</w:t>
             </w:r>
-            <w:hyperlink r:id="rId130">
+            <w:hyperlink r:id="rId131">
               <w:r>
                 <w:rPr>
                   <w:rStyle w:val="Hyperlink"/>
@@ -16432,16 +16559,27 @@
               </w:rPr>
               <w:t>{% endif %}</w:t>
             </w:r>
-            <w:hyperlink r:id="rId131" w:anchor="current-courts" w:history="1">
+            <w:hyperlink r:id="rId132" w:anchor="current-courts" w:history="1">
               <w:r>
                 <w:rPr>
                   <w:rStyle w:val="Hyperlink"/>
                 </w:rPr>
-                <w:t>See if your court uses TrueFiling</w:t>
+                <w:t xml:space="preserve">See if your court uses </w:t>
               </w:r>
+              <w:proofErr w:type="spellStart"/>
+              <w:r>
+                <w:rPr>
+                  <w:rStyle w:val="Hyperlink"/>
+                </w:rPr>
+                <w:t>TrueFiling</w:t>
+              </w:r>
+              <w:proofErr w:type="spellEnd"/>
             </w:hyperlink>
             <w:r>
               <w:br/>
+            </w:r>
+            <w:r>
+              <w:lastRenderedPageBreak/>
               <w:t>courts.alaska.gov/</w:t>
             </w:r>
             <w:proofErr w:type="spellStart"/>
@@ -16462,7 +16600,7 @@
             <w:pPr>
               <w:pStyle w:val="Body"/>
             </w:pPr>
-            <w:hyperlink r:id="rId132">
+            <w:hyperlink r:id="rId133">
               <w:r>
                 <w:rPr>
                   <w:rStyle w:val="Hyperlink"/>
@@ -16601,13 +16739,6 @@
                 <w:shd w:val="clear" w:color="auto" w:fill="FFFFFF"/>
               </w:rPr>
               <w:br/>
-            </w:r>
-            <w:r>
-              <w:rPr>
-                <w:rFonts w:eastAsia="Calibri"/>
-                <w:shd w:val="clear" w:color="auto" w:fill="FFFFFF"/>
-              </w:rPr>
-              <w:lastRenderedPageBreak/>
               <w:t>type_of_response in('reconsider', 'modify', 'set aside') %}</w:t>
             </w:r>
           </w:p>
@@ -16637,7 +16768,6 @@
               <w:rPr>
                 <w:rFonts w:eastAsia="Calibri"/>
               </w:rPr>
-              <w:lastRenderedPageBreak/>
               <w:t>file_response_step</w:t>
             </w:r>
             <w:proofErr w:type="spellEnd"/>
@@ -16670,10 +16800,9 @@
               <w:outlineLvl w:val="1"/>
             </w:pPr>
             <w:r>
-              <w:lastRenderedPageBreak/>
               <w:t xml:space="preserve">Step </w:t>
             </w:r>
-            <w:bookmarkStart w:id="10" w:name="FileResponse"/>
+            <w:bookmarkStart w:id="11" w:name="FileResponse"/>
             <w:r>
               <w:fldChar w:fldCharType="begin"/>
             </w:r>
@@ -16689,7 +16818,7 @@
             <w:r>
               <w:fldChar w:fldCharType="end"/>
             </w:r>
-            <w:bookmarkEnd w:id="10"/>
+            <w:bookmarkEnd w:id="11"/>
             <w:r>
               <w:rPr>
                 <w:shd w:val="clear" w:color="auto" w:fill="FFFFFF"/>
@@ -16854,7 +16983,7 @@
             <w:r>
               <w:t xml:space="preserve">. </w:t>
             </w:r>
-            <w:hyperlink r:id="rId133" w:anchor="current-courts" w:history="1">
+            <w:hyperlink r:id="rId134" w:anchor="current-courts" w:history="1">
               <w:r>
                 <w:rPr>
                   <w:rStyle w:val="Hyperlink"/>
@@ -16877,7 +17006,7 @@
             <w:r>
               <w:t xml:space="preserve">File the documents by email, if your local court accepts email filings.  </w:t>
             </w:r>
-            <w:hyperlink r:id="rId134">
+            <w:hyperlink r:id="rId135">
               <w:r>
                 <w:rPr>
                   <w:rStyle w:val="Hyperlink"/>
@@ -16947,6 +17076,7 @@
               <w:ind w:left="403"/>
             </w:pPr>
             <w:r>
+              <w:lastRenderedPageBreak/>
               <w:t xml:space="preserve">Read Step </w:t>
             </w:r>
             <w:r>
@@ -17013,13 +17143,21 @@
               <w:pStyle w:val="Body"/>
               <w:widowControl/>
             </w:pPr>
-            <w:hyperlink r:id="rId135" w:anchor="current-courts" w:history="1">
+            <w:hyperlink r:id="rId136" w:anchor="current-courts" w:history="1">
               <w:r>
                 <w:rPr>
                   <w:rStyle w:val="Hyperlink"/>
                 </w:rPr>
-                <w:t>See if your court uses Truefiling</w:t>
+                <w:t xml:space="preserve">See if your court uses </w:t>
               </w:r>
+              <w:proofErr w:type="spellStart"/>
+              <w:r>
+                <w:rPr>
+                  <w:rStyle w:val="Hyperlink"/>
+                </w:rPr>
+                <w:t>Truefiling</w:t>
+              </w:r>
+              <w:proofErr w:type="spellEnd"/>
             </w:hyperlink>
             <w:r>
               <w:br/>
@@ -17043,7 +17181,7 @@
             <w:pPr>
               <w:pStyle w:val="Body"/>
             </w:pPr>
-            <w:hyperlink r:id="rId136">
+            <w:hyperlink r:id="rId137">
               <w:r>
                 <w:rPr>
                   <w:rStyle w:val="Hyperlink"/>
@@ -17262,7 +17400,7 @@
             <w:r>
               <w:t xml:space="preserve">Step </w:t>
             </w:r>
-            <w:bookmarkStart w:id="11" w:name="Serve"/>
+            <w:bookmarkStart w:id="12" w:name="Serve"/>
             <w:r>
               <w:fldChar w:fldCharType="begin"/>
             </w:r>
@@ -17278,7 +17416,7 @@
             <w:r>
               <w:fldChar w:fldCharType="end"/>
             </w:r>
-            <w:bookmarkEnd w:id="11"/>
+            <w:bookmarkEnd w:id="12"/>
             <w:r>
               <w:t xml:space="preserve">: </w:t>
             </w:r>
@@ -17289,7 +17427,11 @@
               <w:t>{% if type_of_response == 'reconsider' %}</w:t>
             </w:r>
             <w:r>
-              <w:t>If the judge asks you to respond to the Motion to Reconsider, serve {{</w:t>
+              <w:t xml:space="preserve">If the judge asks you to respond to the Motion to Reconsider, serve </w:t>
+            </w:r>
+            <w:r>
+              <w:lastRenderedPageBreak/>
+              <w:t>{{</w:t>
             </w:r>
             <w:proofErr w:type="spellStart"/>
             <w:r>
@@ -17349,6 +17491,7 @@
               <w:ind w:left="510"/>
             </w:pPr>
             <w:r>
+              <w:lastRenderedPageBreak/>
               <w:t>Give a copy of all your documents to {</w:t>
             </w:r>
             <w:proofErr w:type="gramStart"/>
@@ -17443,7 +17586,7 @@
             <w:r>
               <w:t xml:space="preserve">, </w:t>
             </w:r>
-            <w:hyperlink r:id="rId137">
+            <w:hyperlink r:id="rId138">
               <w:r>
                 <w:rPr>
                   <w:rStyle w:val="Hyperlink"/>
@@ -17478,7 +17621,7 @@
             <w:r>
               <w:t xml:space="preserve">, </w:t>
             </w:r>
-            <w:hyperlink r:id="rId138">
+            <w:hyperlink r:id="rId139">
               <w:r>
                 <w:rPr>
                   <w:rStyle w:val="Hyperlink"/>
@@ -17528,6 +17671,7 @@
               <w:rPr>
                 <w:rFonts w:eastAsia="Calibri"/>
               </w:rPr>
+              <w:lastRenderedPageBreak/>
               <w:t>{%</w:t>
             </w:r>
             <w:proofErr w:type="spellStart"/>
@@ -17591,7 +17735,6 @@
               </w:rPr>
             </w:pPr>
             <w:r>
-              <w:lastRenderedPageBreak/>
               <w:t>{%</w:t>
             </w:r>
             <w:proofErr w:type="spellStart"/>
@@ -17835,56 +17978,63 @@
                 <w:shd w:val="clear" w:color="auto" w:fill="FFFFFF"/>
               </w:rPr>
             </w:pPr>
+            <w:r>
+              <w:rPr>
+                <w:shd w:val="clear" w:color="auto" w:fill="FFFFFF"/>
+              </w:rPr>
+              <w:t xml:space="preserve">Step </w:t>
+            </w:r>
+            <w:r>
+              <w:rPr>
+                <w:shd w:val="clear" w:color="auto" w:fill="FFFFFF"/>
+              </w:rPr>
+              <w:fldChar w:fldCharType="begin"/>
+            </w:r>
+            <w:r>
+              <w:rPr>
+                <w:shd w:val="clear" w:color="auto" w:fill="FFFFFF"/>
+              </w:rPr>
+              <w:instrText xml:space="preserve"> SEQ stepList \* ARABIC </w:instrText>
+            </w:r>
+            <w:r>
+              <w:rPr>
+                <w:shd w:val="clear" w:color="auto" w:fill="FFFFFF"/>
+              </w:rPr>
+              <w:fldChar w:fldCharType="separate"/>
+            </w:r>
+            <w:r>
+              <w:rPr>
+                <w:shd w:val="clear" w:color="auto" w:fill="FFFFFF"/>
+              </w:rPr>
+              <w:t>25</w:t>
+            </w:r>
+            <w:r>
+              <w:rPr>
+                <w:shd w:val="clear" w:color="auto" w:fill="FFFFFF"/>
+              </w:rPr>
+              <w:fldChar w:fldCharType="end"/>
+            </w:r>
+            <w:r>
+              <w:rPr>
+                <w:shd w:val="clear" w:color="auto" w:fill="FFFFFF"/>
+              </w:rPr>
+              <w:t xml:space="preserve">: </w:t>
+            </w:r>
+            <w:r>
+              <w:t>What to expect after you file a {</w:t>
+            </w:r>
             <w:proofErr w:type="gramStart"/>
             <w:r>
-              <w:rPr>
-                <w:shd w:val="clear" w:color="auto" w:fill="FFFFFF"/>
-              </w:rPr>
-              <w:t xml:space="preserve">Step </w:t>
+              <w:t xml:space="preserve">{ </w:t>
+            </w:r>
+            <w:proofErr w:type="spellStart"/>
+            <w:r>
+              <w:lastRenderedPageBreak/>
+              <w:t>motion</w:t>
             </w:r>
             <w:proofErr w:type="gramEnd"/>
             <w:r>
-              <w:rPr>
-                <w:shd w:val="clear" w:color="auto" w:fill="FFFFFF"/>
-              </w:rPr>
-              <w:fldChar w:fldCharType="begin"/>
-            </w:r>
-            <w:r>
-              <w:rPr>
-                <w:shd w:val="clear" w:color="auto" w:fill="FFFFFF"/>
-              </w:rPr>
-              <w:instrText xml:space="preserve"> SEQ stepList \* ARABIC </w:instrText>
-            </w:r>
-            <w:r>
-              <w:rPr>
-                <w:shd w:val="clear" w:color="auto" w:fill="FFFFFF"/>
-              </w:rPr>
-              <w:fldChar w:fldCharType="separate"/>
-            </w:r>
-            <w:r>
-              <w:rPr>
-                <w:shd w:val="clear" w:color="auto" w:fill="FFFFFF"/>
-              </w:rPr>
-              <w:t>25</w:t>
-            </w:r>
-            <w:r>
-              <w:rPr>
-                <w:shd w:val="clear" w:color="auto" w:fill="FFFFFF"/>
-              </w:rPr>
-              <w:fldChar w:fldCharType="end"/>
-            </w:r>
-            <w:r>
-              <w:rPr>
-                <w:shd w:val="clear" w:color="auto" w:fill="FFFFFF"/>
-              </w:rPr>
-              <w:t xml:space="preserve">: </w:t>
-            </w:r>
-            <w:r>
-              <w:t xml:space="preserve">What to expect after you file a {{ </w:t>
-            </w:r>
-            <w:proofErr w:type="spellStart"/>
-            <w:r>
-              <w:t>motion_type</w:t>
+              <w:t>_type</w:t>
             </w:r>
             <w:proofErr w:type="spellEnd"/>
             <w:r>
@@ -17912,6 +18062,7 @@
               <w:outlineLvl w:val="2"/>
             </w:pPr>
             <w:r>
+              <w:lastRenderedPageBreak/>
               <w:t>{{</w:t>
             </w:r>
             <w:proofErr w:type="gramStart"/>
@@ -17936,6 +18087,7 @@
               <w:pStyle w:val="Body"/>
             </w:pPr>
             <w:r>
+              <w:lastRenderedPageBreak/>
               <w:t xml:space="preserve">If you serve {{ </w:t>
             </w:r>
             <w:proofErr w:type="spellStart"/>
@@ -18054,7 +18206,7 @@
               <w:spacing w:before="0"/>
               <w:ind w:left="403"/>
             </w:pPr>
-            <w:bookmarkStart w:id="12" w:name="_Hlk166060862"/>
+            <w:bookmarkStart w:id="13" w:name="_Hlk166060862"/>
             <w:r>
               <w:t>If the due date is a weekend or holiday, the {</w:t>
             </w:r>
@@ -18072,13 +18224,9 @@
             </w:r>
             <w:proofErr w:type="spellEnd"/>
             <w:r>
-              <w:t xml:space="preserve"> }}‘s response is due the next day the court is open. For example, if it is due on a Saturday, and the court is </w:t>
-            </w:r>
-            <w:r>
-              <w:lastRenderedPageBreak/>
-              <w:t>open Monday, their response is due Monday.</w:t>
-            </w:r>
-            <w:bookmarkEnd w:id="12"/>
+              <w:t xml:space="preserve"> }}‘s response is due the next day the court is open. For example, if it is due on a Saturday, and the court is open Monday, their response is due Monday.</w:t>
+            </w:r>
+            <w:bookmarkEnd w:id="13"/>
           </w:p>
           <w:p>
             <w:pPr>
@@ -18325,7 +18473,11 @@
               <w:ind w:left="403"/>
             </w:pPr>
             <w:r>
-              <w:t>If the due date is a weekend or holiday, your reply is due the next day the court is open. For example, if it is due on a Saturday, and the court is open Monday, your reply is due Monday.</w:t>
+              <w:t xml:space="preserve">If the due date is a weekend or holiday, your reply is due the next day the court is open. For example, if it is due on a Saturday, and </w:t>
+            </w:r>
+            <w:r>
+              <w:lastRenderedPageBreak/>
+              <w:t>the court is open Monday, your reply is due Monday.</w:t>
             </w:r>
           </w:p>
           <w:p>
@@ -18367,7 +18519,7 @@
                 <w:color w:val="auto"/>
               </w:rPr>
             </w:pPr>
-            <w:hyperlink r:id="rId139">
+            <w:hyperlink r:id="rId140">
               <w:r>
                 <w:rPr>
                   <w:rStyle w:val="Hyperlink"/>
@@ -18405,7 +18557,7 @@
                 <w:b/>
               </w:rPr>
             </w:pPr>
-            <w:hyperlink r:id="rId140">
+            <w:hyperlink r:id="rId141">
               <w:r>
                 <w:rPr>
                   <w:b/>
@@ -18431,7 +18583,7 @@
               </w:rPr>
               <w:t xml:space="preserve">Read: </w:t>
             </w:r>
-            <w:hyperlink r:id="rId141" w:anchor="reply" w:history="1">
+            <w:hyperlink r:id="rId142" w:anchor="reply" w:history="1">
               <w:r>
                 <w:rPr>
                   <w:rStyle w:val="Hyperlink"/>
@@ -18468,7 +18620,7 @@
               </w:rPr>
               <w:t xml:space="preserve">Reply to Opposition to Motion, </w:t>
             </w:r>
-            <w:hyperlink r:id="rId142">
+            <w:hyperlink r:id="rId143">
               <w:r>
                 <w:rPr>
                   <w:rStyle w:val="Hyperlink"/>
@@ -18512,7 +18664,6 @@
               <w:pStyle w:val="Body"/>
             </w:pPr>
             <w:r>
-              <w:lastRenderedPageBreak/>
               <w:t xml:space="preserve">{% for </w:t>
             </w:r>
             <w:proofErr w:type="spellStart"/>
@@ -18797,7 +18948,7 @@
             <w:r>
               <w:t xml:space="preserve"> if you believe the judge made a legal mistake. Learn more about </w:t>
             </w:r>
-            <w:hyperlink r:id="rId143">
+            <w:hyperlink r:id="rId144">
               <w:r>
                 <w:rPr>
                   <w:rStyle w:val="Hyperlink"/>
@@ -18828,7 +18979,7 @@
             <w:pPr>
               <w:pStyle w:val="Body"/>
             </w:pPr>
-            <w:hyperlink r:id="rId144">
+            <w:hyperlink r:id="rId145">
               <w:r>
                 <w:rPr>
                   <w:rStyle w:val="Hyperlink"/>
@@ -18863,7 +19014,7 @@
             <w:pPr>
               <w:pStyle w:val="Body"/>
             </w:pPr>
-            <w:hyperlink r:id="rId145">
+            <w:hyperlink r:id="rId146">
               <w:r>
                 <w:rPr>
                   <w:rStyle w:val="Hyperlink"/>
@@ -18880,7 +19031,7 @@
             <w:pPr>
               <w:pStyle w:val="Body"/>
             </w:pPr>
-            <w:hyperlink r:id="rId146" w:anchor="reply" w:history="1">
+            <w:hyperlink r:id="rId147" w:anchor="reply" w:history="1">
               <w:r>
                 <w:rPr>
                   <w:rStyle w:val="Hyperlink"/>
@@ -18922,7 +19073,7 @@
               </w:rPr>
               <w:t xml:space="preserve">, </w:t>
             </w:r>
-            <w:hyperlink r:id="rId147">
+            <w:hyperlink r:id="rId148">
               <w:r>
                 <w:rPr>
                   <w:rStyle w:val="Hyperlink"/>
@@ -18973,7 +19124,7 @@
               </w:rPr>
               <w:t xml:space="preserve"> == 'no') %}</w:t>
             </w:r>
-            <w:hyperlink r:id="rId148">
+            <w:hyperlink r:id="rId149">
               <w:r>
                 <w:rPr>
                   <w:rStyle w:val="Hyperlink"/>
@@ -18989,7 +19140,6 @@
               <w:br/>
             </w:r>
             <w:r>
-              <w:lastRenderedPageBreak/>
               <w:t>courts.alaska.gov/</w:t>
             </w:r>
             <w:proofErr w:type="spellStart"/>
@@ -19368,6 +19518,7 @@
               <w:pStyle w:val="Body"/>
             </w:pPr>
             <w:r>
+              <w:lastRenderedPageBreak/>
               <w:t xml:space="preserve">The 30 days starts when you file your </w:t>
             </w:r>
             <w:r>
@@ -19411,7 +19562,7 @@
             <w:r>
               <w:t xml:space="preserve">Read the court's web page </w:t>
             </w:r>
-            <w:hyperlink r:id="rId149">
+            <w:hyperlink r:id="rId150">
               <w:r>
                 <w:rPr>
                   <w:rStyle w:val="Hyperlink"/>
@@ -19436,7 +19587,7 @@
             <w:pPr>
               <w:pStyle w:val="Body"/>
             </w:pPr>
-            <w:hyperlink r:id="rId150">
+            <w:hyperlink r:id="rId151">
               <w:r>
                 <w:rPr>
                   <w:b/>
@@ -19488,6 +19639,7 @@
                 <w:rFonts w:eastAsia="Calibri"/>
                 <w:shd w:val="clear" w:color="auto" w:fill="FFFFFF"/>
               </w:rPr>
+              <w:lastRenderedPageBreak/>
               <w:t>{%</w:t>
             </w:r>
             <w:proofErr w:type="spellStart"/>
@@ -19559,7 +19711,6 @@
                 <w:rFonts w:eastAsia="Calibri"/>
                 <w:shd w:val="clear" w:color="auto" w:fill="FFFFFF"/>
               </w:rPr>
-              <w:lastRenderedPageBreak/>
               <w:t>{%</w:t>
             </w:r>
             <w:proofErr w:type="spellStart"/>
@@ -19649,68 +19800,80 @@
                 <w:shd w:val="clear" w:color="auto" w:fill="FFFFFF"/>
               </w:rPr>
             </w:pPr>
+            <w:r>
+              <w:t>Step</w:t>
+            </w:r>
+            <w:r>
+              <w:rPr>
+                <w:shd w:val="clear" w:color="auto" w:fill="FFFFFF"/>
+              </w:rPr>
+              <w:t xml:space="preserve"> </w:t>
+            </w:r>
+            <w:r>
+              <w:rPr>
+                <w:shd w:val="clear" w:color="auto" w:fill="FFFFFF"/>
+              </w:rPr>
+              <w:fldChar w:fldCharType="begin"/>
+            </w:r>
+            <w:r>
+              <w:rPr>
+                <w:shd w:val="clear" w:color="auto" w:fill="FFFFFF"/>
+              </w:rPr>
+              <w:instrText xml:space="preserve"> SEQ stepList \* ARABIC </w:instrText>
+            </w:r>
+            <w:r>
+              <w:rPr>
+                <w:shd w:val="clear" w:color="auto" w:fill="FFFFFF"/>
+              </w:rPr>
+              <w:fldChar w:fldCharType="separate"/>
+            </w:r>
+            <w:r>
+              <w:rPr>
+                <w:shd w:val="clear" w:color="auto" w:fill="FFFFFF"/>
+              </w:rPr>
+              <w:t>27</w:t>
+            </w:r>
+            <w:r>
+              <w:rPr>
+                <w:shd w:val="clear" w:color="auto" w:fill="FFFFFF"/>
+              </w:rPr>
+              <w:fldChar w:fldCharType="end"/>
+            </w:r>
+            <w:r>
+              <w:rPr>
+                <w:shd w:val="clear" w:color="auto" w:fill="FFFFFF"/>
+              </w:rPr>
+              <w:t>:</w:t>
+            </w:r>
+            <w:r>
+              <w:t xml:space="preserve"> </w:t>
+            </w:r>
+            <w:r>
+              <w:rPr>
+                <w:shd w:val="clear" w:color="auto" w:fill="FFFFFF"/>
+              </w:rPr>
+              <w:t>What to expect after you respond to the {</w:t>
+            </w:r>
             <w:proofErr w:type="gramStart"/>
             <w:r>
-              <w:t>Step</w:t>
-            </w:r>
-            <w:r>
-              <w:rPr>
-                <w:shd w:val="clear" w:color="auto" w:fill="FFFFFF"/>
-              </w:rPr>
-              <w:t xml:space="preserve"> </w:t>
+              <w:rPr>
+                <w:shd w:val="clear" w:color="auto" w:fill="FFFFFF"/>
+              </w:rPr>
+              <w:t xml:space="preserve">{ </w:t>
+            </w:r>
+            <w:proofErr w:type="spellStart"/>
+            <w:r>
+              <w:rPr>
+                <w:shd w:val="clear" w:color="auto" w:fill="FFFFFF"/>
+              </w:rPr>
+              <w:t>motion</w:t>
             </w:r>
             <w:proofErr w:type="gramEnd"/>
             <w:r>
               <w:rPr>
                 <w:shd w:val="clear" w:color="auto" w:fill="FFFFFF"/>
               </w:rPr>
-              <w:fldChar w:fldCharType="begin"/>
-            </w:r>
-            <w:r>
-              <w:rPr>
-                <w:shd w:val="clear" w:color="auto" w:fill="FFFFFF"/>
-              </w:rPr>
-              <w:instrText xml:space="preserve"> SEQ stepList \* ARABIC </w:instrText>
-            </w:r>
-            <w:r>
-              <w:rPr>
-                <w:shd w:val="clear" w:color="auto" w:fill="FFFFFF"/>
-              </w:rPr>
-              <w:fldChar w:fldCharType="separate"/>
-            </w:r>
-            <w:r>
-              <w:rPr>
-                <w:shd w:val="clear" w:color="auto" w:fill="FFFFFF"/>
-              </w:rPr>
-              <w:t>27</w:t>
-            </w:r>
-            <w:r>
-              <w:rPr>
-                <w:shd w:val="clear" w:color="auto" w:fill="FFFFFF"/>
-              </w:rPr>
-              <w:fldChar w:fldCharType="end"/>
-            </w:r>
-            <w:r>
-              <w:rPr>
-                <w:shd w:val="clear" w:color="auto" w:fill="FFFFFF"/>
-              </w:rPr>
-              <w:t>:</w:t>
-            </w:r>
-            <w:r>
-              <w:t xml:space="preserve"> </w:t>
-            </w:r>
-            <w:r>
-              <w:rPr>
-                <w:shd w:val="clear" w:color="auto" w:fill="FFFFFF"/>
-              </w:rPr>
-              <w:t xml:space="preserve">What to expect after you respond to the {{ </w:t>
-            </w:r>
-            <w:proofErr w:type="spellStart"/>
-            <w:r>
-              <w:rPr>
-                <w:shd w:val="clear" w:color="auto" w:fill="FFFFFF"/>
-              </w:rPr>
-              <w:t>motion_type</w:t>
+              <w:t>_type</w:t>
             </w:r>
             <w:proofErr w:type="spellEnd"/>
             <w:r>
@@ -19966,6 +20129,7 @@
               <w:ind w:left="405"/>
             </w:pPr>
             <w:r>
+              <w:lastRenderedPageBreak/>
               <w:t>Keep following your court order unless the judge grants your motion and issues a new order.</w:t>
             </w:r>
           </w:p>
@@ -20018,7 +20182,7 @@
             <w:r>
               <w:t xml:space="preserve"> if you believe the judge made a legal mistake. Learn more about </w:t>
             </w:r>
-            <w:hyperlink r:id="rId151">
+            <w:hyperlink r:id="rId152">
               <w:r>
                 <w:rPr>
                   <w:rStyle w:val="Hyperlink"/>
@@ -20043,7 +20207,7 @@
             <w:pPr>
               <w:pStyle w:val="Body"/>
             </w:pPr>
-            <w:hyperlink r:id="rId152">
+            <w:hyperlink r:id="rId153">
               <w:r>
                 <w:rPr>
                   <w:rStyle w:val="Hyperlink"/>
@@ -20101,6 +20265,7 @@
                 <w:rFonts w:eastAsia="Calibri"/>
                 <w:shd w:val="clear" w:color="auto" w:fill="FFFFFF"/>
               </w:rPr>
+              <w:lastRenderedPageBreak/>
               <w:t>{%</w:t>
             </w:r>
             <w:proofErr w:type="spellStart"/>
@@ -20171,7 +20336,6 @@
               <w:rPr>
                 <w:rFonts w:eastAsia="Calibri"/>
               </w:rPr>
-              <w:lastRenderedPageBreak/>
               <w:t>{%</w:t>
             </w:r>
             <w:proofErr w:type="spellStart"/>
@@ -20291,70 +20455,82 @@
                 <w:shd w:val="clear" w:color="auto" w:fill="FFFFFF"/>
               </w:rPr>
             </w:pPr>
+            <w:r>
+              <w:rPr>
+                <w:shd w:val="clear" w:color="auto" w:fill="FFFFFF"/>
+              </w:rPr>
+              <w:t xml:space="preserve">Step </w:t>
+            </w:r>
+            <w:bookmarkStart w:id="14" w:name="ContactOtherParty"/>
+            <w:r>
+              <w:rPr>
+                <w:shd w:val="clear" w:color="auto" w:fill="FFFFFF"/>
+              </w:rPr>
+              <w:fldChar w:fldCharType="begin"/>
+            </w:r>
+            <w:r>
+              <w:rPr>
+                <w:shd w:val="clear" w:color="auto" w:fill="FFFFFF"/>
+              </w:rPr>
+              <w:instrText xml:space="preserve"> SEQ stepList \* ARABIC </w:instrText>
+            </w:r>
+            <w:r>
+              <w:rPr>
+                <w:shd w:val="clear" w:color="auto" w:fill="FFFFFF"/>
+              </w:rPr>
+              <w:fldChar w:fldCharType="separate"/>
+            </w:r>
+            <w:r>
+              <w:rPr>
+                <w:shd w:val="clear" w:color="auto" w:fill="FFFFFF"/>
+              </w:rPr>
+              <w:t>28</w:t>
+            </w:r>
+            <w:r>
+              <w:rPr>
+                <w:shd w:val="clear" w:color="auto" w:fill="FFFFFF"/>
+              </w:rPr>
+              <w:fldChar w:fldCharType="end"/>
+            </w:r>
+            <w:bookmarkEnd w:id="14"/>
+            <w:r>
+              <w:rPr>
+                <w:shd w:val="clear" w:color="auto" w:fill="FFFFFF"/>
+              </w:rPr>
+              <w:t xml:space="preserve">: </w:t>
+            </w:r>
+            <w:r>
+              <w:rPr>
+                <w:bCs/>
+              </w:rPr>
+              <w:t xml:space="preserve">Contact </w:t>
+            </w:r>
+            <w:r>
+              <w:rPr>
+                <w:shd w:val="clear" w:color="auto" w:fill="FFFFFF"/>
+              </w:rPr>
+              <w:t>{</w:t>
+            </w:r>
             <w:proofErr w:type="gramStart"/>
             <w:r>
               <w:rPr>
                 <w:shd w:val="clear" w:color="auto" w:fill="FFFFFF"/>
               </w:rPr>
-              <w:t xml:space="preserve">Step </w:t>
-            </w:r>
-            <w:bookmarkStart w:id="13" w:name="ContactOtherParty"/>
+              <w:t xml:space="preserve">{ </w:t>
+            </w:r>
+            <w:proofErr w:type="spellStart"/>
+            <w:r>
+              <w:rPr>
+                <w:shd w:val="clear" w:color="auto" w:fill="FFFFFF"/>
+              </w:rPr>
+              <w:t>other</w:t>
+            </w:r>
             <w:proofErr w:type="gramEnd"/>
             <w:r>
               <w:rPr>
                 <w:shd w:val="clear" w:color="auto" w:fill="FFFFFF"/>
               </w:rPr>
-              <w:fldChar w:fldCharType="begin"/>
-            </w:r>
-            <w:r>
-              <w:rPr>
-                <w:shd w:val="clear" w:color="auto" w:fill="FFFFFF"/>
-              </w:rPr>
-              <w:instrText xml:space="preserve"> SEQ stepList \* ARABIC </w:instrText>
-            </w:r>
-            <w:r>
-              <w:rPr>
-                <w:shd w:val="clear" w:color="auto" w:fill="FFFFFF"/>
-              </w:rPr>
-              <w:fldChar w:fldCharType="separate"/>
-            </w:r>
-            <w:r>
-              <w:rPr>
-                <w:shd w:val="clear" w:color="auto" w:fill="FFFFFF"/>
-              </w:rPr>
-              <w:t>28</w:t>
-            </w:r>
-            <w:r>
-              <w:rPr>
-                <w:shd w:val="clear" w:color="auto" w:fill="FFFFFF"/>
-              </w:rPr>
-              <w:fldChar w:fldCharType="end"/>
-            </w:r>
-            <w:bookmarkEnd w:id="13"/>
-            <w:r>
-              <w:rPr>
-                <w:shd w:val="clear" w:color="auto" w:fill="FFFFFF"/>
-              </w:rPr>
-              <w:t xml:space="preserve">: </w:t>
-            </w:r>
-            <w:r>
-              <w:rPr>
-                <w:bCs/>
-              </w:rPr>
-              <w:t xml:space="preserve">Contact </w:t>
-            </w:r>
-            <w:r>
-              <w:rPr>
-                <w:shd w:val="clear" w:color="auto" w:fill="FFFFFF"/>
-              </w:rPr>
-              <w:t xml:space="preserve">{{ </w:t>
-            </w:r>
-            <w:proofErr w:type="spellStart"/>
-            <w:r>
-              <w:rPr>
-                <w:shd w:val="clear" w:color="auto" w:fill="FFFFFF"/>
-              </w:rPr>
-              <w:t>other_party_in_case</w:t>
+              <w:t>_party_in_case</w:t>
             </w:r>
             <w:proofErr w:type="spellEnd"/>
             <w:r>
@@ -20499,7 +20675,7 @@
               <w:br/>
               <w:t xml:space="preserve">as a </w:t>
             </w:r>
-            <w:hyperlink r:id="rId153" w:tgtFrame="_blank">
+            <w:hyperlink r:id="rId154" w:tgtFrame="_blank">
               <w:r>
                 <w:rPr>
                   <w:rStyle w:val="Hyperlink"/>
@@ -20535,7 +20711,7 @@
               <w:br/>
               <w:t xml:space="preserve">as a </w:t>
             </w:r>
-            <w:hyperlink r:id="rId154" w:tgtFrame="_blank">
+            <w:hyperlink r:id="rId155" w:tgtFrame="_blank">
               <w:r>
                 <w:rPr>
                   <w:rStyle w:val="Hyperlink"/>
@@ -20601,7 +20777,7 @@
               <w:br/>
               <w:t xml:space="preserve">as a </w:t>
             </w:r>
-            <w:hyperlink r:id="rId155" w:tgtFrame="_blank">
+            <w:hyperlink r:id="rId156" w:tgtFrame="_blank">
               <w:r>
                 <w:rPr>
                   <w:rStyle w:val="Hyperlink"/>
@@ -20637,7 +20813,7 @@
               <w:br/>
               <w:t xml:space="preserve">as a </w:t>
             </w:r>
-            <w:hyperlink r:id="rId156" w:tgtFrame="_blank">
+            <w:hyperlink r:id="rId157" w:tgtFrame="_blank">
               <w:r>
                 <w:rPr>
                   <w:rStyle w:val="Hyperlink"/>
@@ -20684,6 +20860,7 @@
                 <w:b/>
                 <w:color w:val="000000"/>
               </w:rPr>
+              <w:lastRenderedPageBreak/>
               <w:t>Joint Motion</w:t>
             </w:r>
             <w:r>
@@ -20702,7 +20879,7 @@
               <w:br/>
               <w:t xml:space="preserve">as a </w:t>
             </w:r>
-            <w:hyperlink r:id="rId157" w:tgtFrame="_blank">
+            <w:hyperlink r:id="rId158" w:tgtFrame="_blank">
               <w:r>
                 <w:rPr>
                   <w:rStyle w:val="Hyperlink"/>
@@ -20718,7 +20895,7 @@
               </w:rPr>
               <w:t xml:space="preserve"> </w:t>
             </w:r>
-            <w:hyperlink r:id="rId158">
+            <w:hyperlink r:id="rId159">
               <w:r>
                 <w:rPr>
                   <w:rStyle w:val="Hyperlink"/>
@@ -20748,7 +20925,7 @@
             <w:r>
               <w:t xml:space="preserve">as a </w:t>
             </w:r>
-            <w:hyperlink r:id="rId159" w:tgtFrame="_blank">
+            <w:hyperlink r:id="rId160" w:tgtFrame="_blank">
               <w:r>
                 <w:rPr>
                   <w:rStyle w:val="Hyperlink"/>
@@ -20834,7 +21011,7 @@
             <w:r>
               <w:t>DR-301 [</w:t>
             </w:r>
-            <w:hyperlink r:id="rId160">
+            <w:hyperlink r:id="rId161">
               <w:r>
                 <w:rPr>
                   <w:rStyle w:val="Hyperlink"/>
@@ -20921,89 +21098,6 @@
               </w:rPr>
               <w:t>[</w:t>
             </w:r>
-            <w:hyperlink r:id="rId161">
-              <w:r>
-                <w:rPr>
-                  <w:rStyle w:val="Hyperlink"/>
-                </w:rPr>
-                <w:t>Fill-In PDF</w:t>
-              </w:r>
-            </w:hyperlink>
-            <w:r>
-              <w:t>]</w:t>
-            </w:r>
-            <w:r>
-              <w:rPr>
-                <w:rStyle w:val="small"/>
-                <w:color w:val="000000"/>
-                <w:sz w:val="19"/>
-                <w:szCs w:val="19"/>
-                <w:shd w:val="clear" w:color="auto" w:fill="FFFFFF"/>
-              </w:rPr>
-              <w:br/>
-            </w:r>
-            <w:r>
-              <w:rPr>
-                <w:color w:val="000000"/>
-              </w:rPr>
-              <w:t xml:space="preserve">public.courts.alaska.gov/web/forms/docs/dr-305.pdf </w:t>
-            </w:r>
-            <w:r>
-              <w:rPr>
-                <w:color w:val="000000"/>
-              </w:rPr>
-              <w:br/>
-            </w:r>
-            <w:r>
-              <w:lastRenderedPageBreak/>
-              <w:t>Each parent files their own</w:t>
-            </w:r>
-          </w:p>
-          <w:p>
-            <w:pPr>
-              <w:pStyle w:val="ListParagraph"/>
-              <w:numPr>
-                <w:ilvl w:val="0"/>
-                <w:numId w:val="186"/>
-              </w:numPr>
-              <w:spacing w:before="0" w:after="0"/>
-              <w:ind w:left="416"/>
-              <w:rPr>
-                <w:color w:val="000000"/>
-              </w:rPr>
-            </w:pPr>
-            <w:r>
-              <w:rPr>
-                <w:b/>
-                <w:color w:val="000000"/>
-              </w:rPr>
-              <w:t>Child Custody Jurisdiction Affidavit</w:t>
-            </w:r>
-            <w:r>
-              <w:rPr>
-                <w:color w:val="000000"/>
-              </w:rPr>
-              <w:t xml:space="preserve">, </w:t>
-            </w:r>
-            <w:r>
-              <w:t>DR-150</w:t>
-            </w:r>
-            <w:r>
-              <w:rPr>
-                <w:color w:val="000000"/>
-              </w:rPr>
-              <w:t xml:space="preserve"> </w:t>
-            </w:r>
-            <w:r>
-              <w:rPr>
-                <w:rStyle w:val="small"/>
-                <w:color w:val="000000"/>
-                <w:sz w:val="19"/>
-                <w:szCs w:val="19"/>
-                <w:shd w:val="clear" w:color="auto" w:fill="FFFFFF"/>
-              </w:rPr>
-              <w:t>[</w:t>
-            </w:r>
             <w:hyperlink r:id="rId162">
               <w:r>
                 <w:rPr>
@@ -21016,13 +21110,20 @@
               <w:t>]</w:t>
             </w:r>
             <w:r>
+              <w:rPr>
+                <w:rStyle w:val="small"/>
+                <w:color w:val="000000"/>
+                <w:sz w:val="19"/>
+                <w:szCs w:val="19"/>
+                <w:shd w:val="clear" w:color="auto" w:fill="FFFFFF"/>
+              </w:rPr>
               <w:br/>
             </w:r>
             <w:r>
               <w:rPr>
                 <w:color w:val="000000"/>
               </w:rPr>
-              <w:t xml:space="preserve">public.courts.alaska.gov/web/forms/docs/dr-150.pdf </w:t>
+              <w:t xml:space="preserve">public.courts.alaska.gov/web/forms/docs/dr-305.pdf </w:t>
             </w:r>
             <w:r>
               <w:rPr>
@@ -21031,9 +21132,6 @@
               <w:br/>
             </w:r>
             <w:r>
-              <w:rPr>
-                <w:iCs/>
-              </w:rPr>
               <w:t>Each parent files their own</w:t>
             </w:r>
           </w:p>
@@ -21042,7 +21140,7 @@
               <w:pStyle w:val="ListParagraph"/>
               <w:numPr>
                 <w:ilvl w:val="0"/>
-                <w:numId w:val="187"/>
+                <w:numId w:val="186"/>
               </w:numPr>
               <w:spacing w:before="0" w:after="0"/>
               <w:ind w:left="416"/>
@@ -21052,43 +21150,35 @@
             </w:pPr>
             <w:r>
               <w:rPr>
+                <w:b/>
                 <w:color w:val="000000"/>
               </w:rPr>
-              <w:t xml:space="preserve">Choose 1 calculation below based on the parenting schedule if it is not a primary custody calculation - when children are with 1 parent </w:t>
-            </w:r>
-            <w:proofErr w:type="gramStart"/>
+              <w:t>Child Custody Jurisdiction Affidavit</w:t>
+            </w:r>
             <w:r>
               <w:rPr>
                 <w:color w:val="000000"/>
               </w:rPr>
-              <w:t>for at least 256 overnights/year</w:t>
-            </w:r>
-            <w:proofErr w:type="gramEnd"/>
+              <w:t xml:space="preserve">, </w:t>
+            </w:r>
+            <w:r>
+              <w:t>DR-150</w:t>
+            </w:r>
             <w:r>
               <w:rPr>
                 <w:color w:val="000000"/>
               </w:rPr>
-              <w:t>.</w:t>
-            </w:r>
-          </w:p>
-          <w:p>
-            <w:pPr>
-              <w:pStyle w:val="ListParagraph"/>
-              <w:numPr>
-                <w:ilvl w:val="1"/>
-                <w:numId w:val="188"/>
-              </w:numPr>
-              <w:spacing w:before="0" w:after="0"/>
-              <w:ind w:left="776"/>
-            </w:pPr>
-            <w:r>
-              <w:rPr>
-                <w:b/>
-              </w:rPr>
-              <w:t>Shared Custody Support Calculation</w:t>
-            </w:r>
-            <w:r>
-              <w:t>, DR-306 [</w:t>
+              <w:t xml:space="preserve"> </w:t>
+            </w:r>
+            <w:r>
+              <w:rPr>
+                <w:rStyle w:val="small"/>
+                <w:color w:val="000000"/>
+                <w:sz w:val="19"/>
+                <w:szCs w:val="19"/>
+                <w:shd w:val="clear" w:color="auto" w:fill="FFFFFF"/>
+              </w:rPr>
+              <w:t>[</w:t>
             </w:r>
             <w:hyperlink r:id="rId163">
               <w:r>
@@ -21103,7 +21193,58 @@
             </w:r>
             <w:r>
               <w:br/>
-              <w:t>public.courts.alaska.gov/web/forms/docs/dr-306.pdf</w:t>
+            </w:r>
+            <w:r>
+              <w:rPr>
+                <w:color w:val="000000"/>
+              </w:rPr>
+              <w:t xml:space="preserve">public.courts.alaska.gov/web/forms/docs/dr-150.pdf </w:t>
+            </w:r>
+            <w:r>
+              <w:rPr>
+                <w:color w:val="000000"/>
+              </w:rPr>
+              <w:br/>
+            </w:r>
+            <w:r>
+              <w:rPr>
+                <w:iCs/>
+              </w:rPr>
+              <w:t>Each parent files their own</w:t>
+            </w:r>
+          </w:p>
+          <w:p>
+            <w:pPr>
+              <w:pStyle w:val="ListParagraph"/>
+              <w:numPr>
+                <w:ilvl w:val="0"/>
+                <w:numId w:val="187"/>
+              </w:numPr>
+              <w:spacing w:before="0" w:after="0"/>
+              <w:ind w:left="416"/>
+              <w:rPr>
+                <w:color w:val="000000"/>
+              </w:rPr>
+            </w:pPr>
+            <w:r>
+              <w:rPr>
+                <w:color w:val="000000"/>
+              </w:rPr>
+              <w:t xml:space="preserve">Choose 1 calculation below based on the parenting schedule if it is not a primary custody calculation - when children are with 1 parent </w:t>
+            </w:r>
+            <w:proofErr w:type="gramStart"/>
+            <w:r>
+              <w:rPr>
+                <w:color w:val="000000"/>
+              </w:rPr>
+              <w:t>for at least 256 overnights/year</w:t>
+            </w:r>
+            <w:proofErr w:type="gramEnd"/>
+            <w:r>
+              <w:rPr>
+                <w:color w:val="000000"/>
+              </w:rPr>
+              <w:t>.</w:t>
             </w:r>
           </w:p>
           <w:p>
@@ -21111,7 +21252,7 @@
               <w:pStyle w:val="ListParagraph"/>
               <w:numPr>
                 <w:ilvl w:val="1"/>
-                <w:numId w:val="189"/>
+                <w:numId w:val="188"/>
               </w:numPr>
               <w:spacing w:before="0" w:after="0"/>
               <w:ind w:left="776"/>
@@ -21120,10 +21261,10 @@
               <w:rPr>
                 <w:b/>
               </w:rPr>
-              <w:t>Divided Custody Support Calculation</w:t>
-            </w:r>
-            <w:r>
-              <w:t>, DR-307 [</w:t>
+              <w:t>Shared Custody Support Calculation</w:t>
+            </w:r>
+            <w:r>
+              <w:t>, DR-306 [</w:t>
             </w:r>
             <w:hyperlink r:id="rId164">
               <w:r>
@@ -21138,7 +21279,7 @@
             </w:r>
             <w:r>
               <w:br/>
-              <w:t>public.courts.alaska.gov/web/forms/docs/dr-307.pdf</w:t>
+              <w:t>public.courts.alaska.gov/web/forms/docs/dr-306.pdf</w:t>
             </w:r>
           </w:p>
           <w:p>
@@ -21146,22 +21287,19 @@
               <w:pStyle w:val="ListParagraph"/>
               <w:numPr>
                 <w:ilvl w:val="1"/>
-                <w:numId w:val="190"/>
+                <w:numId w:val="189"/>
               </w:numPr>
               <w:spacing w:before="0" w:after="0"/>
               <w:ind w:left="776"/>
+            </w:pPr>
+            <w:r>
               <w:rPr>
                 <w:b/>
               </w:rPr>
-            </w:pPr>
-            <w:r>
-              <w:rPr>
-                <w:b/>
-              </w:rPr>
-              <w:t>Hybrid Custody Child Support Calculation</w:t>
-            </w:r>
-            <w:r>
-              <w:t>, DR-308 [</w:t>
+              <w:t>Divided Custody Support Calculation</w:t>
+            </w:r>
+            <w:r>
+              <w:t>, DR-307 [</w:t>
             </w:r>
             <w:hyperlink r:id="rId165">
               <w:r>
@@ -21172,6 +21310,44 @@
               </w:r>
             </w:hyperlink>
             <w:r>
+              <w:t>]</w:t>
+            </w:r>
+            <w:r>
+              <w:br/>
+              <w:t>public.courts.alaska.gov/web/forms/docs/dr-307.pdf</w:t>
+            </w:r>
+          </w:p>
+          <w:p>
+            <w:pPr>
+              <w:pStyle w:val="ListParagraph"/>
+              <w:numPr>
+                <w:ilvl w:val="1"/>
+                <w:numId w:val="190"/>
+              </w:numPr>
+              <w:spacing w:before="0" w:after="0"/>
+              <w:ind w:left="776"/>
+              <w:rPr>
+                <w:b/>
+              </w:rPr>
+            </w:pPr>
+            <w:r>
+              <w:rPr>
+                <w:b/>
+              </w:rPr>
+              <w:t>Hybrid Custody Child Support Calculation</w:t>
+            </w:r>
+            <w:r>
+              <w:t>, DR-308 [</w:t>
+            </w:r>
+            <w:hyperlink r:id="rId166">
+              <w:r>
+                <w:rPr>
+                  <w:rStyle w:val="Hyperlink"/>
+                </w:rPr>
+                <w:t>Fill-In PDF</w:t>
+              </w:r>
+            </w:hyperlink>
+            <w:r>
               <w:t xml:space="preserve">] </w:t>
             </w:r>
             <w:r>
@@ -21250,7 +21426,7 @@
               <w:br/>
               <w:t xml:space="preserve">as a </w:t>
             </w:r>
-            <w:hyperlink r:id="rId166" w:tgtFrame="_blank">
+            <w:hyperlink r:id="rId167" w:tgtFrame="_blank">
               <w:r>
                 <w:rPr>
                   <w:rStyle w:val="Hyperlink"/>
@@ -21266,7 +21442,7 @@
               </w:rPr>
               <w:t xml:space="preserve"> </w:t>
             </w:r>
-            <w:hyperlink r:id="rId167">
+            <w:hyperlink r:id="rId168">
               <w:r>
                 <w:rPr>
                   <w:rStyle w:val="Hyperlink"/>
@@ -21290,7 +21466,7 @@
               <w:br/>
               <w:t xml:space="preserve">as a </w:t>
             </w:r>
-            <w:hyperlink r:id="rId168" w:tgtFrame="_blank">
+            <w:hyperlink r:id="rId169" w:tgtFrame="_blank">
               <w:r>
                 <w:rPr>
                   <w:rStyle w:val="Hyperlink"/>
@@ -21369,9 +21545,12 @@
             </w:r>
             <w:r>
               <w:br/>
+            </w:r>
+            <w:r>
+              <w:lastRenderedPageBreak/>
               <w:t xml:space="preserve">as a </w:t>
             </w:r>
-            <w:hyperlink r:id="rId169" w:tgtFrame="_blank">
+            <w:hyperlink r:id="rId170" w:tgtFrame="_blank">
               <w:r>
                 <w:rPr>
                   <w:rStyle w:val="Hyperlink"/>
@@ -21387,7 +21566,7 @@
               </w:rPr>
               <w:t xml:space="preserve"> </w:t>
             </w:r>
-            <w:hyperlink r:id="rId170">
+            <w:hyperlink r:id="rId171">
               <w:r>
                 <w:rPr>
                   <w:rStyle w:val="Hyperlink"/>
@@ -21417,7 +21596,7 @@
             <w:r>
               <w:t xml:space="preserve">as a </w:t>
             </w:r>
-            <w:hyperlink r:id="rId171" w:tgtFrame="_blank">
+            <w:hyperlink r:id="rId172" w:tgtFrame="_blank">
               <w:r>
                 <w:rPr>
                   <w:rStyle w:val="Hyperlink"/>
@@ -21517,11 +21696,7 @@
             </w:r>
             <w:proofErr w:type="spellEnd"/>
             <w:r>
-              <w:t xml:space="preserve"> }} follow all the steps to ask the judge to change the order, and the judge agrees and signs a new </w:t>
-            </w:r>
-            <w:r>
-              <w:lastRenderedPageBreak/>
-              <w:t>order.</w:t>
+              <w:t xml:space="preserve"> }} follow all the steps to ask the judge to change the order, and the judge agrees and signs a new order.</w:t>
             </w:r>
           </w:p>
         </w:tc>
@@ -21555,7 +21730,7 @@
               <w:lastRenderedPageBreak/>
               <w:t xml:space="preserve">Step </w:t>
             </w:r>
-            <w:bookmarkStart w:id="14" w:name="FileAgreement"/>
+            <w:bookmarkStart w:id="15" w:name="FileAgreement"/>
             <w:r>
               <w:rPr>
                 <w:shd w:val="clear" w:color="auto" w:fill="FFFFFF"/>
@@ -21586,7 +21761,7 @@
               </w:rPr>
               <w:fldChar w:fldCharType="end"/>
             </w:r>
-            <w:bookmarkEnd w:id="14"/>
+            <w:bookmarkEnd w:id="15"/>
             <w:r>
               <w:rPr>
                 <w:shd w:val="clear" w:color="auto" w:fill="FFFFFF"/>
@@ -21943,6 +22118,7 @@
                 <w:color w:val="00B0F0"/>
                 <w:shd w:val="clear" w:color="auto" w:fill="FFFFFF"/>
               </w:rPr>
+              <w:lastRenderedPageBreak/>
               <w:t>respond_to_appeal</w:t>
             </w:r>
             <w:proofErr w:type="spellEnd"/>
@@ -21978,15 +22154,7 @@
                 <w:color w:val="00B0F0"/>
                 <w:shd w:val="clear" w:color="auto" w:fill="FFFFFF"/>
               </w:rPr>
-              <w:t xml:space="preserve">{% else </w:t>
-            </w:r>
-            <w:r>
-              <w:rPr>
-                <w:color w:val="00B0F0"/>
-                <w:shd w:val="clear" w:color="auto" w:fill="FFFFFF"/>
-              </w:rPr>
-              <w:lastRenderedPageBreak/>
-              <w:t>%}</w:t>
+              <w:t>{% else %}</w:t>
             </w:r>
             <w:r>
               <w:rPr>
@@ -22023,9 +22191,13 @@
             </w:pPr>
             <w:r>
               <w:lastRenderedPageBreak/>
-              <w:t xml:space="preserve">An appeal is the way to ask the Alaska Supreme Court to review the trial judge’s decision in your case. It is not a new trial or a chance to give a judge new evidence or information. In an appeal, you argue that the trial judge made a legal mistake. The civil appeals process is complicated, long and expensive. The process can take more than 2 years. </w:t>
-            </w:r>
-            <w:hyperlink r:id="rId172" w:anchor="1" w:history="1">
+              <w:t xml:space="preserve">An appeal is the way to ask the Alaska Supreme Court to review the trial judge’s decision in your case. It is not a new trial or a chance to </w:t>
+            </w:r>
+            <w:r>
+              <w:lastRenderedPageBreak/>
+              <w:t xml:space="preserve">give a judge new evidence or information. In an appeal, you argue that the trial judge made a legal mistake. The civil appeals process is complicated, long and expensive. The process can take more than 2 years. </w:t>
+            </w:r>
+            <w:hyperlink r:id="rId173" w:anchor="1" w:history="1">
               <w:r>
                 <w:rPr>
                   <w:rStyle w:val="Hyperlink"/>
@@ -22144,10 +22316,9 @@
               <w:rPr>
                 <w:color w:val="000000"/>
               </w:rPr>
-              <w:lastRenderedPageBreak/>
               <w:t xml:space="preserve">The Alaska Court System </w:t>
             </w:r>
-            <w:hyperlink r:id="rId173">
+            <w:hyperlink r:id="rId174">
               <w:r>
                 <w:rPr>
                   <w:rStyle w:val="Hyperlink"/>
@@ -22164,7 +22335,7 @@
             <w:r>
               <w:t xml:space="preserve">review a </w:t>
             </w:r>
-            <w:hyperlink r:id="rId174">
+            <w:hyperlink r:id="rId175">
               <w:r>
                 <w:rPr>
                   <w:rStyle w:val="Hyperlink"/>
@@ -22344,7 +22515,7 @@
             <w:pPr>
               <w:pStyle w:val="Body"/>
             </w:pPr>
-            <w:hyperlink r:id="rId175">
+            <w:hyperlink r:id="rId176">
               <w:r>
                 <w:rPr>
                   <w:rStyle w:val="Hyperlink"/>
@@ -22370,7 +22541,7 @@
             <w:pPr>
               <w:pStyle w:val="Body"/>
             </w:pPr>
-            <w:hyperlink r:id="rId176">
+            <w:hyperlink r:id="rId177">
               <w:r>
                 <w:rPr>
                   <w:rStyle w:val="Hyperlink"/>
@@ -22405,7 +22576,7 @@
             <w:pPr>
               <w:pStyle w:val="Body"/>
             </w:pPr>
-            <w:hyperlink r:id="rId177">
+            <w:hyperlink r:id="rId178">
               <w:r>
                 <w:rPr>
                   <w:rStyle w:val="Hyperlink"/>
@@ -22453,9 +22624,10 @@
               <w:pStyle w:val="Body"/>
             </w:pPr>
             <w:r>
+              <w:lastRenderedPageBreak/>
               <w:t xml:space="preserve">You can review a </w:t>
             </w:r>
-            <w:hyperlink r:id="rId178">
+            <w:hyperlink r:id="rId179">
               <w:r>
                 <w:rPr>
                   <w:rStyle w:val="Hyperlink"/>
@@ -22603,14 +22775,7 @@
               <w:rPr>
                 <w:shd w:val="clear" w:color="auto" w:fill="FFFFFF"/>
               </w:rPr>
-              <w:t xml:space="preserve"> </w:t>
-            </w:r>
-            <w:r>
-              <w:rPr>
-                <w:shd w:val="clear" w:color="auto" w:fill="FFFFFF"/>
-              </w:rPr>
-              <w:lastRenderedPageBreak/>
-              <w:t>}}</w:t>
+              <w:t xml:space="preserve"> }}</w:t>
             </w:r>
             <w:r>
               <w:t>’s opening brief (written argument why the trial court decision should be changed); and</w:t>
@@ -22634,7 +22799,7 @@
             <w:r>
               <w:t xml:space="preserve"> preparing for oral argument where both sides appear in the </w:t>
             </w:r>
-            <w:hyperlink r:id="rId179" w:anchor="supremecourt" w:tgtFrame="_blank">
+            <w:hyperlink r:id="rId180" w:anchor="supremecourt" w:tgtFrame="_blank">
               <w:r>
                 <w:rPr>
                   <w:rStyle w:val="Hyperlink"/>
@@ -22645,7 +22810,7 @@
             <w:r>
               <w:t xml:space="preserve"> and each side argues their case and the </w:t>
             </w:r>
-            <w:hyperlink r:id="rId180" w:anchor="justice" w:tgtFrame="_blank">
+            <w:hyperlink r:id="rId181" w:anchor="justice" w:tgtFrame="_blank">
               <w:r>
                 <w:rPr>
                   <w:rStyle w:val="Hyperlink"/>
@@ -22667,7 +22832,7 @@
             <w:r>
               <w:t xml:space="preserve">This Alaska Court System Appeals </w:t>
             </w:r>
-            <w:hyperlink r:id="rId181">
+            <w:hyperlink r:id="rId182">
               <w:r>
                 <w:rPr>
                   <w:rStyle w:val="Hyperlink"/>
@@ -22695,7 +22860,7 @@
                 <w:b/>
               </w:rPr>
             </w:pPr>
-            <w:hyperlink r:id="rId182">
+            <w:hyperlink r:id="rId183">
               <w:r>
                 <w:rPr>
                   <w:rStyle w:val="Hyperlink"/>
@@ -22733,7 +22898,7 @@
             <w:pPr>
               <w:pStyle w:val="Body"/>
             </w:pPr>
-            <w:hyperlink r:id="rId183" w:anchor="supremecourt" w:history="1">
+            <w:hyperlink r:id="rId184" w:anchor="supremecourt" w:history="1">
               <w:r>
                 <w:rPr>
                   <w:rStyle w:val="Hyperlink"/>
@@ -22764,7 +22929,7 @@
             <w:pPr>
               <w:pStyle w:val="Body"/>
             </w:pPr>
-            <w:hyperlink r:id="rId184" w:anchor="justice" w:history="1">
+            <w:hyperlink r:id="rId185" w:anchor="justice" w:history="1">
               <w:r>
                 <w:rPr>
                   <w:rStyle w:val="Hyperlink"/>
@@ -22795,7 +22960,7 @@
             <w:pPr>
               <w:pStyle w:val="Body"/>
             </w:pPr>
-            <w:hyperlink r:id="rId185">
+            <w:hyperlink r:id="rId186">
               <w:r>
                 <w:rPr>
                   <w:rStyle w:val="Hyperlink"/>
@@ -22958,6 +23123,7 @@
                 <w:rFonts w:eastAsia="Calibri"/>
                 <w:shd w:val="clear" w:color="auto" w:fill="FFFFFF"/>
               </w:rPr>
+              <w:lastRenderedPageBreak/>
               <w:t>respond_to_appeal</w:t>
             </w:r>
             <w:proofErr w:type="spellEnd"/>
@@ -22997,6 +23163,7 @@
               <w:rPr>
                 <w:rFonts w:eastAsia="Calibri"/>
               </w:rPr>
+              <w:lastRenderedPageBreak/>
               <w:t>appeal_contact_parent_step</w:t>
             </w:r>
             <w:proofErr w:type="spellEnd"/>
@@ -23018,7 +23185,14 @@
               <w:rPr>
                 <w:rFonts w:eastAsia="Calibri"/>
               </w:rPr>
-              <w:t xml:space="preserve"> in aka2j_motion_response_templates.yml</w:t>
+              <w:t xml:space="preserve"> in </w:t>
+            </w:r>
+            <w:r>
+              <w:rPr>
+                <w:rFonts w:eastAsia="Calibri"/>
+              </w:rPr>
+              <w:lastRenderedPageBreak/>
+              <w:t>aka2j_motion_response_templates.yml</w:t>
             </w:r>
           </w:p>
         </w:tc>
@@ -23045,58 +23219,71 @@
                 <w:shd w:val="clear" w:color="auto" w:fill="FFFFFF"/>
               </w:rPr>
             </w:pPr>
+            <w:r>
+              <w:rPr>
+                <w:shd w:val="clear" w:color="auto" w:fill="FFFFFF"/>
+              </w:rPr>
+              <w:lastRenderedPageBreak/>
+              <w:t xml:space="preserve">Step </w:t>
+            </w:r>
+            <w:bookmarkStart w:id="16" w:name="AppealContactParent"/>
+            <w:r>
+              <w:rPr>
+                <w:shd w:val="clear" w:color="auto" w:fill="FFFFFF"/>
+              </w:rPr>
+              <w:fldChar w:fldCharType="begin"/>
+            </w:r>
+            <w:r>
+              <w:rPr>
+                <w:shd w:val="clear" w:color="auto" w:fill="FFFFFF"/>
+              </w:rPr>
+              <w:instrText xml:space="preserve"> SEQ stepList \* ARABIC </w:instrText>
+            </w:r>
+            <w:r>
+              <w:rPr>
+                <w:shd w:val="clear" w:color="auto" w:fill="FFFFFF"/>
+              </w:rPr>
+              <w:fldChar w:fldCharType="separate"/>
+            </w:r>
+            <w:r>
+              <w:rPr>
+                <w:shd w:val="clear" w:color="auto" w:fill="FFFFFF"/>
+              </w:rPr>
+              <w:t>31</w:t>
+            </w:r>
+            <w:r>
+              <w:rPr>
+                <w:shd w:val="clear" w:color="auto" w:fill="FFFFFF"/>
+              </w:rPr>
+              <w:fldChar w:fldCharType="end"/>
+            </w:r>
+            <w:bookmarkEnd w:id="16"/>
+            <w:r>
+              <w:rPr>
+                <w:shd w:val="clear" w:color="auto" w:fill="FFFFFF"/>
+              </w:rPr>
+              <w:t>: Contact {</w:t>
+            </w:r>
             <w:proofErr w:type="gramStart"/>
             <w:r>
               <w:rPr>
                 <w:shd w:val="clear" w:color="auto" w:fill="FFFFFF"/>
               </w:rPr>
-              <w:t xml:space="preserve">Step </w:t>
-            </w:r>
-            <w:bookmarkStart w:id="15" w:name="AppealContactParent"/>
+              <w:t xml:space="preserve">{ </w:t>
+            </w:r>
+            <w:proofErr w:type="spellStart"/>
+            <w:r>
+              <w:rPr>
+                <w:shd w:val="clear" w:color="auto" w:fill="FFFFFF"/>
+              </w:rPr>
+              <w:t>other</w:t>
+            </w:r>
             <w:proofErr w:type="gramEnd"/>
             <w:r>
               <w:rPr>
                 <w:shd w:val="clear" w:color="auto" w:fill="FFFFFF"/>
               </w:rPr>
-              <w:fldChar w:fldCharType="begin"/>
-            </w:r>
-            <w:r>
-              <w:rPr>
-                <w:shd w:val="clear" w:color="auto" w:fill="FFFFFF"/>
-              </w:rPr>
-              <w:instrText xml:space="preserve"> SEQ stepList \* ARABIC </w:instrText>
-            </w:r>
-            <w:r>
-              <w:rPr>
-                <w:shd w:val="clear" w:color="auto" w:fill="FFFFFF"/>
-              </w:rPr>
-              <w:fldChar w:fldCharType="separate"/>
-            </w:r>
-            <w:r>
-              <w:rPr>
-                <w:shd w:val="clear" w:color="auto" w:fill="FFFFFF"/>
-              </w:rPr>
-              <w:t>31</w:t>
-            </w:r>
-            <w:r>
-              <w:rPr>
-                <w:shd w:val="clear" w:color="auto" w:fill="FFFFFF"/>
-              </w:rPr>
-              <w:fldChar w:fldCharType="end"/>
-            </w:r>
-            <w:bookmarkEnd w:id="15"/>
-            <w:r>
-              <w:rPr>
-                <w:shd w:val="clear" w:color="auto" w:fill="FFFFFF"/>
-              </w:rPr>
-              <w:t xml:space="preserve">: Contact {{ </w:t>
-            </w:r>
-            <w:proofErr w:type="spellStart"/>
-            <w:r>
-              <w:rPr>
-                <w:shd w:val="clear" w:color="auto" w:fill="FFFFFF"/>
-              </w:rPr>
-              <w:t>other_party_in_case</w:t>
+              <w:t>_party_in_case</w:t>
             </w:r>
             <w:proofErr w:type="spellEnd"/>
             <w:r>
@@ -23201,7 +23388,7 @@
             <w:r>
               <w:t xml:space="preserve"> </w:t>
             </w:r>
-            <w:hyperlink r:id="rId186" w:tgtFrame="_blank">
+            <w:hyperlink r:id="rId187" w:tgtFrame="_blank">
               <w:r>
                 <w:rPr>
                   <w:rStyle w:val="Hyperlink"/>
@@ -23223,11 +23410,7 @@
             </w:r>
             <w:r>
               <w:br/>
-              <w:t xml:space="preserve">Name it “Motion to Dismiss because of Settlement </w:t>
-            </w:r>
-            <w:r>
-              <w:lastRenderedPageBreak/>
-              <w:t xml:space="preserve">Agreement” </w:t>
+              <w:t xml:space="preserve">Name it “Motion to Dismiss because of Settlement Agreement” </w:t>
             </w:r>
           </w:p>
           <w:p>
@@ -23249,7 +23432,7 @@
             <w:r>
               <w:t xml:space="preserve"> </w:t>
             </w:r>
-            <w:hyperlink r:id="rId187" w:tgtFrame="_blank">
+            <w:hyperlink r:id="rId188" w:tgtFrame="_blank">
               <w:r>
                 <w:rPr>
                   <w:rStyle w:val="Hyperlink"/>
@@ -23289,7 +23472,7 @@
             <w:r>
               <w:t xml:space="preserve"> </w:t>
             </w:r>
-            <w:hyperlink r:id="rId188" w:tgtFrame="_blank">
+            <w:hyperlink r:id="rId189" w:tgtFrame="_blank">
               <w:r>
                 <w:rPr>
                   <w:rStyle w:val="Hyperlink"/>
@@ -23318,34 +23501,27 @@
               </w:rPr>
               <w:t>response</w:t>
             </w:r>
+            <w:r>
+              <w:t xml:space="preserve">, </w:t>
+            </w:r>
+            <w:hyperlink r:id="rId190" w:tgtFrame="_blank">
+              <w:r>
+                <w:rPr>
+                  <w:rStyle w:val="Hyperlink"/>
+                </w:rPr>
+                <w:t>SHS-AP 440</w:t>
+              </w:r>
+            </w:hyperlink>
+            <w:r>
+              <w:t xml:space="preserve">, telling the court you </w:t>
+            </w:r>
             <w:proofErr w:type="gramStart"/>
             <w:r>
-              <w:t xml:space="preserve">, </w:t>
+              <w:t>agree</w:t>
             </w:r>
             <w:proofErr w:type="gramEnd"/>
             <w:r>
-              <w:fldChar w:fldCharType="begin"/>
-            </w:r>
-            <w:r>
-              <w:instrText xml:space="preserve"> HYPERLINK "http://www.courts.alaska.gov/shc/appeals/docs/SHS_AP_440.doc" \t "_blank" \h </w:instrText>
-            </w:r>
-            <w:r>
-              <w:fldChar w:fldCharType="separate"/>
-            </w:r>
-            <w:r>
-              <w:rPr>
-                <w:rStyle w:val="Hyperlink"/>
-              </w:rPr>
-              <w:t>SHS-AP 440</w:t>
-            </w:r>
-            <w:r>
-              <w:rPr>
-                <w:rStyle w:val="Hyperlink"/>
-              </w:rPr>
-              <w:fldChar w:fldCharType="end"/>
-            </w:r>
-            <w:r>
-              <w:t>, telling the court you agree.</w:t>
+              <w:t>.</w:t>
             </w:r>
             <w:r>
               <w:br/>
@@ -23401,7 +23577,7 @@
               <w:br/>
               <w:t xml:space="preserve">as a </w:t>
             </w:r>
-            <w:hyperlink r:id="rId189" w:tgtFrame="_blank">
+            <w:hyperlink r:id="rId191" w:tgtFrame="_blank">
               <w:r>
                 <w:rPr>
                   <w:rStyle w:val="Hyperlink"/>
@@ -23417,7 +23593,7 @@
               </w:rPr>
               <w:t xml:space="preserve"> </w:t>
             </w:r>
-            <w:hyperlink r:id="rId190">
+            <w:hyperlink r:id="rId192">
               <w:r>
                 <w:rPr>
                   <w:rStyle w:val="Hyperlink"/>
@@ -23447,7 +23623,7 @@
             <w:r>
               <w:t xml:space="preserve">as a </w:t>
             </w:r>
-            <w:hyperlink r:id="rId191" w:tgtFrame="_blank">
+            <w:hyperlink r:id="rId193" w:tgtFrame="_blank">
               <w:r>
                 <w:rPr>
                   <w:rStyle w:val="Hyperlink"/>
@@ -23502,7 +23678,7 @@
               <w:br/>
               <w:t xml:space="preserve">as a </w:t>
             </w:r>
-            <w:hyperlink r:id="rId192" w:tgtFrame="_blank">
+            <w:hyperlink r:id="rId194" w:tgtFrame="_blank">
               <w:r>
                 <w:rPr>
                   <w:rStyle w:val="Hyperlink"/>
@@ -23518,7 +23694,7 @@
               </w:rPr>
               <w:t xml:space="preserve"> </w:t>
             </w:r>
-            <w:hyperlink r:id="rId193">
+            <w:hyperlink r:id="rId195">
               <w:r>
                 <w:rPr>
                   <w:rStyle w:val="Hyperlink"/>
@@ -23548,7 +23724,7 @@
             <w:r>
               <w:t xml:space="preserve">as a </w:t>
             </w:r>
-            <w:hyperlink r:id="rId194" w:tgtFrame="_blank">
+            <w:hyperlink r:id="rId196" w:tgtFrame="_blank">
               <w:r>
                 <w:rPr>
                   <w:rStyle w:val="Hyperlink"/>
@@ -23607,7 +23783,7 @@
               <w:lastRenderedPageBreak/>
               <w:t xml:space="preserve">Step </w:t>
             </w:r>
-            <w:bookmarkStart w:id="16" w:name="TellSupremeCourt"/>
+            <w:bookmarkStart w:id="17" w:name="TellSupremeCourt"/>
             <w:r>
               <w:rPr>
                 <w:shd w:val="clear" w:color="auto" w:fill="FFFFFF"/>
@@ -23638,7 +23814,7 @@
               </w:rPr>
               <w:fldChar w:fldCharType="end"/>
             </w:r>
-            <w:bookmarkEnd w:id="16"/>
+            <w:bookmarkEnd w:id="17"/>
             <w:r>
               <w:rPr>
                 <w:shd w:val="clear" w:color="auto" w:fill="FFFFFF"/>
@@ -23691,7 +23867,7 @@
               </w:rPr>
               <w:t xml:space="preserve">, </w:t>
             </w:r>
-            <w:hyperlink r:id="rId195" w:tgtFrame="_blank">
+            <w:hyperlink r:id="rId197" w:tgtFrame="_blank">
               <w:r>
                 <w:rPr>
                   <w:rStyle w:val="Hyperlink"/>
@@ -23882,7 +24058,7 @@
               </w:rPr>
               <w:t xml:space="preserve">, </w:t>
             </w:r>
-            <w:hyperlink r:id="rId196" w:tgtFrame="_blank">
+            <w:hyperlink r:id="rId198" w:tgtFrame="_blank">
               <w:r>
                 <w:rPr>
                   <w:rStyle w:val="Hyperlink"/>
@@ -23892,9 +24068,6 @@
             </w:hyperlink>
             <w:r>
               <w:br/>
-            </w:r>
-            <w:r>
-              <w:lastRenderedPageBreak/>
               <w:t>courts.alaska.gov/</w:t>
             </w:r>
             <w:proofErr w:type="spellStart"/>
@@ -23936,7 +24109,6 @@
                 <w:rFonts w:eastAsia="Calibri"/>
                 <w:shd w:val="clear" w:color="auto" w:fill="FFFFFF"/>
               </w:rPr>
-              <w:lastRenderedPageBreak/>
               <w:t>{%</w:t>
             </w:r>
             <w:proofErr w:type="spellStart"/>
@@ -24016,7 +24188,7 @@
             <w:r>
               <w:t xml:space="preserve">Step </w:t>
             </w:r>
-            <w:bookmarkStart w:id="17" w:name="LastStep"/>
+            <w:bookmarkStart w:id="18" w:name="LastStep"/>
             <w:r>
               <w:rPr>
                 <w:rStyle w:val="NumChar"/>
@@ -24047,7 +24219,7 @@
               </w:rPr>
               <w:fldChar w:fldCharType="end"/>
             </w:r>
-            <w:bookmarkEnd w:id="17"/>
+            <w:bookmarkEnd w:id="18"/>
             <w:r>
               <w:t>: Get more information or help</w:t>
             </w:r>
@@ -24074,7 +24246,107 @@
             <w:r>
               <w:t xml:space="preserve">For help with forms or understanding the process, call the </w:t>
             </w:r>
-            <w:hyperlink r:id="rId197">
+            <w:hyperlink r:id="rId199">
+              <w:r>
+                <w:rPr>
+                  <w:rStyle w:val="Hyperlink"/>
+                  <w:bCs/>
+                </w:rPr>
+                <w:t xml:space="preserve">Family Law Self-Help </w:t>
+              </w:r>
+              <w:proofErr w:type="gramStart"/>
+              <w:r>
+                <w:rPr>
+                  <w:rStyle w:val="Hyperlink"/>
+                  <w:bCs/>
+                </w:rPr>
+                <w:t>Center</w:t>
+              </w:r>
+              <w:proofErr w:type="gramEnd"/>
+            </w:hyperlink>
+            <w:r>
+              <w:br/>
+              <w:t>(907) 264-0851 or</w:t>
+            </w:r>
+            <w:r>
+              <w:br/>
+              <w:t>(866) 279-0851 from an Alaska-based phone outside of Anchorage.</w:t>
+            </w:r>
+          </w:p>
+          <w:p>
+            <w:pPr>
+              <w:pStyle w:val="Body"/>
+            </w:pPr>
+            <w:r>
+              <w:t xml:space="preserve">Many lawyers offer free or flat fee consultations without having to hire them for the whole case. </w:t>
+            </w:r>
+            <w:hyperlink r:id="rId200">
+              <w:r>
+                <w:rPr>
+                  <w:rStyle w:val="Hyperlink"/>
+                  <w:bCs/>
+                </w:rPr>
+                <w:t>Find a Lawyer</w:t>
+              </w:r>
+            </w:hyperlink>
+            <w:r>
+              <w:t>.</w:t>
+            </w:r>
+          </w:p>
+          <w:p>
+            <w:pPr>
+              <w:pStyle w:val="Body"/>
+            </w:pPr>
+            <w:r>
+              <w:t xml:space="preserve">Depending on your income, you may qualify for </w:t>
+            </w:r>
+            <w:hyperlink r:id="rId201">
+              <w:r>
+                <w:rPr>
+                  <w:rStyle w:val="Hyperlink"/>
+                  <w:bCs/>
+                </w:rPr>
+                <w:t>Alaska Free Legal Answers</w:t>
+              </w:r>
+            </w:hyperlink>
+            <w:r>
+              <w:t>.</w:t>
+            </w:r>
+          </w:p>
+          <w:p>
+            <w:pPr>
+              <w:pStyle w:val="Body"/>
+            </w:pPr>
+            <w:r>
+              <w:t xml:space="preserve">Depending on your income and circumstances, you may qualify for a free lawyer from </w:t>
+            </w:r>
+            <w:hyperlink r:id="rId202">
+              <w:r>
+                <w:rPr>
+                  <w:rStyle w:val="Hyperlink"/>
+                  <w:bCs/>
+                </w:rPr>
+                <w:t>Alaska Legal Services</w:t>
+              </w:r>
+            </w:hyperlink>
+            <w:r>
+              <w:t>.</w:t>
+            </w:r>
+          </w:p>
+          <w:p>
+            <w:pPr>
+              <w:pStyle w:val="Heading3"/>
+              <w:outlineLvl w:val="2"/>
+            </w:pPr>
+            <w:r>
+              <w:t>Links in this step</w:t>
+            </w:r>
+          </w:p>
+          <w:p>
+            <w:pPr>
+              <w:pStyle w:val="Body"/>
+            </w:pPr>
+            <w:hyperlink r:id="rId203">
               <w:r>
                 <w:rPr>
                   <w:rStyle w:val="Hyperlink"/>
@@ -24085,26 +24357,22 @@
             </w:hyperlink>
             <w:r>
               <w:br/>
-              <w:t xml:space="preserve">(907) 264-0851 </w:t>
-            </w:r>
-            <w:proofErr w:type="gramStart"/>
-            <w:r>
-              <w:t>or</w:t>
-            </w:r>
-            <w:proofErr w:type="gramEnd"/>
-            <w:r>
-              <w:br/>
-              <w:t>(866) 279-0851 from an Alaska-based phone outside of Anchorage.</w:t>
+              <w:t>courts.alaska.gov/</w:t>
+            </w:r>
+            <w:proofErr w:type="spellStart"/>
+            <w:r>
+              <w:t>shc</w:t>
+            </w:r>
+            <w:proofErr w:type="spellEnd"/>
+            <w:r>
+              <w:t>/family/selfhelp.htm</w:t>
             </w:r>
           </w:p>
           <w:p>
             <w:pPr>
               <w:pStyle w:val="Body"/>
             </w:pPr>
-            <w:r>
-              <w:t xml:space="preserve">Many lawyers offer free or flat fee consultations without having to hire them for the whole case. </w:t>
-            </w:r>
-            <w:hyperlink r:id="rId198">
+            <w:hyperlink r:id="rId204">
               <w:r>
                 <w:rPr>
                   <w:rStyle w:val="Hyperlink"/>
@@ -24114,17 +24382,23 @@
               </w:r>
             </w:hyperlink>
             <w:r>
-              <w:t>.</w:t>
+              <w:br/>
+              <w:t>courts.alaska.gov/</w:t>
+            </w:r>
+            <w:proofErr w:type="spellStart"/>
+            <w:r>
+              <w:t>shc</w:t>
+            </w:r>
+            <w:proofErr w:type="spellEnd"/>
+            <w:r>
+              <w:t>/shclawyer.htm</w:t>
             </w:r>
           </w:p>
           <w:p>
             <w:pPr>
               <w:pStyle w:val="Body"/>
             </w:pPr>
-            <w:r>
-              <w:t xml:space="preserve">Depending on your income, you may qualify for </w:t>
-            </w:r>
-            <w:hyperlink r:id="rId199">
+            <w:hyperlink r:id="rId205">
               <w:r>
                 <w:rPr>
                   <w:rStyle w:val="Hyperlink"/>
@@ -24134,105 +24408,10 @@
               </w:r>
             </w:hyperlink>
             <w:r>
-              <w:t>.</w:t>
-            </w:r>
-          </w:p>
-          <w:p>
-            <w:pPr>
-              <w:pStyle w:val="Body"/>
-            </w:pPr>
-            <w:r>
-              <w:t xml:space="preserve">Depending on your income and circumstances, you may qualify for a free lawyer from </w:t>
-            </w:r>
-            <w:hyperlink r:id="rId200">
-              <w:r>
-                <w:rPr>
-                  <w:rStyle w:val="Hyperlink"/>
-                  <w:bCs/>
-                </w:rPr>
-                <w:t>Alaska Legal Services</w:t>
-              </w:r>
-            </w:hyperlink>
-            <w:r>
-              <w:t>.</w:t>
-            </w:r>
-          </w:p>
-          <w:p>
-            <w:pPr>
-              <w:pStyle w:val="Heading3"/>
-              <w:outlineLvl w:val="2"/>
-            </w:pPr>
-            <w:r>
-              <w:t>Links in this step</w:t>
-            </w:r>
-          </w:p>
-          <w:p>
-            <w:pPr>
-              <w:pStyle w:val="Body"/>
-            </w:pPr>
-            <w:hyperlink r:id="rId201">
-              <w:r>
-                <w:rPr>
-                  <w:rStyle w:val="Hyperlink"/>
-                  <w:bCs/>
-                </w:rPr>
-                <w:t>Family Law Self-Help Center</w:t>
-              </w:r>
-            </w:hyperlink>
-            <w:r>
               <w:br/>
-              <w:t>courts.alaska.gov/</w:t>
-            </w:r>
-            <w:proofErr w:type="spellStart"/>
-            <w:r>
-              <w:t>shc</w:t>
-            </w:r>
-            <w:proofErr w:type="spellEnd"/>
-            <w:r>
-              <w:t>/family/selfhelp.htm</w:t>
-            </w:r>
-          </w:p>
-          <w:p>
-            <w:pPr>
-              <w:pStyle w:val="Body"/>
-            </w:pPr>
-            <w:hyperlink r:id="rId202">
-              <w:r>
-                <w:rPr>
-                  <w:rStyle w:val="Hyperlink"/>
-                  <w:bCs/>
-                </w:rPr>
-                <w:t>Find a Lawyer</w:t>
-              </w:r>
-            </w:hyperlink>
-            <w:r>
-              <w:br/>
-              <w:t>courts.alaska.gov/</w:t>
-            </w:r>
-            <w:proofErr w:type="spellStart"/>
-            <w:r>
-              <w:t>shc</w:t>
-            </w:r>
-            <w:proofErr w:type="spellEnd"/>
-            <w:r>
-              <w:t>/shclawyer.htm</w:t>
-            </w:r>
-          </w:p>
-          <w:p>
-            <w:pPr>
-              <w:pStyle w:val="Body"/>
-            </w:pPr>
-            <w:hyperlink r:id="rId203">
-              <w:r>
-                <w:rPr>
-                  <w:rStyle w:val="Hyperlink"/>
-                  <w:bCs/>
-                </w:rPr>
-                <w:t>Alaska Free Legal Answers</w:t>
-              </w:r>
-            </w:hyperlink>
-            <w:r>
-              <w:br/>
+            </w:r>
+            <w:r>
+              <w:lastRenderedPageBreak/>
               <w:t>alaska.freelegalanswers.org/</w:t>
             </w:r>
           </w:p>
@@ -24245,7 +24424,7 @@
                 <w:rFonts w:eastAsia="Calibri"/>
               </w:rPr>
             </w:pPr>
-            <w:hyperlink r:id="rId204">
+            <w:hyperlink r:id="rId206">
               <w:r>
                 <w:rPr>
                   <w:rStyle w:val="Hyperlink"/>
@@ -24271,16 +24450,17 @@
         <w:spacing w:beforeAutospacing="0" w:afterAutospacing="0"/>
       </w:pPr>
       <w:r>
+        <w:lastRenderedPageBreak/>
         <w:br w:type="textWrapping" w:clear="all"/>
       </w:r>
     </w:p>
     <w:sectPr>
-      <w:headerReference w:type="even" r:id="rId205"/>
-      <w:headerReference w:type="default" r:id="rId206"/>
-      <w:footerReference w:type="even" r:id="rId207"/>
-      <w:footerReference w:type="default" r:id="rId208"/>
-      <w:headerReference w:type="first" r:id="rId209"/>
-      <w:footerReference w:type="first" r:id="rId210"/>
+      <w:headerReference w:type="even" r:id="rId207"/>
+      <w:headerReference w:type="default" r:id="rId208"/>
+      <w:footerReference w:type="even" r:id="rId209"/>
+      <w:footerReference w:type="default" r:id="rId210"/>
+      <w:headerReference w:type="first" r:id="rId211"/>
+      <w:footerReference w:type="first" r:id="rId212"/>
       <w:pgSz w:w="12240" w:h="15840"/>
       <w:pgMar w:top="777" w:right="1440" w:bottom="777" w:left="1440" w:header="720" w:footer="720" w:gutter="0"/>
       <w:cols w:space="720"/>
@@ -24342,7 +24522,7 @@
       <w:rPr>
         <w:noProof/>
       </w:rPr>
-      <w:t>24</w:t>
+      <w:t>23</w:t>
     </w:r>
     <w:r>
       <w:fldChar w:fldCharType="end"/>
@@ -24350,14 +24530,27 @@
     <w:r>
       <w:t xml:space="preserve"> of </w:t>
     </w:r>
-    <w:fldSimple w:instr=" NUMPAGES \* ARABIC ">
-      <w:r>
-        <w:rPr>
-          <w:noProof/>
-        </w:rPr>
-        <w:t>49</w:t>
-      </w:r>
-    </w:fldSimple>
+    <w:r>
+      <w:fldChar w:fldCharType="begin"/>
+    </w:r>
+    <w:r>
+      <w:instrText xml:space="preserve"> NUMPAGES \* ARABIC </w:instrText>
+    </w:r>
+    <w:r>
+      <w:fldChar w:fldCharType="separate"/>
+    </w:r>
+    <w:r>
+      <w:rPr>
+        <w:noProof/>
+      </w:rPr>
+      <w:t>50</w:t>
+    </w:r>
+    <w:r>
+      <w:rPr>
+        <w:noProof/>
+      </w:rPr>
+      <w:fldChar w:fldCharType="end"/>
+    </w:r>
     <w:r>
       <w:t xml:space="preserve"> pages</w:t>
     </w:r>
@@ -24412,11 +24605,21 @@
     <w:r>
       <w:t xml:space="preserve"> of </w:t>
     </w:r>
-    <w:fldSimple w:instr=" NUMPAGES \* ARABIC ">
-      <w:r>
-        <w:t>47</w:t>
-      </w:r>
-    </w:fldSimple>
+    <w:r>
+      <w:fldChar w:fldCharType="begin"/>
+    </w:r>
+    <w:r>
+      <w:instrText xml:space="preserve"> NUMPAGES \* ARABIC </w:instrText>
+    </w:r>
+    <w:r>
+      <w:fldChar w:fldCharType="separate"/>
+    </w:r>
+    <w:r>
+      <w:t>47</w:t>
+    </w:r>
+    <w:r>
+      <w:fldChar w:fldCharType="end"/>
+    </w:r>
     <w:r>
       <w:t xml:space="preserve"> pages</w:t>
     </w:r>
@@ -24470,8 +24673,6 @@
       <w:pStyle w:val="Header"/>
       <w:spacing w:after="280"/>
     </w:pPr>
-    <w:bookmarkStart w:id="18" w:name="_GoBack"/>
-    <w:bookmarkEnd w:id="18"/>
   </w:p>
 </w:hdr>
 </file>
@@ -24983,7 +25184,6 @@
     <w:lvl w:ilvl="0" w:tplc="AA10A274">
       <w:start w:val="1"/>
       <w:numFmt w:val="decimal"/>
-      <w:pStyle w:val="Footer"/>
       <w:lvlText w:val="%1."/>
       <w:lvlJc w:val="left"/>
       <w:pPr>
@@ -25862,7 +26062,6 @@
     <w:lvl w:ilvl="0" w:tplc="639014FE">
       <w:start w:val="1"/>
       <w:numFmt w:val="bullet"/>
-      <w:pStyle w:val="interviewbuttonChar"/>
       <w:lvlText w:val=""/>
       <w:lvlJc w:val="left"/>
       <w:pPr>
@@ -28439,6 +28638,9 @@
       <w:startOverride w:val="1"/>
     </w:lvlOverride>
   </w:num>
+  <w:num w:numId="216">
+    <w:abstractNumId w:val="20"/>
+  </w:num>
   <w:numIdMacAtCleanup w:val="206"/>
 </w:numbering>
 </file>
@@ -30856,7 +31058,7 @@
 </file>
 
 <file path=customXml/itemProps1.xml><?xml version="1.0" encoding="utf-8"?>
-<ds:datastoreItem xmlns:ds="http://schemas.openxmlformats.org/officeDocument/2006/customXml" ds:itemID="{27A66578-968C-413A-972D-4086B3B4C5DC}">
+<ds:datastoreItem xmlns:ds="http://schemas.openxmlformats.org/officeDocument/2006/customXml" ds:itemID="{045DF27E-78DD-47EE-9AE8-73AC9F028A99}">
   <ds:schemaRefs>
     <ds:schemaRef ds:uri="http://schemas.openxmlformats.org/officeDocument/2006/bibliography"/>
   </ds:schemaRefs>

</xml_diff>

<commit_message>
still playing around with dates in .feature files, learn_set_aside not resolved
</commit_message>
<xml_diff>
--- a/docassemble/ChangingChildCustody/data/templates/changing_child_custody_action_plan.docx
+++ b/docassemble/ChangingChildCustody/data/templates/changing_child_custody_action_plan.docx
@@ -513,7 +513,7 @@
                     </wp:anchor>
                   </w:drawing>
                 </mc:Choice>
-                <mc:Fallback xmlns:cx="http://schemas.microsoft.com/office/drawing/2014/chartex" xmlns:cx1="http://schemas.microsoft.com/office/drawing/2015/9/8/chartex" xmlns:cx2="http://schemas.microsoft.com/office/drawing/2015/10/21/chartex" xmlns:cx3="http://schemas.microsoft.com/office/drawing/2016/5/9/chartex" xmlns:cx4="http://schemas.microsoft.com/office/drawing/2016/5/10/chartex" xmlns:cx5="http://schemas.microsoft.com/office/drawing/2016/5/11/chartex" xmlns:cx6="http://schemas.microsoft.com/office/drawing/2016/5/12/chartex" xmlns:cx7="http://schemas.microsoft.com/office/drawing/2016/5/13/chartex" xmlns:cx8="http://schemas.microsoft.com/office/drawing/2016/5/14/chartex" xmlns:aink="http://schemas.microsoft.com/office/drawing/2016/ink" xmlns:am3d="http://schemas.microsoft.com/office/drawing/2017/model3d" xmlns:w15="http://schemas.microsoft.com/office/word/2012/wordml" xmlns:w16cex="http://schemas.microsoft.com/office/word/2018/wordml/cex" xmlns:w16cid="http://schemas.microsoft.com/office/word/2016/wordml/cid" xmlns:w16="http://schemas.microsoft.com/office/word/2018/wordml" xmlns:w16sdtdh="http://schemas.microsoft.com/office/word/2020/wordml/sdtdatahash" xmlns:w16se="http://schemas.microsoft.com/office/word/2015/wordml/symex">
+                <mc:Fallback xmlns:w16se="http://schemas.microsoft.com/office/word/2015/wordml/symex" xmlns:w16sdtdh="http://schemas.microsoft.com/office/word/2020/wordml/sdtdatahash" xmlns:w16="http://schemas.microsoft.com/office/word/2018/wordml" xmlns:w16cid="http://schemas.microsoft.com/office/word/2016/wordml/cid" xmlns:w16cex="http://schemas.microsoft.com/office/word/2018/wordml/cex" xmlns:w15="http://schemas.microsoft.com/office/word/2012/wordml" xmlns:am3d="http://schemas.microsoft.com/office/drawing/2017/model3d" xmlns:aink="http://schemas.microsoft.com/office/drawing/2016/ink" xmlns:cx8="http://schemas.microsoft.com/office/drawing/2016/5/14/chartex" xmlns:cx7="http://schemas.microsoft.com/office/drawing/2016/5/13/chartex" xmlns:cx6="http://schemas.microsoft.com/office/drawing/2016/5/12/chartex" xmlns:cx5="http://schemas.microsoft.com/office/drawing/2016/5/11/chartex" xmlns:cx4="http://schemas.microsoft.com/office/drawing/2016/5/10/chartex" xmlns:cx3="http://schemas.microsoft.com/office/drawing/2016/5/9/chartex" xmlns:cx2="http://schemas.microsoft.com/office/drawing/2015/10/21/chartex" xmlns:cx1="http://schemas.microsoft.com/office/drawing/2015/9/8/chartex" xmlns:cx="http://schemas.microsoft.com/office/drawing/2014/chartex">
                   <w:pict>
                     <v:group id="shape_0" alt="Group 1" style="position:absolute;margin-left:0pt;margin-top:13.25pt;width:58.45pt;height:53.4pt" coordorigin="0,265" coordsize="1169,1068">
                       <v:group id="shape_0" alt="docshapegroup1" style="position:absolute;left:0;top:265;width:911;height:1068">
@@ -713,21 +713,11 @@
             <w:r>
               <w:t xml:space="preserve">Step </w:t>
             </w:r>
-            <w:r>
-              <w:fldChar w:fldCharType="begin"/>
-            </w:r>
-            <w:r>
-              <w:instrText xml:space="preserve"> SEQ stepList \* ARABIC </w:instrText>
-            </w:r>
-            <w:r>
-              <w:fldChar w:fldCharType="separate"/>
-            </w:r>
-            <w:r>
-              <w:t>1</w:t>
-            </w:r>
-            <w:r>
-              <w:fldChar w:fldCharType="end"/>
-            </w:r>
+            <w:fldSimple w:instr=" SEQ stepList \* ARABIC ">
+              <w:r>
+                <w:t>1</w:t>
+              </w:r>
+            </w:fldSimple>
             <w:r>
               <w:t>: Decide the steps you want to take</w:t>
             </w:r>
@@ -3041,7 +3031,7 @@
               <w:t xml:space="preserve">: </w:t>
             </w:r>
             <w:r>
-              <w:t>Make sure that the Alaska court has the authority to change the order</w:t>
+              <w:t>Make sure the Alaska court has the authority to change the order</w:t>
             </w:r>
           </w:p>
         </w:tc>
@@ -6817,21 +6807,11 @@
               <w:lastRenderedPageBreak/>
               <w:t xml:space="preserve">Step </w:t>
             </w:r>
-            <w:r>
-              <w:fldChar w:fldCharType="begin"/>
-            </w:r>
-            <w:r>
-              <w:instrText xml:space="preserve"> SEQ stepList \* ARABIC </w:instrText>
-            </w:r>
-            <w:r>
-              <w:fldChar w:fldCharType="separate"/>
-            </w:r>
-            <w:r>
-              <w:t>10</w:t>
-            </w:r>
-            <w:r>
-              <w:fldChar w:fldCharType="end"/>
-            </w:r>
+            <w:fldSimple w:instr=" SEQ stepList \* ARABIC ">
+              <w:r>
+                <w:t>10</w:t>
+              </w:r>
+            </w:fldSimple>
             <w:r>
               <w:t xml:space="preserve">: </w:t>
             </w:r>
@@ -7211,21 +7191,11 @@
               <w:lastRenderedPageBreak/>
               <w:t xml:space="preserve">Step </w:t>
             </w:r>
-            <w:r>
-              <w:fldChar w:fldCharType="begin"/>
-            </w:r>
-            <w:r>
-              <w:instrText xml:space="preserve"> SEQ stepList \* ARABIC </w:instrText>
-            </w:r>
-            <w:r>
-              <w:fldChar w:fldCharType="separate"/>
-            </w:r>
-            <w:r>
-              <w:t>11</w:t>
-            </w:r>
-            <w:r>
-              <w:fldChar w:fldCharType="end"/>
-            </w:r>
+            <w:fldSimple w:instr=" SEQ stepList \* ARABIC ">
+              <w:r>
+                <w:t>11</w:t>
+              </w:r>
+            </w:fldSimple>
             <w:r>
               <w:t>: Learn about Motions to Reconsider</w:t>
             </w:r>
@@ -10458,10 +10428,7 @@
               <w:t xml:space="preserve"> aside or undo the final decision in your case, and </w:t>
             </w:r>
             <w:r>
-              <w:t>let</w:t>
-            </w:r>
-            <w:r>
-              <w:t xml:space="preserve"> you and {{ </w:t>
+              <w:t xml:space="preserve">let you and {{ </w:t>
             </w:r>
             <w:proofErr w:type="spellStart"/>
             <w:r>
@@ -10474,13 +10441,8 @@
             <w:r>
               <w:t>}}</w:t>
             </w:r>
-            <w:bookmarkStart w:id="5" w:name="_GoBack"/>
-            <w:bookmarkEnd w:id="5"/>
-            <w:r>
-              <w:t xml:space="preserve"> present the issue again for a new decision</w:t>
-            </w:r>
-            <w:r>
-              <w:t xml:space="preserve"> (Civil Rule 60(b))</w:t>
+            <w:r>
+              <w:t xml:space="preserve"> present the issue again for a new decision (Civil Rule 60(b))</w:t>
             </w:r>
             <w:r>
               <w:t>.</w:t>
@@ -10668,7 +10630,7 @@
                 <w:b/>
               </w:rPr>
             </w:pPr>
-            <w:bookmarkStart w:id="6" w:name="_Hlk136614505"/>
+            <w:bookmarkStart w:id="5" w:name="_Hlk136614505"/>
             <w:r>
               <w:t>Act quickly!</w:t>
             </w:r>
@@ -10791,7 +10753,7 @@
               <w:t>The order has the wrong birthday for one of your children. Or</w:t>
             </w:r>
           </w:p>
-          <w:bookmarkEnd w:id="6"/>
+          <w:bookmarkEnd w:id="5"/>
           <w:p>
             <w:pPr>
               <w:pStyle w:val="Body"/>
@@ -11079,7 +11041,7 @@
               </w:rPr>
               <w:t>Newly discovered evidence which could not have been discovered by taking reasonable steps within the 10 days allowed to request a new trial.</w:t>
             </w:r>
-            <w:bookmarkStart w:id="7" w:name="_Hlk14093121"/>
+            <w:bookmarkStart w:id="6" w:name="_Hlk14093121"/>
           </w:p>
           <w:p>
             <w:pPr>
@@ -11136,7 +11098,7 @@
               </w:rPr>
               <w:t xml:space="preserve"> learn your spouse did not pay the taxes.</w:t>
             </w:r>
-            <w:bookmarkEnd w:id="7"/>
+            <w:bookmarkEnd w:id="6"/>
           </w:p>
           <w:p>
             <w:pPr>
@@ -13506,7 +13468,7 @@
               </w:rPr>
               <w:t xml:space="preserve">Step </w:t>
             </w:r>
-            <w:bookmarkStart w:id="8" w:name="RespondInWriting"/>
+            <w:bookmarkStart w:id="7" w:name="RespondInWriting"/>
             <w:r>
               <w:rPr>
                 <w:shd w:val="clear" w:color="auto" w:fill="FFFFFF"/>
@@ -13537,7 +13499,7 @@
               </w:rPr>
               <w:fldChar w:fldCharType="end"/>
             </w:r>
-            <w:bookmarkEnd w:id="8"/>
+            <w:bookmarkEnd w:id="7"/>
             <w:r>
               <w:rPr>
                 <w:shd w:val="clear" w:color="auto" w:fill="FFFFFF"/>
@@ -14680,7 +14642,7 @@
             <w:r>
               <w:t xml:space="preserve">Step </w:t>
             </w:r>
-            <w:bookmarkStart w:id="9" w:name="CertificateOfService"/>
+            <w:bookmarkStart w:id="8" w:name="CertificateOfService"/>
             <w:r>
               <w:fldChar w:fldCharType="begin"/>
             </w:r>
@@ -14696,7 +14658,7 @@
             <w:r>
               <w:fldChar w:fldCharType="end"/>
             </w:r>
-            <w:bookmarkEnd w:id="9"/>
+            <w:bookmarkEnd w:id="8"/>
             <w:r>
               <w:t xml:space="preserve">: {% if type_of_response == 'reconsider' %}If the judge asks you to respond to the Motion to Reconsider, fill out the </w:t>
             </w:r>
@@ -15431,7 +15393,7 @@
               <w:lastRenderedPageBreak/>
               <w:t xml:space="preserve">Step </w:t>
             </w:r>
-            <w:bookmarkStart w:id="10" w:name="FileStep"/>
+            <w:bookmarkStart w:id="9" w:name="FileStep"/>
             <w:r>
               <w:rPr>
                 <w:rStyle w:val="NumChar"/>
@@ -15462,7 +15424,7 @@
               </w:rPr>
               <w:fldChar w:fldCharType="end"/>
             </w:r>
-            <w:bookmarkEnd w:id="10"/>
+            <w:bookmarkEnd w:id="9"/>
             <w:r>
               <w:rPr>
                 <w:rStyle w:val="NumChar"/>
@@ -16802,7 +16764,7 @@
             <w:r>
               <w:t xml:space="preserve">Step </w:t>
             </w:r>
-            <w:bookmarkStart w:id="11" w:name="FileResponse"/>
+            <w:bookmarkStart w:id="10" w:name="FileResponse"/>
             <w:r>
               <w:fldChar w:fldCharType="begin"/>
             </w:r>
@@ -16818,7 +16780,7 @@
             <w:r>
               <w:fldChar w:fldCharType="end"/>
             </w:r>
-            <w:bookmarkEnd w:id="11"/>
+            <w:bookmarkEnd w:id="10"/>
             <w:r>
               <w:rPr>
                 <w:shd w:val="clear" w:color="auto" w:fill="FFFFFF"/>
@@ -17400,7 +17362,7 @@
             <w:r>
               <w:t xml:space="preserve">Step </w:t>
             </w:r>
-            <w:bookmarkStart w:id="12" w:name="Serve"/>
+            <w:bookmarkStart w:id="11" w:name="Serve"/>
             <w:r>
               <w:fldChar w:fldCharType="begin"/>
             </w:r>
@@ -17416,7 +17378,7 @@
             <w:r>
               <w:fldChar w:fldCharType="end"/>
             </w:r>
-            <w:bookmarkEnd w:id="12"/>
+            <w:bookmarkEnd w:id="11"/>
             <w:r>
               <w:t xml:space="preserve">: </w:t>
             </w:r>
@@ -18206,7 +18168,7 @@
               <w:spacing w:before="0"/>
               <w:ind w:left="403"/>
             </w:pPr>
-            <w:bookmarkStart w:id="13" w:name="_Hlk166060862"/>
+            <w:bookmarkStart w:id="12" w:name="_Hlk166060862"/>
             <w:r>
               <w:t>If the due date is a weekend or holiday, the {</w:t>
             </w:r>
@@ -18226,7 +18188,7 @@
             <w:r>
               <w:t xml:space="preserve"> }}‘s response is due the next day the court is open. For example, if it is due on a Saturday, and the court is open Monday, their response is due Monday.</w:t>
             </w:r>
-            <w:bookmarkEnd w:id="13"/>
+            <w:bookmarkEnd w:id="12"/>
           </w:p>
           <w:p>
             <w:pPr>
@@ -20461,7 +20423,7 @@
               </w:rPr>
               <w:t xml:space="preserve">Step </w:t>
             </w:r>
-            <w:bookmarkStart w:id="14" w:name="ContactOtherParty"/>
+            <w:bookmarkStart w:id="13" w:name="ContactOtherParty"/>
             <w:r>
               <w:rPr>
                 <w:shd w:val="clear" w:color="auto" w:fill="FFFFFF"/>
@@ -20492,7 +20454,7 @@
               </w:rPr>
               <w:fldChar w:fldCharType="end"/>
             </w:r>
-            <w:bookmarkEnd w:id="14"/>
+            <w:bookmarkEnd w:id="13"/>
             <w:r>
               <w:rPr>
                 <w:shd w:val="clear" w:color="auto" w:fill="FFFFFF"/>
@@ -21730,7 +21692,7 @@
               <w:lastRenderedPageBreak/>
               <w:t xml:space="preserve">Step </w:t>
             </w:r>
-            <w:bookmarkStart w:id="15" w:name="FileAgreement"/>
+            <w:bookmarkStart w:id="14" w:name="FileAgreement"/>
             <w:r>
               <w:rPr>
                 <w:shd w:val="clear" w:color="auto" w:fill="FFFFFF"/>
@@ -21761,7 +21723,7 @@
               </w:rPr>
               <w:fldChar w:fldCharType="end"/>
             </w:r>
-            <w:bookmarkEnd w:id="15"/>
+            <w:bookmarkEnd w:id="14"/>
             <w:r>
               <w:rPr>
                 <w:shd w:val="clear" w:color="auto" w:fill="FFFFFF"/>
@@ -23226,7 +23188,7 @@
               <w:lastRenderedPageBreak/>
               <w:t xml:space="preserve">Step </w:t>
             </w:r>
-            <w:bookmarkStart w:id="16" w:name="AppealContactParent"/>
+            <w:bookmarkStart w:id="15" w:name="AppealContactParent"/>
             <w:r>
               <w:rPr>
                 <w:shd w:val="clear" w:color="auto" w:fill="FFFFFF"/>
@@ -23257,7 +23219,7 @@
               </w:rPr>
               <w:fldChar w:fldCharType="end"/>
             </w:r>
-            <w:bookmarkEnd w:id="16"/>
+            <w:bookmarkEnd w:id="15"/>
             <w:r>
               <w:rPr>
                 <w:shd w:val="clear" w:color="auto" w:fill="FFFFFF"/>
@@ -23783,7 +23745,7 @@
               <w:lastRenderedPageBreak/>
               <w:t xml:space="preserve">Step </w:t>
             </w:r>
-            <w:bookmarkStart w:id="17" w:name="TellSupremeCourt"/>
+            <w:bookmarkStart w:id="16" w:name="TellSupremeCourt"/>
             <w:r>
               <w:rPr>
                 <w:shd w:val="clear" w:color="auto" w:fill="FFFFFF"/>
@@ -23814,7 +23776,7 @@
               </w:rPr>
               <w:fldChar w:fldCharType="end"/>
             </w:r>
-            <w:bookmarkEnd w:id="17"/>
+            <w:bookmarkEnd w:id="16"/>
             <w:r>
               <w:rPr>
                 <w:shd w:val="clear" w:color="auto" w:fill="FFFFFF"/>
@@ -24188,7 +24150,7 @@
             <w:r>
               <w:t xml:space="preserve">Step </w:t>
             </w:r>
-            <w:bookmarkStart w:id="18" w:name="LastStep"/>
+            <w:bookmarkStart w:id="17" w:name="LastStep"/>
             <w:r>
               <w:rPr>
                 <w:rStyle w:val="NumChar"/>
@@ -24219,7 +24181,7 @@
               </w:rPr>
               <w:fldChar w:fldCharType="end"/>
             </w:r>
-            <w:bookmarkEnd w:id="18"/>
+            <w:bookmarkEnd w:id="17"/>
             <w:r>
               <w:t>: Get more information or help</w:t>
             </w:r>
@@ -24522,7 +24484,7 @@
       <w:rPr>
         <w:noProof/>
       </w:rPr>
-      <w:t>23</w:t>
+      <w:t>6</w:t>
     </w:r>
     <w:r>
       <w:fldChar w:fldCharType="end"/>
@@ -24530,27 +24492,14 @@
     <w:r>
       <w:t xml:space="preserve"> of </w:t>
     </w:r>
-    <w:r>
-      <w:fldChar w:fldCharType="begin"/>
-    </w:r>
-    <w:r>
-      <w:instrText xml:space="preserve"> NUMPAGES \* ARABIC </w:instrText>
-    </w:r>
-    <w:r>
-      <w:fldChar w:fldCharType="separate"/>
-    </w:r>
-    <w:r>
-      <w:rPr>
-        <w:noProof/>
-      </w:rPr>
-      <w:t>50</w:t>
-    </w:r>
-    <w:r>
-      <w:rPr>
-        <w:noProof/>
-      </w:rPr>
-      <w:fldChar w:fldCharType="end"/>
-    </w:r>
+    <w:fldSimple w:instr=" NUMPAGES \* ARABIC ">
+      <w:r>
+        <w:rPr>
+          <w:noProof/>
+        </w:rPr>
+        <w:t>50</w:t>
+      </w:r>
+    </w:fldSimple>
     <w:r>
       <w:t xml:space="preserve"> pages</w:t>
     </w:r>
@@ -24567,8 +24516,10 @@
       <w:t>2</w:t>
     </w:r>
     <w:r>
-      <w:t>5</w:t>
+      <w:t>7</w:t>
     </w:r>
+    <w:bookmarkStart w:id="18" w:name="_GoBack"/>
+    <w:bookmarkEnd w:id="18"/>
     <w:r>
       <w:t>, 202</w:t>
     </w:r>
@@ -24605,21 +24556,11 @@
     <w:r>
       <w:t xml:space="preserve"> of </w:t>
     </w:r>
-    <w:r>
-      <w:fldChar w:fldCharType="begin"/>
-    </w:r>
-    <w:r>
-      <w:instrText xml:space="preserve"> NUMPAGES \* ARABIC </w:instrText>
-    </w:r>
-    <w:r>
-      <w:fldChar w:fldCharType="separate"/>
-    </w:r>
-    <w:r>
-      <w:t>47</w:t>
-    </w:r>
-    <w:r>
-      <w:fldChar w:fldCharType="end"/>
-    </w:r>
+    <w:fldSimple w:instr=" NUMPAGES \* ARABIC ">
+      <w:r>
+        <w:t>47</w:t>
+      </w:r>
+    </w:fldSimple>
     <w:r>
       <w:t xml:space="preserve"> pages</w:t>
     </w:r>
@@ -31058,7 +30999,7 @@
 </file>
 
 <file path=customXml/itemProps1.xml><?xml version="1.0" encoding="utf-8"?>
-<ds:datastoreItem xmlns:ds="http://schemas.openxmlformats.org/officeDocument/2006/customXml" ds:itemID="{045DF27E-78DD-47EE-9AE8-73AC9F028A99}">
+<ds:datastoreItem xmlns:ds="http://schemas.openxmlformats.org/officeDocument/2006/customXml" ds:itemID="{C7D47DBF-C852-4489-8BC6-26A23C08328A}">
   <ds:schemaRefs>
     <ds:schemaRef ds:uri="http://schemas.openxmlformats.org/officeDocument/2006/bibliography"/>
   </ds:schemaRefs>

</xml_diff>

<commit_message>
missed a bulleted item in docx
</commit_message>
<xml_diff>
--- a/docassemble/ChangingChildCustody/data/templates/changing_child_custody_action_plan.docx
+++ b/docassemble/ChangingChildCustody/data/templates/changing_child_custody_action_plan.docx
@@ -9170,8 +9170,9 @@
           </w:p>
           <w:p>
             <w:pPr>
-              <w:pStyle w:val="Body"/>
-              <w:ind w:left="405"/>
+              <w:pStyle w:val="Example-bulleted"/>
+              <w:framePr w:hSpace="0" w:wrap="auto" w:vAnchor="margin" w:xAlign="left" w:yAlign="inline"/>
+              <w:suppressOverlap w:val="0"/>
             </w:pPr>
             <w:r>
               <w:t xml:space="preserve">The court entered a default judgment against you because you </w:t>
@@ -23816,6 +23817,9 @@
   <w:num w:numId="186">
     <w:abstractNumId w:val="20"/>
   </w:num>
+  <w:num w:numId="187">
+    <w:abstractNumId w:val="4"/>
+  </w:num>
   <w:numIdMacAtCleanup w:val="186"/>
 </w:numbering>
 </file>

</xml_diff>